<commit_message>
Finished CGW of algebra
</commit_message>
<xml_diff>
--- a/1 semester/Algebra/CGW.docx
+++ b/1 semester/Algebra/CGW.docx
@@ -8,7 +8,6 @@
         <w:rPr>
           <w:rFonts w:ascii="Noto Serif" w:hAnsi="Noto Serif" w:cs="Noto Serif" w:eastAsia="Noto Serif"/>
           <w:sz w:val="28"/>
-          <w:highlight w:val="none"/>
         </w:rPr>
       </w:pPr>
       <w:r>
@@ -23,18 +22,26 @@
       <w:r>
         <w:rPr>
           <w:rFonts w:ascii="Noto Serif" w:hAnsi="Noto Serif" w:cs="Noto Serif" w:eastAsia="Noto Serif"/>
-          <w:b w:val="false"/>
           <w:sz w:val="28"/>
-          <w:u w:val="none"/>
         </w:rPr>
-        <w:t xml:space="preserve"> </w:t>
       </w:r>
+      <w:r/>
+    </w:p>
+    <w:p>
+      <w:pPr>
+        <w:jc w:val="both"/>
+        <w:rPr>
+          <w:rFonts w:ascii="Noto Serif" w:hAnsi="Noto Serif" w:cs="Noto Serif" w:eastAsia="Noto Serif"/>
+          <w:sz w:val="28"/>
+          <w:highlight w:val="none"/>
+        </w:rPr>
+      </w:pPr>
       <w:r>
         <w:rPr>
           <w:rFonts w:ascii="Noto Serif" w:hAnsi="Noto Serif" w:cs="Noto Serif" w:eastAsia="Noto Serif"/>
           <w:sz w:val="28"/>
         </w:rPr>
-        <w:t xml:space="preserve">образует ли линейное пространство заданное множество, в котором определены суммы любым двух элементов </w:t>
+        <w:t xml:space="preserve">Образует ли линейное пространство заданное множество, в котором определены суммы любым двух элементов </w:t>
       </w:r>
       <w:r>
         <w:rPr>
@@ -48,7 +55,7 @@
             <m:chr m:val="⃗"/>
             <m:ctrlPr>
               <w:rPr>
-                <w:rFonts w:ascii="Cambria Math" w:hAnsi="Cambria Math" w:cs="Cambria Math" w:eastAsia="Cambria Math" w:hint="default"/>
+                <w:rFonts w:ascii="Cambria Math" w:hAnsi="Cambria Math" w:cs="Cambria Math" w:eastAsia="Cambria Math"/>
                 <w:i/>
               </w:rPr>
             </m:ctrlPr>
@@ -79,7 +86,7 @@
             <m:chr m:val="⃗"/>
             <m:ctrlPr>
               <w:rPr>
-                <w:rFonts w:ascii="Cambria Math" w:hAnsi="Cambria Math" w:cs="Cambria Math" w:eastAsia="Cambria Math" w:hint="default"/>
+                <w:rFonts w:ascii="Cambria Math" w:hAnsi="Cambria Math" w:cs="Cambria Math" w:eastAsia="Cambria Math"/>
                 <w:i/>
               </w:rPr>
             </m:ctrlPr>
@@ -110,7 +117,7 @@
             <m:chr m:val="⃗"/>
             <m:ctrlPr>
               <w:rPr>
-                <w:rFonts w:ascii="Cambria Math" w:hAnsi="Cambria Math" w:cs="Cambria Math" w:eastAsia="Cambria Math" w:hint="default"/>
+                <w:rFonts w:ascii="Cambria Math" w:hAnsi="Cambria Math" w:cs="Cambria Math" w:eastAsia="Cambria Math"/>
                 <w:i/>
               </w:rPr>
             </m:ctrlPr>
@@ -164,6 +171,7 @@
           <w:sz w:val="28"/>
         </w:rPr>
       </w:r>
+      <w:r/>
     </w:p>
     <w:p>
       <w:pPr>
@@ -195,7 +203,7 @@
             <m:chr m:val="⃗"/>
             <m:ctrlPr>
               <w:rPr>
-                <w:rFonts w:ascii="Cambria Math" w:hAnsi="Cambria Math" w:cs="Cambria Math" w:eastAsia="Cambria Math" w:hint="default"/>
+                <w:rFonts w:ascii="Cambria Math" w:hAnsi="Cambria Math" w:cs="Cambria Math" w:eastAsia="Cambria Math"/>
                 <w:i/>
               </w:rPr>
             </m:ctrlPr>
@@ -230,7 +238,7 @@
           <m:sSubPr>
             <m:ctrlPr>
               <w:rPr>
-                <w:rFonts w:ascii="Cambria Math" w:hAnsi="Cambria Math" w:cs="Cambria Math" w:eastAsia="Cambria Math" w:hint="default"/>
+                <w:rFonts w:ascii="Cambria Math" w:hAnsi="Cambria Math" w:cs="Cambria Math" w:eastAsia="Cambria Math"/>
                 <w:i/>
               </w:rPr>
             </m:ctrlPr>
@@ -270,7 +278,7 @@
             <m:chr m:val="⃗"/>
             <m:ctrlPr>
               <w:rPr>
-                <w:rFonts w:ascii="Cambria Math" w:hAnsi="Cambria Math" w:cs="Cambria Math" w:eastAsia="Cambria Math" w:hint="default"/>
+                <w:rFonts w:ascii="Cambria Math" w:hAnsi="Cambria Math" w:cs="Cambria Math" w:eastAsia="Cambria Math"/>
                 <w:i/>
               </w:rPr>
             </m:ctrlPr>
@@ -298,7 +306,7 @@
           <m:sSubPr>
             <m:ctrlPr>
               <w:rPr>
-                <w:rFonts w:ascii="Cambria Math" w:hAnsi="Cambria Math" w:cs="Cambria Math" w:eastAsia="Cambria Math" w:hint="default"/>
+                <w:rFonts w:ascii="Cambria Math" w:hAnsi="Cambria Math" w:cs="Cambria Math" w:eastAsia="Cambria Math"/>
                 <w:i/>
               </w:rPr>
             </m:ctrlPr>
@@ -378,7 +386,7 @@
           <m:sSubPr>
             <m:ctrlPr>
               <w:rPr>
-                <w:rFonts w:ascii="Cambria Math" w:hAnsi="Cambria Math" w:cs="Cambria Math" w:eastAsia="Cambria Math" w:hint="default"/>
+                <w:rFonts w:ascii="Cambria Math" w:hAnsi="Cambria Math" w:cs="Cambria Math" w:eastAsia="Cambria Math"/>
                 <w:i/>
               </w:rPr>
             </m:ctrlPr>
@@ -487,7 +495,7 @@
           <m:sSubPr>
             <m:ctrlPr>
               <w:rPr>
-                <w:rFonts w:ascii="Cambria Math" w:hAnsi="Cambria Math" w:cs="Cambria Math" w:eastAsia="Cambria Math" w:hint="default"/>
+                <w:rFonts w:ascii="Cambria Math" w:hAnsi="Cambria Math" w:cs="Cambria Math" w:eastAsia="Cambria Math"/>
                 <w:i/>
               </w:rPr>
             </m:ctrlPr>
@@ -531,6 +539,7 @@
           <w:highlight w:val="none"/>
         </w:rPr>
       </w:r>
+      <w:r/>
     </w:p>
     <w:p>
       <w:pPr>
@@ -562,28 +571,11 @@
           <w:u w:val="single"/>
         </w:rPr>
       </w:r>
-      <w:r>
-        <w:rPr>
-          <w:rFonts w:ascii="Noto Serif" w:hAnsi="Noto Serif" w:cs="Noto Serif" w:eastAsia="Noto Serif"/>
-          <w:b/>
-          <w:sz w:val="28"/>
-          <w:highlight w:val="none"/>
-          <w:u w:val="single"/>
-        </w:rPr>
-      </w:r>
-      <w:r>
-        <w:rPr>
-          <w:rFonts w:ascii="Noto Serif" w:hAnsi="Noto Serif" w:cs="Noto Serif" w:eastAsia="Noto Serif"/>
-          <w:b/>
-          <w:sz w:val="28"/>
-          <w:highlight w:val="none"/>
-          <w:u w:val="single"/>
-        </w:rPr>
-      </w:r>
+      <w:r/>
     </w:p>
     <w:p>
       <w:pPr>
-        <w:pStyle w:val="602"/>
+        <w:pStyle w:val="816"/>
         <w:numPr>
           <w:ilvl w:val="0"/>
           <w:numId w:val="1"/>
@@ -614,6 +606,564 @@
           <w:highlight w:val="none"/>
           <w:u w:val="none"/>
         </w:rPr>
+        <w:t xml:space="preserve">Линейное пространство должно удовлетворять следующим требованиям:</w:t>
+      </w:r>
+      <w:r/>
+    </w:p>
+    <w:p>
+      <w:pPr>
+        <w:pStyle w:val="816"/>
+        <w:numPr>
+          <w:ilvl w:val="1"/>
+          <w:numId w:val="1"/>
+        </w:numPr>
+        <w:jc w:val="both"/>
+        <w:rPr>
+          <w:rFonts w:ascii="Noto Serif" w:hAnsi="Noto Serif" w:cs="Noto Serif" w:eastAsia="Noto Serif"/>
+          <w:b w:val="false"/>
+          <w:sz w:val="28"/>
+          <w:highlight w:val="none"/>
+          <w:u w:val="none"/>
+        </w:rPr>
+      </w:pPr>
+      <w:r>
+        <w:rPr>
+          <w:rFonts w:ascii="Noto Serif" w:hAnsi="Noto Serif" w:cs="Noto Serif" w:eastAsia="Noto Serif"/>
+          <w:b w:val="false"/>
+          <w:sz w:val="28"/>
+          <w:highlight w:val="none"/>
+          <w:u w:val="none"/>
+        </w:rPr>
+        <w:t xml:space="preserve">V — непустое множество векторов</w:t>
+      </w:r>
+      <w:r>
+        <w:rPr>
+          <w:rFonts w:ascii="Noto Serif" w:hAnsi="Noto Serif" w:cs="Noto Serif" w:eastAsia="Noto Serif"/>
+          <w:b w:val="false"/>
+          <w:sz w:val="28"/>
+          <w:highlight w:val="none"/>
+          <w:u w:val="none"/>
+        </w:rPr>
+      </w:r>
+    </w:p>
+    <w:p>
+      <w:pPr>
+        <w:pStyle w:val="816"/>
+        <w:numPr>
+          <w:ilvl w:val="1"/>
+          <w:numId w:val="1"/>
+        </w:numPr>
+        <w:jc w:val="both"/>
+        <w:rPr>
+          <w:rFonts w:ascii="Noto Serif" w:hAnsi="Noto Serif" w:cs="Noto Serif" w:eastAsia="Noto Serif"/>
+          <w:b w:val="false"/>
+          <w:sz w:val="28"/>
+          <w:highlight w:val="none"/>
+          <w:u w:val="none"/>
+        </w:rPr>
+      </w:pPr>
+      <w:r>
+        <w:rPr>
+          <w:rFonts w:ascii="Noto Serif" w:hAnsi="Noto Serif" w:cs="Noto Serif" w:eastAsia="Noto Serif"/>
+          <w:b w:val="false"/>
+          <w:sz w:val="28"/>
+          <w:highlight w:val="none"/>
+          <w:u w:val="none"/>
+        </w:rPr>
+        <w:t xml:space="preserve">F — множество скаляров</w:t>
+      </w:r>
+      <w:r>
+        <w:rPr>
+          <w:rFonts w:ascii="Noto Serif" w:hAnsi="Noto Serif" w:cs="Noto Serif" w:eastAsia="Noto Serif"/>
+          <w:b w:val="false"/>
+          <w:sz w:val="28"/>
+          <w:highlight w:val="none"/>
+          <w:u w:val="none"/>
+        </w:rPr>
+      </w:r>
+    </w:p>
+    <w:p>
+      <w:pPr>
+        <w:pStyle w:val="816"/>
+        <w:numPr>
+          <w:ilvl w:val="1"/>
+          <w:numId w:val="1"/>
+        </w:numPr>
+        <w:jc w:val="both"/>
+        <w:rPr>
+          <w:rFonts w:ascii="Noto Serif" w:hAnsi="Noto Serif" w:cs="Noto Serif" w:eastAsia="Noto Serif"/>
+          <w:b w:val="false"/>
+          <w:sz w:val="28"/>
+          <w:highlight w:val="none"/>
+          <w:u w:val="none"/>
+        </w:rPr>
+      </w:pPr>
+      <w:r>
+        <w:rPr>
+          <w:rFonts w:ascii="Noto Serif" w:hAnsi="Noto Serif" w:cs="Noto Serif" w:eastAsia="Noto Serif"/>
+          <w:b w:val="false"/>
+          <w:sz w:val="28"/>
+          <w:highlight w:val="none"/>
+          <w:u w:val="none"/>
+        </w:rPr>
+        <w:t xml:space="preserve">Определена операция сложения векторов</w:t>
+      </w:r>
+      <w:r>
+        <w:rPr>
+          <w:rFonts w:ascii="Noto Serif" w:hAnsi="Noto Serif" w:cs="Noto Serif" w:eastAsia="Noto Serif"/>
+          <w:b w:val="false"/>
+          <w:sz w:val="28"/>
+          <w:highlight w:val="none"/>
+          <w:u w:val="none"/>
+        </w:rPr>
+      </w:r>
+    </w:p>
+    <w:p>
+      <w:pPr>
+        <w:pStyle w:val="816"/>
+        <w:numPr>
+          <w:ilvl w:val="1"/>
+          <w:numId w:val="1"/>
+        </w:numPr>
+        <w:jc w:val="both"/>
+        <w:rPr>
+          <w:rFonts w:ascii="Noto Serif" w:hAnsi="Noto Serif" w:cs="Noto Serif" w:eastAsia="Noto Serif"/>
+          <w:b w:val="false"/>
+          <w:sz w:val="28"/>
+          <w:highlight w:val="none"/>
+          <w:u w:val="none"/>
+        </w:rPr>
+      </w:pPr>
+      <w:r>
+        <w:rPr>
+          <w:rFonts w:ascii="Noto Serif" w:hAnsi="Noto Serif" w:cs="Noto Serif" w:eastAsia="Noto Serif"/>
+          <w:b w:val="false"/>
+          <w:sz w:val="28"/>
+          <w:highlight w:val="none"/>
+          <w:u w:val="none"/>
+        </w:rPr>
+        <w:t xml:space="preserve">Определена операция умножения вектора на число</w:t>
+      </w:r>
+      <w:r>
+        <w:rPr>
+          <w:rFonts w:ascii="Noto Serif" w:hAnsi="Noto Serif" w:cs="Noto Serif" w:eastAsia="Noto Serif"/>
+          <w:b w:val="false"/>
+          <w:sz w:val="28"/>
+          <w:highlight w:val="none"/>
+          <w:u w:val="none"/>
+        </w:rPr>
+      </w:r>
+      <w:r>
+        <w:rPr>
+          <w:rFonts w:ascii="Noto Serif" w:hAnsi="Noto Serif" w:cs="Noto Serif" w:eastAsia="Noto Serif"/>
+          <w:b w:val="false"/>
+          <w:sz w:val="28"/>
+          <w:highlight w:val="none"/>
+          <w:u w:val="none"/>
+        </w:rPr>
+      </w:r>
+      <w:r>
+        <w:rPr>
+          <w:rFonts w:ascii="Noto Serif" w:hAnsi="Noto Serif" w:cs="Noto Serif" w:eastAsia="Noto Serif"/>
+          <w:b w:val="false"/>
+          <w:sz w:val="28"/>
+          <w:highlight w:val="none"/>
+          <w:u w:val="none"/>
+        </w:rPr>
+      </w:r>
+    </w:p>
+    <w:p>
+      <w:pPr>
+        <w:pStyle w:val="816"/>
+        <w:numPr>
+          <w:ilvl w:val="1"/>
+          <w:numId w:val="1"/>
+        </w:numPr>
+        <w:jc w:val="both"/>
+        <w:rPr>
+          <w:rFonts w:ascii="Noto Serif" w:hAnsi="Noto Serif" w:cs="Noto Serif" w:eastAsia="Noto Serif"/>
+          <w:b w:val="false"/>
+          <w:sz w:val="28"/>
+          <w:highlight w:val="none"/>
+          <w:u w:val="none"/>
+        </w:rPr>
+      </w:pPr>
+      <w:r>
+        <w:rPr>
+          <w:rFonts w:ascii="Noto Serif" w:hAnsi="Noto Serif" w:cs="Noto Serif" w:eastAsia="Noto Serif"/>
+          <w:b w:val="false"/>
+          <w:sz w:val="28"/>
+          <w:highlight w:val="none"/>
+          <w:u w:val="none"/>
+        </w:rPr>
+        <w:t xml:space="preserve">Заданные операции должны удовлетворять аксиомам векторного пространства (коммутативность и ассоциативность сложения, существование нейтрального элемента, ассоциативность умножения вектора на скаляр, унитарность, дистрибутивность умножения относительно сложения скляров и векторов)</w:t>
+      </w:r>
+      <w:r>
+        <w:rPr>
+          <w:rFonts w:ascii="Noto Serif" w:hAnsi="Noto Serif" w:cs="Noto Serif" w:eastAsia="Noto Serif"/>
+          <w:b w:val="false"/>
+          <w:sz w:val="28"/>
+          <w:highlight w:val="none"/>
+          <w:u w:val="none"/>
+        </w:rPr>
+      </w:r>
+    </w:p>
+    <w:p>
+      <w:pPr>
+        <w:pStyle w:val="816"/>
+        <w:numPr>
+          <w:ilvl w:val="0"/>
+          <w:numId w:val="1"/>
+        </w:numPr>
+        <w:jc w:val="both"/>
+        <w:rPr>
+          <w:rFonts w:ascii="Noto Serif" w:hAnsi="Noto Serif" w:cs="Noto Serif" w:eastAsia="Noto Serif"/>
+          <w:b w:val="false"/>
+          <w:sz w:val="28"/>
+          <w:highlight w:val="none"/>
+          <w:u w:val="none"/>
+        </w:rPr>
+      </w:pPr>
+      <w:r>
+        <w:rPr>
+          <w:rFonts w:ascii="Noto Serif" w:hAnsi="Noto Serif" w:cs="Noto Serif" w:eastAsia="Noto Serif"/>
+          <w:b w:val="false"/>
+          <w:sz w:val="28"/>
+          <w:highlight w:val="none"/>
+          <w:u w:val="none"/>
+        </w:rPr>
+        <w:t xml:space="preserve">Проверка на линейное пространство:</w:t>
+      </w:r>
+      <w:r>
+        <w:rPr>
+          <w:rFonts w:ascii="Noto Serif" w:hAnsi="Noto Serif" w:cs="Noto Serif" w:eastAsia="Noto Serif"/>
+          <w:b w:val="false"/>
+          <w:sz w:val="28"/>
+          <w:highlight w:val="none"/>
+          <w:u w:val="none"/>
+        </w:rPr>
+      </w:r>
+    </w:p>
+    <w:p>
+      <w:pPr>
+        <w:pStyle w:val="816"/>
+        <w:numPr>
+          <w:ilvl w:val="1"/>
+          <w:numId w:val="1"/>
+        </w:numPr>
+        <w:jc w:val="both"/>
+        <w:rPr>
+          <w:rFonts w:ascii="Noto Serif" w:hAnsi="Noto Serif" w:cs="Noto Serif" w:eastAsia="Noto Serif"/>
+          <w:b w:val="false"/>
+          <w:sz w:val="28"/>
+          <w:highlight w:val="none"/>
+          <w:u w:val="none"/>
+        </w:rPr>
+      </w:pPr>
+      <w:r>
+        <w:rPr>
+          <w:rFonts w:ascii="Noto Serif" w:hAnsi="Noto Serif" w:cs="Noto Serif" w:eastAsia="Noto Serif"/>
+          <w:b w:val="false"/>
+          <w:sz w:val="28"/>
+          <w:highlight w:val="none"/>
+          <w:u w:val="none"/>
+        </w:rPr>
+        <w:t xml:space="preserve">Множество диагональных матриц не пусто</w:t>
+      </w:r>
+      <w:r>
+        <w:rPr>
+          <w:rFonts w:ascii="Noto Serif" w:hAnsi="Noto Serif" w:cs="Noto Serif" w:eastAsia="Noto Serif"/>
+          <w:b w:val="false"/>
+          <w:sz w:val="28"/>
+          <w:highlight w:val="none"/>
+          <w:u w:val="none"/>
+        </w:rPr>
+      </w:r>
+    </w:p>
+    <w:p>
+      <w:pPr>
+        <w:pStyle w:val="816"/>
+        <w:numPr>
+          <w:ilvl w:val="1"/>
+          <w:numId w:val="1"/>
+        </w:numPr>
+        <w:jc w:val="both"/>
+        <w:rPr>
+          <w:rFonts w:ascii="Noto Serif" w:hAnsi="Noto Serif" w:cs="Noto Serif" w:eastAsia="Noto Serif"/>
+          <w:b w:val="false"/>
+          <w:sz w:val="28"/>
+          <w:highlight w:val="none"/>
+          <w:u w:val="none"/>
+        </w:rPr>
+      </w:pPr>
+      <w:r>
+        <w:rPr>
+          <w:rFonts w:ascii="Noto Serif" w:hAnsi="Noto Serif" w:cs="Noto Serif" w:eastAsia="Noto Serif"/>
+          <w:b w:val="false"/>
+          <w:sz w:val="28"/>
+          <w:highlight w:val="none"/>
+          <w:u w:val="none"/>
+        </w:rPr>
+        <w:t xml:space="preserve">Множество скаляров не пусто</w:t>
+      </w:r>
+      <w:r>
+        <w:rPr>
+          <w:rFonts w:ascii="Noto Serif" w:hAnsi="Noto Serif" w:cs="Noto Serif" w:eastAsia="Noto Serif"/>
+          <w:b w:val="false"/>
+          <w:sz w:val="28"/>
+          <w:highlight w:val="none"/>
+          <w:u w:val="none"/>
+        </w:rPr>
+      </w:r>
+    </w:p>
+    <w:p>
+      <w:pPr>
+        <w:pStyle w:val="816"/>
+        <w:numPr>
+          <w:ilvl w:val="1"/>
+          <w:numId w:val="1"/>
+        </w:numPr>
+        <w:jc w:val="both"/>
+        <w:rPr>
+          <w:rFonts w:ascii="Noto Serif" w:hAnsi="Noto Serif" w:cs="Noto Serif" w:eastAsia="Noto Serif"/>
+          <w:b w:val="false"/>
+          <w:sz w:val="28"/>
+          <w:highlight w:val="none"/>
+          <w:u w:val="none"/>
+        </w:rPr>
+      </w:pPr>
+      <w:r>
+        <w:rPr>
+          <w:rFonts w:ascii="Noto Serif" w:hAnsi="Noto Serif" w:cs="Noto Serif" w:eastAsia="Noto Serif"/>
+          <w:b w:val="false"/>
+          <w:sz w:val="28"/>
+          <w:highlight w:val="none"/>
+          <w:u w:val="none"/>
+        </w:rPr>
+        <w:t xml:space="preserve">Операция сложения векторов задана: </w:t>
+      </w:r>
+      <m:oMath>
+        <m:r>
+          <w:rPr>
+            <w:rFonts w:ascii="Cambria Math" w:hAnsi="Cambria Math" w:cs="Cambria Math" w:eastAsia="Cambria Math" w:hint="default"/>
+          </w:rPr>
+          <m:rPr/>
+          <m:t>(</m:t>
+        </m:r>
+        <m:sSub>
+          <m:sSubPr>
+            <m:ctrlPr>
+              <w:rPr>
+                <w:rFonts w:ascii="Cambria Math" w:hAnsi="Cambria Math" w:cs="Cambria Math" w:eastAsia="Cambria Math"/>
+                <w:i/>
+              </w:rPr>
+            </m:ctrlPr>
+          </m:sSubPr>
+          <m:e>
+            <m:r>
+              <w:rPr>
+                <w:rFonts w:ascii="Cambria Math" w:hAnsi="Cambria Math" w:cs="Cambria Math" w:eastAsia="Cambria Math" w:hint="default"/>
+              </w:rPr>
+              <m:rPr>
+                <m:sty m:val="i"/>
+              </m:rPr>
+              <m:t>a</m:t>
+            </m:r>
+          </m:e>
+          <m:sub>
+            <m:r>
+              <w:rPr>
+                <w:rFonts w:ascii="Cambria Math" w:hAnsi="Cambria Math" w:cs="Cambria Math" w:eastAsia="Cambria Math" w:hint="default"/>
+              </w:rPr>
+              <m:rPr>
+                <m:sty m:val="i"/>
+              </m:rPr>
+              <m:t>ij</m:t>
+            </m:r>
+          </m:sub>
+        </m:sSub>
+        <m:r>
+          <w:rPr>
+            <w:rFonts w:ascii="Cambria Math" w:hAnsi="Cambria Math" w:cs="Cambria Math" w:eastAsia="Cambria Math" w:hint="default"/>
+          </w:rPr>
+          <m:rPr/>
+          <m:t>)∙</m:t>
+        </m:r>
+        <m:r>
+          <w:rPr>
+            <w:rFonts w:ascii="Cambria Math" w:hAnsi="Cambria Math" w:cs="Cambria Math" w:eastAsia="Cambria Math" w:hint="default"/>
+          </w:rPr>
+          <m:rPr/>
+          <m:t>(</m:t>
+        </m:r>
+        <m:sSub>
+          <m:sSubPr>
+            <m:ctrlPr>
+              <w:rPr>
+                <w:rFonts w:ascii="Cambria Math" w:hAnsi="Cambria Math" w:cs="Cambria Math" w:eastAsia="Cambria Math"/>
+                <w:i/>
+              </w:rPr>
+            </m:ctrlPr>
+          </m:sSubPr>
+          <m:e>
+            <m:r>
+              <w:rPr>
+                <w:rFonts w:ascii="Cambria Math" w:hAnsi="Cambria Math" w:cs="Cambria Math" w:eastAsia="Cambria Math" w:hint="default"/>
+              </w:rPr>
+              <m:rPr>
+                <m:sty m:val="i"/>
+              </m:rPr>
+              <m:t>b</m:t>
+            </m:r>
+          </m:e>
+          <m:sub>
+            <m:r>
+              <w:rPr>
+                <w:rFonts w:ascii="Cambria Math" w:hAnsi="Cambria Math" w:cs="Cambria Math" w:eastAsia="Cambria Math" w:hint="default"/>
+              </w:rPr>
+              <m:rPr>
+                <m:sty m:val="i"/>
+              </m:rPr>
+              <m:t>ij</m:t>
+            </m:r>
+          </m:sub>
+        </m:sSub>
+        <m:r>
+          <w:rPr>
+            <w:rFonts w:ascii="Cambria Math" w:hAnsi="Cambria Math" w:cs="Cambria Math" w:eastAsia="Cambria Math" w:hint="default"/>
+          </w:rPr>
+          <m:rPr/>
+          <m:t>)</m:t>
+        </m:r>
+      </m:oMath>
+      <w:r>
+        <w:rPr>
+          <w:rFonts w:ascii="Noto Serif" w:hAnsi="Noto Serif" w:cs="Noto Serif" w:eastAsia="Noto Serif"/>
+          <w:b w:val="false"/>
+          <w:sz w:val="28"/>
+          <w:highlight w:val="none"/>
+          <w:u w:val="none"/>
+        </w:rPr>
+      </w:r>
+      <w:r>
+        <w:rPr>
+          <w:rFonts w:ascii="Noto Serif" w:hAnsi="Noto Serif" w:cs="Noto Serif" w:eastAsia="Noto Serif"/>
+          <w:b w:val="false"/>
+          <w:sz w:val="28"/>
+          <w:highlight w:val="none"/>
+          <w:u w:val="none"/>
+        </w:rPr>
+      </w:r>
+    </w:p>
+    <w:p>
+      <w:pPr>
+        <w:pStyle w:val="816"/>
+        <w:numPr>
+          <w:ilvl w:val="1"/>
+          <w:numId w:val="1"/>
+        </w:numPr>
+        <w:jc w:val="both"/>
+        <w:rPr>
+          <w:rFonts w:ascii="Noto Serif" w:hAnsi="Noto Serif" w:cs="Noto Serif" w:eastAsia="Noto Serif"/>
+          <w:b w:val="false"/>
+          <w:sz w:val="28"/>
+          <w:highlight w:val="none"/>
+          <w:u w:val="none"/>
+        </w:rPr>
+      </w:pPr>
+      <w:r>
+        <w:rPr>
+          <w:rFonts w:ascii="Noto Serif" w:hAnsi="Noto Serif" w:cs="Noto Serif" w:eastAsia="Noto Serif"/>
+          <w:b w:val="false"/>
+          <w:sz w:val="28"/>
+          <w:highlight w:val="none"/>
+          <w:u w:val="none"/>
+        </w:rPr>
+        <w:t xml:space="preserve">Определена операция умножения вектора на скаляр из R: </w:t>
+      </w:r>
+      <m:oMath>
+        <m:r>
+          <w:rPr>
+            <w:rFonts w:ascii="Cambria Math" w:hAnsi="Cambria Math" w:cs="Cambria Math" w:eastAsia="Cambria Math" w:hint="default"/>
+          </w:rPr>
+          <m:rPr/>
+          <m:t>α</m:t>
+        </m:r>
+        <m:r>
+          <w:rPr>
+            <w:rFonts w:ascii="Cambria Math" w:hAnsi="Cambria Math" w:cs="Cambria Math" w:eastAsia="Cambria Math" w:hint="default"/>
+          </w:rPr>
+          <m:rPr/>
+          <m:t>∙</m:t>
+        </m:r>
+        <m:sSub>
+          <m:sSubPr>
+            <m:ctrlPr>
+              <w:rPr>
+                <w:rFonts w:ascii="Cambria Math" w:hAnsi="Cambria Math" w:cs="Cambria Math" w:eastAsia="Cambria Math"/>
+                <w:i/>
+              </w:rPr>
+            </m:ctrlPr>
+          </m:sSubPr>
+          <m:e>
+            <m:r>
+              <w:rPr>
+                <w:rFonts w:ascii="Cambria Math" w:hAnsi="Cambria Math" w:cs="Cambria Math" w:eastAsia="Cambria Math" w:hint="default"/>
+              </w:rPr>
+              <m:rPr>
+                <m:sty m:val="i"/>
+              </m:rPr>
+              <m:t>a</m:t>
+            </m:r>
+          </m:e>
+          <m:sub>
+            <m:r>
+              <w:rPr>
+                <w:rFonts w:ascii="Cambria Math" w:hAnsi="Cambria Math" w:cs="Cambria Math" w:eastAsia="Cambria Math" w:hint="default"/>
+              </w:rPr>
+              <m:rPr>
+                <m:sty m:val="i"/>
+              </m:rPr>
+              <m:t>ij</m:t>
+            </m:r>
+          </m:sub>
+        </m:sSub>
+      </m:oMath>
+      <w:r>
+        <w:rPr>
+          <w:rFonts w:ascii="Noto Serif" w:hAnsi="Noto Serif" w:cs="Noto Serif" w:eastAsia="Noto Serif"/>
+          <w:b w:val="false"/>
+          <w:sz w:val="28"/>
+          <w:highlight w:val="none"/>
+          <w:u w:val="none"/>
+        </w:rPr>
+      </w:r>
+      <w:r>
+        <w:rPr>
+          <w:rFonts w:ascii="Noto Serif" w:hAnsi="Noto Serif" w:cs="Noto Serif" w:eastAsia="Noto Serif"/>
+          <w:b w:val="false"/>
+          <w:sz w:val="28"/>
+          <w:highlight w:val="none"/>
+          <w:u w:val="none"/>
+        </w:rPr>
+      </w:r>
+      <w:r>
+        <w:rPr>
+          <w:rFonts w:ascii="Noto Serif" w:hAnsi="Noto Serif" w:cs="Noto Serif" w:eastAsia="Noto Serif"/>
+          <w:b w:val="false"/>
+          <w:sz w:val="28"/>
+          <w:highlight w:val="none"/>
+          <w:u w:val="none"/>
+        </w:rPr>
+      </w:r>
+      <w:r>
+        <w:rPr>
+          <w:rFonts w:ascii="Noto Serif" w:hAnsi="Noto Serif" w:cs="Noto Serif" w:eastAsia="Noto Serif"/>
+          <w:b w:val="false"/>
+          <w:sz w:val="28"/>
+          <w:highlight w:val="none"/>
+          <w:u w:val="none"/>
+        </w:rPr>
       </w:r>
     </w:p>
     <w:sectPr>
@@ -621,7 +1171,7 @@
       <w:endnotePr/>
       <w:type w:val="nextPage"/>
       <w:pgSz w:w="11906" w:h="16838" w:orient="portrait"/>
-      <w:pgMar w:top="1134" w:right="850" w:bottom="1134" w:left="1701" w:header="709" w:footer="709" w:gutter="0"/>
+      <w:pgMar w:top="1134" w:right="1134" w:bottom="1134" w:left="1701" w:header="709" w:footer="709" w:gutter="0"/>
       <w:cols w:num="1" w:sep="0" w:space="708" w:equalWidth="1"/>
       <w:docGrid w:linePitch="360"/>
     </w:sectPr>
@@ -636,7 +1186,6 @@
       <w:pPr>
         <w:spacing w:lineRule="auto" w:line="240" w:after="0"/>
       </w:pPr>
-      <w:r/>
       <w:r>
         <w:separator/>
       </w:r>
@@ -648,7 +1197,6 @@
       <w:pPr>
         <w:spacing w:lineRule="auto" w:line="240" w:after="0"/>
       </w:pPr>
-      <w:r/>
       <w:r>
         <w:continuationSeparator/>
       </w:r>
@@ -665,7 +1213,6 @@
       <w:pPr>
         <w:spacing w:lineRule="auto" w:line="240" w:after="0"/>
       </w:pPr>
-      <w:r/>
       <w:r>
         <w:separator/>
       </w:r>
@@ -677,7 +1224,6 @@
       <w:pPr>
         <w:spacing w:lineRule="auto" w:line="240" w:after="0"/>
       </w:pPr>
-      <w:r/>
       <w:r>
         <w:continuationSeparator/>
       </w:r>
@@ -953,11 +1499,11 @@
     <w:lsdException w:name="Bibliography" w:uiPriority="37"/>
     <w:lsdException w:name="TOC Heading" w:uiPriority="39" w:qFormat="1"/>
   </w:latentStyles>
-  <w:style w:type="paragraph" w:styleId="11">
+  <w:style w:type="paragraph" w:styleId="636">
     <w:name w:val="Heading 1"/>
-    <w:basedOn w:val="598"/>
-    <w:next w:val="598"/>
-    <w:link w:val="12"/>
+    <w:basedOn w:val="812"/>
+    <w:next w:val="812"/>
+    <w:link w:val="637"/>
     <w:qFormat/>
     <w:uiPriority w:val="9"/>
     <w:rPr>
@@ -972,10 +1518,9 @@
       <w:outlineLvl w:val="0"/>
     </w:pPr>
   </w:style>
-  <w:style w:type="character" w:styleId="12">
+  <w:style w:type="character" w:styleId="637">
     <w:name w:val="Heading 1 Char"/>
-    <w:basedOn w:val="9"/>
-    <w:link w:val="11"/>
+    <w:link w:val="636"/>
     <w:uiPriority w:val="9"/>
     <w:rPr>
       <w:rFonts w:ascii="Arial" w:hAnsi="Arial" w:cs="Arial" w:eastAsia="Arial"/>
@@ -983,11 +1528,11 @@
       <w:szCs w:val="40"/>
     </w:rPr>
   </w:style>
-  <w:style w:type="paragraph" w:styleId="13">
+  <w:style w:type="paragraph" w:styleId="638">
     <w:name w:val="Heading 2"/>
-    <w:basedOn w:val="598"/>
-    <w:next w:val="598"/>
-    <w:link w:val="14"/>
+    <w:basedOn w:val="812"/>
+    <w:next w:val="812"/>
+    <w:link w:val="639"/>
     <w:qFormat/>
     <w:uiPriority w:val="9"/>
     <w:unhideWhenUsed/>
@@ -1002,21 +1547,20 @@
       <w:outlineLvl w:val="1"/>
     </w:pPr>
   </w:style>
-  <w:style w:type="character" w:styleId="14">
+  <w:style w:type="character" w:styleId="639">
     <w:name w:val="Heading 2 Char"/>
-    <w:basedOn w:val="9"/>
-    <w:link w:val="13"/>
+    <w:link w:val="638"/>
     <w:uiPriority w:val="9"/>
     <w:rPr>
       <w:rFonts w:ascii="Arial" w:hAnsi="Arial" w:cs="Arial" w:eastAsia="Arial"/>
       <w:sz w:val="34"/>
     </w:rPr>
   </w:style>
-  <w:style w:type="paragraph" w:styleId="15">
+  <w:style w:type="paragraph" w:styleId="640">
     <w:name w:val="Heading 3"/>
-    <w:basedOn w:val="598"/>
-    <w:next w:val="598"/>
-    <w:link w:val="16"/>
+    <w:basedOn w:val="812"/>
+    <w:next w:val="812"/>
+    <w:link w:val="641"/>
     <w:qFormat/>
     <w:uiPriority w:val="9"/>
     <w:unhideWhenUsed/>
@@ -1032,10 +1576,9 @@
       <w:outlineLvl w:val="2"/>
     </w:pPr>
   </w:style>
-  <w:style w:type="character" w:styleId="16">
+  <w:style w:type="character" w:styleId="641">
     <w:name w:val="Heading 3 Char"/>
-    <w:basedOn w:val="9"/>
-    <w:link w:val="15"/>
+    <w:link w:val="640"/>
     <w:uiPriority w:val="9"/>
     <w:rPr>
       <w:rFonts w:ascii="Arial" w:hAnsi="Arial" w:cs="Arial" w:eastAsia="Arial"/>
@@ -1043,11 +1586,11 @@
       <w:szCs w:val="30"/>
     </w:rPr>
   </w:style>
-  <w:style w:type="paragraph" w:styleId="17">
+  <w:style w:type="paragraph" w:styleId="642">
     <w:name w:val="Heading 4"/>
-    <w:basedOn w:val="598"/>
-    <w:next w:val="598"/>
-    <w:link w:val="18"/>
+    <w:basedOn w:val="812"/>
+    <w:next w:val="812"/>
+    <w:link w:val="643"/>
     <w:qFormat/>
     <w:uiPriority w:val="9"/>
     <w:unhideWhenUsed/>
@@ -1065,10 +1608,9 @@
       <w:outlineLvl w:val="3"/>
     </w:pPr>
   </w:style>
-  <w:style w:type="character" w:styleId="18">
+  <w:style w:type="character" w:styleId="643">
     <w:name w:val="Heading 4 Char"/>
-    <w:basedOn w:val="9"/>
-    <w:link w:val="17"/>
+    <w:link w:val="642"/>
     <w:uiPriority w:val="9"/>
     <w:rPr>
       <w:rFonts w:ascii="Arial" w:hAnsi="Arial" w:cs="Arial" w:eastAsia="Arial"/>
@@ -1078,11 +1620,11 @@
       <w:szCs w:val="26"/>
     </w:rPr>
   </w:style>
-  <w:style w:type="paragraph" w:styleId="19">
+  <w:style w:type="paragraph" w:styleId="644">
     <w:name w:val="Heading 5"/>
-    <w:basedOn w:val="598"/>
-    <w:next w:val="598"/>
-    <w:link w:val="20"/>
+    <w:basedOn w:val="812"/>
+    <w:next w:val="812"/>
+    <w:link w:val="645"/>
     <w:qFormat/>
     <w:uiPriority w:val="9"/>
     <w:unhideWhenUsed/>
@@ -1100,10 +1642,9 @@
       <w:outlineLvl w:val="4"/>
     </w:pPr>
   </w:style>
-  <w:style w:type="character" w:styleId="20">
+  <w:style w:type="character" w:styleId="645">
     <w:name w:val="Heading 5 Char"/>
-    <w:basedOn w:val="9"/>
-    <w:link w:val="19"/>
+    <w:link w:val="644"/>
     <w:uiPriority w:val="9"/>
     <w:rPr>
       <w:rFonts w:ascii="Arial" w:hAnsi="Arial" w:cs="Arial" w:eastAsia="Arial"/>
@@ -1113,11 +1654,11 @@
       <w:szCs w:val="24"/>
     </w:rPr>
   </w:style>
-  <w:style w:type="paragraph" w:styleId="21">
+  <w:style w:type="paragraph" w:styleId="646">
     <w:name w:val="Heading 6"/>
-    <w:basedOn w:val="598"/>
-    <w:next w:val="598"/>
-    <w:link w:val="22"/>
+    <w:basedOn w:val="812"/>
+    <w:next w:val="812"/>
+    <w:link w:val="647"/>
     <w:qFormat/>
     <w:uiPriority w:val="9"/>
     <w:unhideWhenUsed/>
@@ -1135,10 +1676,9 @@
       <w:outlineLvl w:val="5"/>
     </w:pPr>
   </w:style>
-  <w:style w:type="character" w:styleId="22">
+  <w:style w:type="character" w:styleId="647">
     <w:name w:val="Heading 6 Char"/>
-    <w:basedOn w:val="9"/>
-    <w:link w:val="21"/>
+    <w:link w:val="646"/>
     <w:uiPriority w:val="9"/>
     <w:rPr>
       <w:rFonts w:ascii="Arial" w:hAnsi="Arial" w:cs="Arial" w:eastAsia="Arial"/>
@@ -1148,11 +1688,11 @@
       <w:szCs w:val="22"/>
     </w:rPr>
   </w:style>
-  <w:style w:type="paragraph" w:styleId="23">
+  <w:style w:type="paragraph" w:styleId="648">
     <w:name w:val="Heading 7"/>
-    <w:basedOn w:val="598"/>
-    <w:next w:val="598"/>
-    <w:link w:val="24"/>
+    <w:basedOn w:val="812"/>
+    <w:next w:val="812"/>
+    <w:link w:val="649"/>
     <w:qFormat/>
     <w:uiPriority w:val="9"/>
     <w:unhideWhenUsed/>
@@ -1172,10 +1712,9 @@
       <w:outlineLvl w:val="6"/>
     </w:pPr>
   </w:style>
-  <w:style w:type="character" w:styleId="24">
+  <w:style w:type="character" w:styleId="649">
     <w:name w:val="Heading 7 Char"/>
-    <w:basedOn w:val="9"/>
-    <w:link w:val="23"/>
+    <w:link w:val="648"/>
     <w:uiPriority w:val="9"/>
     <w:rPr>
       <w:rFonts w:ascii="Arial" w:hAnsi="Arial" w:cs="Arial" w:eastAsia="Arial"/>
@@ -1187,11 +1726,11 @@
       <w:szCs w:val="22"/>
     </w:rPr>
   </w:style>
-  <w:style w:type="paragraph" w:styleId="25">
+  <w:style w:type="paragraph" w:styleId="650">
     <w:name w:val="Heading 8"/>
-    <w:basedOn w:val="598"/>
-    <w:next w:val="598"/>
-    <w:link w:val="26"/>
+    <w:basedOn w:val="812"/>
+    <w:next w:val="812"/>
+    <w:link w:val="651"/>
     <w:qFormat/>
     <w:uiPriority w:val="9"/>
     <w:unhideWhenUsed/>
@@ -1209,10 +1748,9 @@
       <w:outlineLvl w:val="7"/>
     </w:pPr>
   </w:style>
-  <w:style w:type="character" w:styleId="26">
+  <w:style w:type="character" w:styleId="651">
     <w:name w:val="Heading 8 Char"/>
-    <w:basedOn w:val="9"/>
-    <w:link w:val="25"/>
+    <w:link w:val="650"/>
     <w:uiPriority w:val="9"/>
     <w:rPr>
       <w:rFonts w:ascii="Arial" w:hAnsi="Arial" w:cs="Arial" w:eastAsia="Arial"/>
@@ -1222,11 +1760,11 @@
       <w:szCs w:val="22"/>
     </w:rPr>
   </w:style>
-  <w:style w:type="paragraph" w:styleId="27">
+  <w:style w:type="paragraph" w:styleId="652">
     <w:name w:val="Heading 9"/>
-    <w:basedOn w:val="598"/>
-    <w:next w:val="598"/>
-    <w:link w:val="28"/>
+    <w:basedOn w:val="812"/>
+    <w:next w:val="812"/>
+    <w:link w:val="653"/>
     <w:qFormat/>
     <w:uiPriority w:val="9"/>
     <w:unhideWhenUsed/>
@@ -1244,10 +1782,9 @@
       <w:outlineLvl w:val="8"/>
     </w:pPr>
   </w:style>
-  <w:style w:type="character" w:styleId="28">
+  <w:style w:type="character" w:styleId="653">
     <w:name w:val="Heading 9 Char"/>
-    <w:basedOn w:val="9"/>
-    <w:link w:val="27"/>
+    <w:link w:val="652"/>
     <w:uiPriority w:val="9"/>
     <w:rPr>
       <w:rFonts w:ascii="Arial" w:hAnsi="Arial" w:cs="Arial" w:eastAsia="Arial"/>
@@ -1257,11 +1794,11 @@
       <w:szCs w:val="21"/>
     </w:rPr>
   </w:style>
-  <w:style w:type="paragraph" w:styleId="32">
+  <w:style w:type="paragraph" w:styleId="654">
     <w:name w:val="Title"/>
-    <w:basedOn w:val="598"/>
-    <w:next w:val="598"/>
-    <w:link w:val="33"/>
+    <w:basedOn w:val="812"/>
+    <w:next w:val="812"/>
+    <w:link w:val="655"/>
     <w:qFormat/>
     <w:uiPriority w:val="10"/>
     <w:rPr>
@@ -1273,21 +1810,20 @@
       <w:spacing w:after="200" w:before="300"/>
     </w:pPr>
   </w:style>
-  <w:style w:type="character" w:styleId="33">
+  <w:style w:type="character" w:styleId="655">
     <w:name w:val="Title Char"/>
-    <w:basedOn w:val="9"/>
-    <w:link w:val="32"/>
+    <w:link w:val="654"/>
     <w:uiPriority w:val="10"/>
     <w:rPr>
       <w:sz w:val="48"/>
       <w:szCs w:val="48"/>
     </w:rPr>
   </w:style>
-  <w:style w:type="paragraph" w:styleId="34">
+  <w:style w:type="paragraph" w:styleId="656">
     <w:name w:val="Subtitle"/>
-    <w:basedOn w:val="598"/>
-    <w:next w:val="598"/>
-    <w:link w:val="35"/>
+    <w:basedOn w:val="812"/>
+    <w:next w:val="812"/>
+    <w:link w:val="657"/>
     <w:qFormat/>
     <w:uiPriority w:val="11"/>
     <w:rPr>
@@ -1298,21 +1834,20 @@
       <w:spacing w:after="200" w:before="200"/>
     </w:pPr>
   </w:style>
-  <w:style w:type="character" w:styleId="35">
+  <w:style w:type="character" w:styleId="657">
     <w:name w:val="Subtitle Char"/>
-    <w:basedOn w:val="9"/>
-    <w:link w:val="34"/>
+    <w:link w:val="656"/>
     <w:uiPriority w:val="11"/>
     <w:rPr>
       <w:sz w:val="24"/>
       <w:szCs w:val="24"/>
     </w:rPr>
   </w:style>
-  <w:style w:type="paragraph" w:styleId="36">
+  <w:style w:type="paragraph" w:styleId="658">
     <w:name w:val="Quote"/>
-    <w:basedOn w:val="598"/>
-    <w:next w:val="598"/>
-    <w:link w:val="37"/>
+    <w:basedOn w:val="812"/>
+    <w:next w:val="812"/>
+    <w:link w:val="659"/>
     <w:qFormat/>
     <w:uiPriority w:val="29"/>
     <w:rPr>
@@ -1322,19 +1857,19 @@
       <w:ind w:left="720" w:right="720"/>
     </w:pPr>
   </w:style>
-  <w:style w:type="character" w:styleId="37">
+  <w:style w:type="character" w:styleId="659">
     <w:name w:val="Quote Char"/>
-    <w:link w:val="36"/>
+    <w:link w:val="658"/>
     <w:uiPriority w:val="29"/>
     <w:rPr>
       <w:i/>
     </w:rPr>
   </w:style>
-  <w:style w:type="paragraph" w:styleId="38">
+  <w:style w:type="paragraph" w:styleId="660">
     <w:name w:val="Intense Quote"/>
-    <w:basedOn w:val="598"/>
-    <w:next w:val="598"/>
-    <w:link w:val="39"/>
+    <w:basedOn w:val="812"/>
+    <w:next w:val="812"/>
+    <w:link w:val="661"/>
     <w:qFormat/>
     <w:uiPriority w:val="30"/>
     <w:rPr>
@@ -1352,18 +1887,18 @@
       </w:pBdr>
     </w:pPr>
   </w:style>
-  <w:style w:type="character" w:styleId="39">
+  <w:style w:type="character" w:styleId="661">
     <w:name w:val="Intense Quote Char"/>
-    <w:link w:val="38"/>
+    <w:link w:val="660"/>
     <w:uiPriority w:val="30"/>
     <w:rPr>
       <w:i/>
     </w:rPr>
   </w:style>
-  <w:style w:type="paragraph" w:styleId="40">
+  <w:style w:type="paragraph" w:styleId="662">
     <w:name w:val="Header"/>
-    <w:basedOn w:val="598"/>
-    <w:link w:val="41"/>
+    <w:basedOn w:val="812"/>
+    <w:link w:val="663"/>
     <w:uiPriority w:val="99"/>
     <w:unhideWhenUsed/>
     <w:pPr>
@@ -1374,16 +1909,15 @@
       </w:tabs>
     </w:pPr>
   </w:style>
-  <w:style w:type="character" w:styleId="41">
+  <w:style w:type="character" w:styleId="663">
     <w:name w:val="Header Char"/>
-    <w:basedOn w:val="9"/>
-    <w:link w:val="40"/>
+    <w:link w:val="662"/>
     <w:uiPriority w:val="99"/>
   </w:style>
-  <w:style w:type="paragraph" w:styleId="42">
+  <w:style w:type="paragraph" w:styleId="664">
     <w:name w:val="Footer"/>
-    <w:basedOn w:val="598"/>
-    <w:link w:val="45"/>
+    <w:basedOn w:val="812"/>
+    <w:link w:val="667"/>
     <w:uiPriority w:val="99"/>
     <w:unhideWhenUsed/>
     <w:pPr>
@@ -1394,16 +1928,15 @@
       </w:tabs>
     </w:pPr>
   </w:style>
-  <w:style w:type="character" w:styleId="43">
+  <w:style w:type="character" w:styleId="665">
     <w:name w:val="Footer Char"/>
-    <w:basedOn w:val="9"/>
-    <w:link w:val="42"/>
+    <w:link w:val="664"/>
     <w:uiPriority w:val="99"/>
   </w:style>
-  <w:style w:type="paragraph" w:styleId="44">
+  <w:style w:type="paragraph" w:styleId="666">
     <w:name w:val="Caption"/>
-    <w:basedOn w:val="598"/>
-    <w:next w:val="598"/>
+    <w:basedOn w:val="812"/>
+    <w:next w:val="812"/>
     <w:qFormat/>
     <w:uiPriority w:val="35"/>
     <w:semiHidden/>
@@ -1419,15 +1952,15 @@
       <w:spacing w:lineRule="auto" w:line="276"/>
     </w:pPr>
   </w:style>
-  <w:style w:type="character" w:styleId="45">
+  <w:style w:type="character" w:styleId="667">
     <w:name w:val="Caption Char"/>
-    <w:basedOn w:val="44"/>
-    <w:link w:val="42"/>
+    <w:basedOn w:val="666"/>
+    <w:link w:val="664"/>
     <w:uiPriority w:val="99"/>
   </w:style>
-  <w:style w:type="table" w:styleId="46">
+  <w:style w:type="table" w:styleId="668">
     <w:name w:val="Table Grid"/>
-    <w:basedOn w:val="599"/>
+    <w:basedOn w:val="813"/>
     <w:uiPriority w:val="59"/>
     <w:pPr>
       <w:spacing w:lineRule="auto" w:line="240" w:after="0"/>
@@ -1450,9 +1983,9 @@
       </w:tblCellMar>
     </w:tblPr>
   </w:style>
-  <w:style w:type="table" w:styleId="47">
+  <w:style w:type="table" w:styleId="669">
     <w:name w:val="Table Grid Light"/>
-    <w:basedOn w:val="599"/>
+    <w:basedOn w:val="813"/>
     <w:uiPriority w:val="59"/>
     <w:pPr>
       <w:spacing w:lineRule="auto" w:line="240" w:after="0"/>
@@ -1475,9 +2008,9 @@
       </w:tblCellMar>
     </w:tblPr>
   </w:style>
-  <w:style w:type="table" w:styleId="48">
+  <w:style w:type="table" w:styleId="670">
     <w:name w:val="Plain Table 1"/>
-    <w:basedOn w:val="599"/>
+    <w:basedOn w:val="813"/>
     <w:uiPriority w:val="59"/>
     <w:pPr>
       <w:spacing w:lineRule="auto" w:line="240" w:after="0"/>
@@ -1542,9 +2075,9 @@
       </w:rPr>
     </w:tblStylePr>
   </w:style>
-  <w:style w:type="table" w:styleId="49">
+  <w:style w:type="table" w:styleId="671">
     <w:name w:val="Plain Table 2"/>
-    <w:basedOn w:val="599"/>
+    <w:basedOn w:val="813"/>
     <w:uiPriority w:val="59"/>
     <w:pPr>
       <w:spacing w:lineRule="auto" w:line="240" w:after="0"/>
@@ -1627,9 +2160,9 @@
       </w:rPr>
     </w:tblStylePr>
   </w:style>
-  <w:style w:type="table" w:styleId="50">
+  <w:style w:type="table" w:styleId="672">
     <w:name w:val="Plain Table 3"/>
-    <w:basedOn w:val="599"/>
+    <w:basedOn w:val="813"/>
     <w:uiPriority w:val="99"/>
     <w:pPr>
       <w:spacing w:lineRule="auto" w:line="240" w:after="0"/>
@@ -1704,9 +2237,9 @@
       </w:rPr>
     </w:tblStylePr>
   </w:style>
-  <w:style w:type="table" w:styleId="51">
+  <w:style w:type="table" w:styleId="673">
     <w:name w:val="Plain Table 4"/>
-    <w:basedOn w:val="599"/>
+    <w:basedOn w:val="813"/>
     <w:uiPriority w:val="99"/>
     <w:pPr>
       <w:spacing w:lineRule="auto" w:line="240" w:after="0"/>
@@ -1761,9 +2294,9 @@
       </w:rPr>
     </w:tblStylePr>
   </w:style>
-  <w:style w:type="table" w:styleId="52">
+  <w:style w:type="table" w:styleId="674">
     <w:name w:val="Plain Table 5"/>
-    <w:basedOn w:val="599"/>
+    <w:basedOn w:val="813"/>
     <w:uiPriority w:val="99"/>
     <w:pPr>
       <w:spacing w:lineRule="auto" w:line="240" w:after="0"/>
@@ -1849,9 +2382,9 @@
       </w:tcPr>
     </w:tblStylePr>
   </w:style>
-  <w:style w:type="table" w:styleId="53">
+  <w:style w:type="table" w:styleId="675">
     <w:name w:val="Grid Table 1 Light"/>
-    <w:basedOn w:val="599"/>
+    <w:basedOn w:val="813"/>
     <w:uiPriority w:val="99"/>
     <w:pPr>
       <w:spacing w:lineRule="auto" w:line="240" w:after="0"/>
@@ -1914,9 +2447,9 @@
       </w:rPr>
     </w:tblStylePr>
   </w:style>
-  <w:style w:type="table" w:styleId="54">
+  <w:style w:type="table" w:styleId="676">
     <w:name w:val="Grid Table 1 Light - Accent 1"/>
-    <w:basedOn w:val="599"/>
+    <w:basedOn w:val="813"/>
     <w:uiPriority w:val="99"/>
     <w:pPr>
       <w:spacing w:lineRule="auto" w:line="240" w:after="0"/>
@@ -1979,9 +2512,9 @@
       </w:rPr>
     </w:tblStylePr>
   </w:style>
-  <w:style w:type="table" w:styleId="55">
+  <w:style w:type="table" w:styleId="677">
     <w:name w:val="Grid Table 1 Light - Accent 2"/>
-    <w:basedOn w:val="599"/>
+    <w:basedOn w:val="813"/>
     <w:uiPriority w:val="99"/>
     <w:pPr>
       <w:spacing w:lineRule="auto" w:line="240" w:after="0"/>
@@ -2044,9 +2577,9 @@
       </w:rPr>
     </w:tblStylePr>
   </w:style>
-  <w:style w:type="table" w:styleId="56">
+  <w:style w:type="table" w:styleId="678">
     <w:name w:val="Grid Table 1 Light - Accent 3"/>
-    <w:basedOn w:val="599"/>
+    <w:basedOn w:val="813"/>
     <w:uiPriority w:val="99"/>
     <w:pPr>
       <w:spacing w:lineRule="auto" w:line="240" w:after="0"/>
@@ -2109,9 +2642,9 @@
       </w:rPr>
     </w:tblStylePr>
   </w:style>
-  <w:style w:type="table" w:styleId="57">
+  <w:style w:type="table" w:styleId="679">
     <w:name w:val="Grid Table 1 Light - Accent 4"/>
-    <w:basedOn w:val="599"/>
+    <w:basedOn w:val="813"/>
     <w:uiPriority w:val="99"/>
     <w:pPr>
       <w:spacing w:lineRule="auto" w:line="240" w:after="0"/>
@@ -2174,9 +2707,9 @@
       </w:rPr>
     </w:tblStylePr>
   </w:style>
-  <w:style w:type="table" w:styleId="58">
+  <w:style w:type="table" w:styleId="680">
     <w:name w:val="Grid Table 1 Light - Accent 5"/>
-    <w:basedOn w:val="599"/>
+    <w:basedOn w:val="813"/>
     <w:uiPriority w:val="99"/>
     <w:pPr>
       <w:spacing w:lineRule="auto" w:line="240" w:after="0"/>
@@ -2239,9 +2772,9 @@
       </w:rPr>
     </w:tblStylePr>
   </w:style>
-  <w:style w:type="table" w:styleId="59">
+  <w:style w:type="table" w:styleId="681">
     <w:name w:val="Grid Table 1 Light - Accent 6"/>
-    <w:basedOn w:val="599"/>
+    <w:basedOn w:val="813"/>
     <w:uiPriority w:val="99"/>
     <w:pPr>
       <w:spacing w:lineRule="auto" w:line="240" w:after="0"/>
@@ -2304,9 +2837,9 @@
       </w:rPr>
     </w:tblStylePr>
   </w:style>
-  <w:style w:type="table" w:styleId="60">
+  <w:style w:type="table" w:styleId="682">
     <w:name w:val="Grid Table 2"/>
-    <w:basedOn w:val="599"/>
+    <w:basedOn w:val="813"/>
     <w:uiPriority w:val="99"/>
     <w:pPr>
       <w:spacing w:lineRule="auto" w:line="240" w:after="0"/>
@@ -2384,9 +2917,9 @@
       </w:tcPr>
     </w:tblStylePr>
   </w:style>
-  <w:style w:type="table" w:styleId="61">
+  <w:style w:type="table" w:styleId="683">
     <w:name w:val="Grid Table 2 - Accent 1"/>
-    <w:basedOn w:val="599"/>
+    <w:basedOn w:val="813"/>
     <w:uiPriority w:val="99"/>
     <w:pPr>
       <w:spacing w:lineRule="auto" w:line="240" w:after="0"/>
@@ -2464,9 +2997,9 @@
       </w:tcPr>
     </w:tblStylePr>
   </w:style>
-  <w:style w:type="table" w:styleId="62">
+  <w:style w:type="table" w:styleId="684">
     <w:name w:val="Grid Table 2 - Accent 2"/>
-    <w:basedOn w:val="599"/>
+    <w:basedOn w:val="813"/>
     <w:uiPriority w:val="99"/>
     <w:pPr>
       <w:spacing w:lineRule="auto" w:line="240" w:after="0"/>
@@ -2544,9 +3077,9 @@
       </w:tcPr>
     </w:tblStylePr>
   </w:style>
-  <w:style w:type="table" w:styleId="63">
+  <w:style w:type="table" w:styleId="685">
     <w:name w:val="Grid Table 2 - Accent 3"/>
-    <w:basedOn w:val="599"/>
+    <w:basedOn w:val="813"/>
     <w:uiPriority w:val="99"/>
     <w:pPr>
       <w:spacing w:lineRule="auto" w:line="240" w:after="0"/>
@@ -2624,9 +3157,9 @@
       </w:tcPr>
     </w:tblStylePr>
   </w:style>
-  <w:style w:type="table" w:styleId="64">
+  <w:style w:type="table" w:styleId="686">
     <w:name w:val="Grid Table 2 - Accent 4"/>
-    <w:basedOn w:val="599"/>
+    <w:basedOn w:val="813"/>
     <w:uiPriority w:val="99"/>
     <w:pPr>
       <w:spacing w:lineRule="auto" w:line="240" w:after="0"/>
@@ -2704,9 +3237,9 @@
       </w:tcPr>
     </w:tblStylePr>
   </w:style>
-  <w:style w:type="table" w:styleId="65">
+  <w:style w:type="table" w:styleId="687">
     <w:name w:val="Grid Table 2 - Accent 5"/>
-    <w:basedOn w:val="599"/>
+    <w:basedOn w:val="813"/>
     <w:uiPriority w:val="99"/>
     <w:pPr>
       <w:spacing w:lineRule="auto" w:line="240" w:after="0"/>
@@ -2784,9 +3317,9 @@
       </w:tcPr>
     </w:tblStylePr>
   </w:style>
-  <w:style w:type="table" w:styleId="66">
+  <w:style w:type="table" w:styleId="688">
     <w:name w:val="Grid Table 2 - Accent 6"/>
-    <w:basedOn w:val="599"/>
+    <w:basedOn w:val="813"/>
     <w:uiPriority w:val="99"/>
     <w:pPr>
       <w:spacing w:lineRule="auto" w:line="240" w:after="0"/>
@@ -2864,9 +3397,9 @@
       </w:tcPr>
     </w:tblStylePr>
   </w:style>
-  <w:style w:type="table" w:styleId="67">
+  <w:style w:type="table" w:styleId="689">
     <w:name w:val="Grid Table 3"/>
-    <w:basedOn w:val="599"/>
+    <w:basedOn w:val="813"/>
     <w:uiPriority w:val="99"/>
     <w:pPr>
       <w:spacing w:lineRule="auto" w:line="240" w:after="0"/>
@@ -2965,9 +3498,9 @@
       </w:tcPr>
     </w:tblStylePr>
   </w:style>
-  <w:style w:type="table" w:styleId="68">
+  <w:style w:type="table" w:styleId="690">
     <w:name w:val="Grid Table 3 - Accent 1"/>
-    <w:basedOn w:val="599"/>
+    <w:basedOn w:val="813"/>
     <w:uiPriority w:val="99"/>
     <w:pPr>
       <w:spacing w:lineRule="auto" w:line="240" w:after="0"/>
@@ -3066,9 +3599,9 @@
       </w:tcPr>
     </w:tblStylePr>
   </w:style>
-  <w:style w:type="table" w:styleId="69">
+  <w:style w:type="table" w:styleId="691">
     <w:name w:val="Grid Table 3 - Accent 2"/>
-    <w:basedOn w:val="599"/>
+    <w:basedOn w:val="813"/>
     <w:uiPriority w:val="99"/>
     <w:pPr>
       <w:spacing w:lineRule="auto" w:line="240" w:after="0"/>
@@ -3167,9 +3700,9 @@
       </w:tcPr>
     </w:tblStylePr>
   </w:style>
-  <w:style w:type="table" w:styleId="70">
+  <w:style w:type="table" w:styleId="692">
     <w:name w:val="Grid Table 3 - Accent 3"/>
-    <w:basedOn w:val="599"/>
+    <w:basedOn w:val="813"/>
     <w:uiPriority w:val="99"/>
     <w:pPr>
       <w:spacing w:lineRule="auto" w:line="240" w:after="0"/>
@@ -3268,9 +3801,9 @@
       </w:tcPr>
     </w:tblStylePr>
   </w:style>
-  <w:style w:type="table" w:styleId="71">
+  <w:style w:type="table" w:styleId="693">
     <w:name w:val="Grid Table 3 - Accent 4"/>
-    <w:basedOn w:val="599"/>
+    <w:basedOn w:val="813"/>
     <w:uiPriority w:val="99"/>
     <w:pPr>
       <w:spacing w:lineRule="auto" w:line="240" w:after="0"/>
@@ -3369,9 +3902,9 @@
       </w:tcPr>
     </w:tblStylePr>
   </w:style>
-  <w:style w:type="table" w:styleId="72">
+  <w:style w:type="table" w:styleId="694">
     <w:name w:val="Grid Table 3 - Accent 5"/>
-    <w:basedOn w:val="599"/>
+    <w:basedOn w:val="813"/>
     <w:uiPriority w:val="99"/>
     <w:pPr>
       <w:spacing w:lineRule="auto" w:line="240" w:after="0"/>
@@ -3470,9 +4003,9 @@
       </w:tcPr>
     </w:tblStylePr>
   </w:style>
-  <w:style w:type="table" w:styleId="73">
+  <w:style w:type="table" w:styleId="695">
     <w:name w:val="Grid Table 3 - Accent 6"/>
-    <w:basedOn w:val="599"/>
+    <w:basedOn w:val="813"/>
     <w:uiPriority w:val="99"/>
     <w:pPr>
       <w:spacing w:lineRule="auto" w:line="240" w:after="0"/>
@@ -3571,9 +4104,9 @@
       </w:tcPr>
     </w:tblStylePr>
   </w:style>
-  <w:style w:type="table" w:styleId="74">
+  <w:style w:type="table" w:styleId="696">
     <w:name w:val="Grid Table 4"/>
-    <w:basedOn w:val="599"/>
+    <w:basedOn w:val="813"/>
     <w:uiPriority w:val="59"/>
     <w:pPr>
       <w:spacing w:lineRule="auto" w:line="240" w:after="0"/>
@@ -3652,9 +4185,9 @@
       </w:tcPr>
     </w:tblStylePr>
   </w:style>
-  <w:style w:type="table" w:styleId="75">
+  <w:style w:type="table" w:styleId="697">
     <w:name w:val="Grid Table 4 - Accent 1"/>
-    <w:basedOn w:val="599"/>
+    <w:basedOn w:val="813"/>
     <w:uiPriority w:val="59"/>
     <w:pPr>
       <w:spacing w:lineRule="auto" w:line="240" w:after="0"/>
@@ -3733,9 +4266,9 @@
       </w:tcPr>
     </w:tblStylePr>
   </w:style>
-  <w:style w:type="table" w:styleId="76">
+  <w:style w:type="table" w:styleId="698">
     <w:name w:val="Grid Table 4 - Accent 2"/>
-    <w:basedOn w:val="599"/>
+    <w:basedOn w:val="813"/>
     <w:uiPriority w:val="59"/>
     <w:pPr>
       <w:spacing w:lineRule="auto" w:line="240" w:after="0"/>
@@ -3814,9 +4347,9 @@
       </w:tcPr>
     </w:tblStylePr>
   </w:style>
-  <w:style w:type="table" w:styleId="77">
+  <w:style w:type="table" w:styleId="699">
     <w:name w:val="Grid Table 4 - Accent 3"/>
-    <w:basedOn w:val="599"/>
+    <w:basedOn w:val="813"/>
     <w:uiPriority w:val="59"/>
     <w:pPr>
       <w:spacing w:lineRule="auto" w:line="240" w:after="0"/>
@@ -3895,9 +4428,9 @@
       </w:tcPr>
     </w:tblStylePr>
   </w:style>
-  <w:style w:type="table" w:styleId="78">
+  <w:style w:type="table" w:styleId="700">
     <w:name w:val="Grid Table 4 - Accent 4"/>
-    <w:basedOn w:val="599"/>
+    <w:basedOn w:val="813"/>
     <w:uiPriority w:val="59"/>
     <w:pPr>
       <w:spacing w:lineRule="auto" w:line="240" w:after="0"/>
@@ -3976,9 +4509,9 @@
       </w:tcPr>
     </w:tblStylePr>
   </w:style>
-  <w:style w:type="table" w:styleId="79">
+  <w:style w:type="table" w:styleId="701">
     <w:name w:val="Grid Table 4 - Accent 5"/>
-    <w:basedOn w:val="599"/>
+    <w:basedOn w:val="813"/>
     <w:uiPriority w:val="59"/>
     <w:pPr>
       <w:spacing w:lineRule="auto" w:line="240" w:after="0"/>
@@ -4057,9 +4590,9 @@
       </w:tcPr>
     </w:tblStylePr>
   </w:style>
-  <w:style w:type="table" w:styleId="80">
+  <w:style w:type="table" w:styleId="702">
     <w:name w:val="Grid Table 4 - Accent 6"/>
-    <w:basedOn w:val="599"/>
+    <w:basedOn w:val="813"/>
     <w:uiPriority w:val="59"/>
     <w:pPr>
       <w:spacing w:lineRule="auto" w:line="240" w:after="0"/>
@@ -4138,9 +4671,9 @@
       </w:tcPr>
     </w:tblStylePr>
   </w:style>
-  <w:style w:type="table" w:styleId="81">
+  <w:style w:type="table" w:styleId="703">
     <w:name w:val="Grid Table 5 Dark"/>
-    <w:basedOn w:val="599"/>
+    <w:basedOn w:val="813"/>
     <w:uiPriority w:val="99"/>
     <w:pPr>
       <w:spacing w:lineRule="auto" w:line="240" w:after="0"/>
@@ -4217,9 +4750,9 @@
       </w:tcPr>
     </w:tblStylePr>
   </w:style>
-  <w:style w:type="table" w:styleId="82">
+  <w:style w:type="table" w:styleId="704">
     <w:name w:val="Grid Table 5 Dark- Accent 1"/>
-    <w:basedOn w:val="599"/>
+    <w:basedOn w:val="813"/>
     <w:uiPriority w:val="99"/>
     <w:pPr>
       <w:spacing w:lineRule="auto" w:line="240" w:after="0"/>
@@ -4296,9 +4829,9 @@
       </w:tcPr>
     </w:tblStylePr>
   </w:style>
-  <w:style w:type="table" w:styleId="83">
+  <w:style w:type="table" w:styleId="705">
     <w:name w:val="Grid Table 5 Dark - Accent 2"/>
-    <w:basedOn w:val="599"/>
+    <w:basedOn w:val="813"/>
     <w:uiPriority w:val="99"/>
     <w:pPr>
       <w:spacing w:lineRule="auto" w:line="240" w:after="0"/>
@@ -4375,9 +4908,9 @@
       </w:tcPr>
     </w:tblStylePr>
   </w:style>
-  <w:style w:type="table" w:styleId="84">
+  <w:style w:type="table" w:styleId="706">
     <w:name w:val="Grid Table 5 Dark - Accent 3"/>
-    <w:basedOn w:val="599"/>
+    <w:basedOn w:val="813"/>
     <w:uiPriority w:val="99"/>
     <w:pPr>
       <w:spacing w:lineRule="auto" w:line="240" w:after="0"/>
@@ -4454,9 +4987,9 @@
       </w:tcPr>
     </w:tblStylePr>
   </w:style>
-  <w:style w:type="table" w:styleId="85">
+  <w:style w:type="table" w:styleId="707">
     <w:name w:val="Grid Table 5 Dark- Accent 4"/>
-    <w:basedOn w:val="599"/>
+    <w:basedOn w:val="813"/>
     <w:uiPriority w:val="99"/>
     <w:pPr>
       <w:spacing w:lineRule="auto" w:line="240" w:after="0"/>
@@ -4533,9 +5066,9 @@
       </w:tcPr>
     </w:tblStylePr>
   </w:style>
-  <w:style w:type="table" w:styleId="86">
+  <w:style w:type="table" w:styleId="708">
     <w:name w:val="Grid Table 5 Dark - Accent 5"/>
-    <w:basedOn w:val="599"/>
+    <w:basedOn w:val="813"/>
     <w:uiPriority w:val="99"/>
     <w:pPr>
       <w:spacing w:lineRule="auto" w:line="240" w:after="0"/>
@@ -4612,9 +5145,9 @@
       </w:tcPr>
     </w:tblStylePr>
   </w:style>
-  <w:style w:type="table" w:styleId="87">
+  <w:style w:type="table" w:styleId="709">
     <w:name w:val="Grid Table 5 Dark - Accent 6"/>
-    <w:basedOn w:val="599"/>
+    <w:basedOn w:val="813"/>
     <w:uiPriority w:val="99"/>
     <w:pPr>
       <w:spacing w:lineRule="auto" w:line="240" w:after="0"/>
@@ -4691,9 +5224,9 @@
       </w:tcPr>
     </w:tblStylePr>
   </w:style>
-  <w:style w:type="table" w:styleId="88">
+  <w:style w:type="table" w:styleId="710">
     <w:name w:val="Grid Table 6 Colorful"/>
-    <w:basedOn w:val="599"/>
+    <w:basedOn w:val="813"/>
     <w:uiPriority w:val="99"/>
     <w:pPr>
       <w:spacing w:lineRule="auto" w:line="240" w:after="0"/>
@@ -4770,9 +5303,9 @@
       </w:rPr>
     </w:tblStylePr>
   </w:style>
-  <w:style w:type="table" w:styleId="89">
+  <w:style w:type="table" w:styleId="711">
     <w:name w:val="Grid Table 6 Colorful - Accent 1"/>
-    <w:basedOn w:val="599"/>
+    <w:basedOn w:val="813"/>
     <w:uiPriority w:val="99"/>
     <w:pPr>
       <w:spacing w:lineRule="auto" w:line="240" w:after="0"/>
@@ -4849,9 +5382,9 @@
       </w:rPr>
     </w:tblStylePr>
   </w:style>
-  <w:style w:type="table" w:styleId="90">
+  <w:style w:type="table" w:styleId="712">
     <w:name w:val="Grid Table 6 Colorful - Accent 2"/>
-    <w:basedOn w:val="599"/>
+    <w:basedOn w:val="813"/>
     <w:uiPriority w:val="99"/>
     <w:pPr>
       <w:spacing w:lineRule="auto" w:line="240" w:after="0"/>
@@ -4928,9 +5461,9 @@
       </w:rPr>
     </w:tblStylePr>
   </w:style>
-  <w:style w:type="table" w:styleId="91">
+  <w:style w:type="table" w:styleId="713">
     <w:name w:val="Grid Table 6 Colorful - Accent 3"/>
-    <w:basedOn w:val="599"/>
+    <w:basedOn w:val="813"/>
     <w:uiPriority w:val="99"/>
     <w:pPr>
       <w:spacing w:lineRule="auto" w:line="240" w:after="0"/>
@@ -5007,9 +5540,9 @@
       </w:rPr>
     </w:tblStylePr>
   </w:style>
-  <w:style w:type="table" w:styleId="92">
+  <w:style w:type="table" w:styleId="714">
     <w:name w:val="Grid Table 6 Colorful - Accent 4"/>
-    <w:basedOn w:val="599"/>
+    <w:basedOn w:val="813"/>
     <w:uiPriority w:val="99"/>
     <w:pPr>
       <w:spacing w:lineRule="auto" w:line="240" w:after="0"/>
@@ -5086,9 +5619,9 @@
       </w:rPr>
     </w:tblStylePr>
   </w:style>
-  <w:style w:type="table" w:styleId="93">
+  <w:style w:type="table" w:styleId="715">
     <w:name w:val="Grid Table 6 Colorful - Accent 5"/>
-    <w:basedOn w:val="599"/>
+    <w:basedOn w:val="813"/>
     <w:uiPriority w:val="99"/>
     <w:pPr>
       <w:spacing w:lineRule="auto" w:line="240" w:after="0"/>
@@ -5165,9 +5698,9 @@
       </w:rPr>
     </w:tblStylePr>
   </w:style>
-  <w:style w:type="table" w:styleId="94">
+  <w:style w:type="table" w:styleId="716">
     <w:name w:val="Grid Table 6 Colorful - Accent 6"/>
-    <w:basedOn w:val="599"/>
+    <w:basedOn w:val="813"/>
     <w:uiPriority w:val="99"/>
     <w:pPr>
       <w:spacing w:lineRule="auto" w:line="240" w:after="0"/>
@@ -5244,9 +5777,9 @@
       </w:rPr>
     </w:tblStylePr>
   </w:style>
-  <w:style w:type="table" w:styleId="95">
+  <w:style w:type="table" w:styleId="717">
     <w:name w:val="Grid Table 7 Colorful"/>
-    <w:basedOn w:val="599"/>
+    <w:basedOn w:val="813"/>
     <w:uiPriority w:val="99"/>
     <w:pPr>
       <w:spacing w:lineRule="auto" w:line="240" w:after="0"/>
@@ -5297,10 +5830,10 @@
       <w:tcPr>
         <w:shd w:color="FFFFFF"/>
         <w:tcBorders>
-          <w:left w:val="none"/>
-          <w:top w:val="none"/>
+          <w:left w:val="none" w:color="000000" w:sz="4" w:space="0"/>
+          <w:top w:val="none" w:color="000000" w:sz="4" w:space="0"/>
           <w:right w:val="single" w:color="000000" w:sz="4" w:space="0" w:themeColor="text1" w:themeTint="80"/>
-          <w:bottom w:val="none"/>
+          <w:bottom w:val="none" w:color="000000" w:sz="4" w:space="0"/>
         </w:tcBorders>
       </w:tcPr>
     </w:tblStylePr>
@@ -5314,9 +5847,9 @@
       <w:tcPr>
         <w:shd w:val="clear" w:color="FFFFFF" w:themeFill="light1" w:themeColor="light1"/>
         <w:tcBorders>
-          <w:left w:val="none"/>
-          <w:top w:val="none"/>
-          <w:right w:val="none"/>
+          <w:left w:val="none" w:color="000000" w:sz="4" w:space="0"/>
+          <w:top w:val="none" w:color="000000" w:sz="4" w:space="0"/>
+          <w:right w:val="none" w:color="000000" w:sz="4" w:space="0"/>
           <w:bottom w:val="single" w:color="000000" w:sz="4" w:space="0" w:themeColor="text1" w:themeTint="80"/>
         </w:tcBorders>
       </w:tcPr>
@@ -5332,9 +5865,9 @@
         <w:shd w:color="FFFFFF"/>
         <w:tcBorders>
           <w:left w:val="single" w:color="000000" w:sz="4" w:space="0" w:themeColor="text1" w:themeTint="80"/>
-          <w:top w:val="none"/>
-          <w:right w:val="none"/>
-          <w:bottom w:val="none"/>
+          <w:top w:val="none" w:color="000000" w:sz="4" w:space="0"/>
+          <w:right w:val="none" w:color="000000" w:sz="4" w:space="0"/>
+          <w:bottom w:val="none" w:color="000000" w:sz="4" w:space="0"/>
         </w:tcBorders>
       </w:tcPr>
     </w:tblStylePr>
@@ -5348,17 +5881,17 @@
       <w:tcPr>
         <w:shd w:val="clear" w:color="FFFFFF" w:themeFill="light1" w:themeColor="light1"/>
         <w:tcBorders>
-          <w:left w:val="none"/>
+          <w:left w:val="none" w:color="000000" w:sz="4" w:space="0"/>
           <w:top w:val="single" w:color="000000" w:sz="4" w:space="0" w:themeColor="text1" w:themeTint="80"/>
-          <w:right w:val="none"/>
-          <w:bottom w:val="none"/>
-        </w:tcBorders>
-      </w:tcPr>
-    </w:tblStylePr>
-  </w:style>
-  <w:style w:type="table" w:styleId="96">
+          <w:right w:val="none" w:color="000000" w:sz="4" w:space="0"/>
+          <w:bottom w:val="none" w:color="000000" w:sz="4" w:space="0"/>
+        </w:tcBorders>
+      </w:tcPr>
+    </w:tblStylePr>
+  </w:style>
+  <w:style w:type="table" w:styleId="718">
     <w:name w:val="Grid Table 7 Colorful - Accent 1"/>
-    <w:basedOn w:val="599"/>
+    <w:basedOn w:val="813"/>
     <w:uiPriority w:val="99"/>
     <w:pPr>
       <w:spacing w:lineRule="auto" w:line="240" w:after="0"/>
@@ -5409,10 +5942,10 @@
       <w:tcPr>
         <w:shd w:color="FFFFFF"/>
         <w:tcBorders>
-          <w:left w:val="none"/>
-          <w:top w:val="none"/>
+          <w:left w:val="none" w:color="000000" w:sz="4" w:space="0"/>
+          <w:top w:val="none" w:color="000000" w:sz="4" w:space="0"/>
           <w:right w:val="single" w:color="000000" w:sz="4" w:space="0" w:themeColor="accent1" w:themeTint="80"/>
-          <w:bottom w:val="none"/>
+          <w:bottom w:val="none" w:color="000000" w:sz="4" w:space="0"/>
         </w:tcBorders>
       </w:tcPr>
     </w:tblStylePr>
@@ -5426,9 +5959,9 @@
       <w:tcPr>
         <w:shd w:val="clear" w:color="FFFFFF" w:themeFill="light1" w:themeColor="light1"/>
         <w:tcBorders>
-          <w:left w:val="none"/>
-          <w:top w:val="none"/>
-          <w:right w:val="none"/>
+          <w:left w:val="none" w:color="000000" w:sz="4" w:space="0"/>
+          <w:top w:val="none" w:color="000000" w:sz="4" w:space="0"/>
+          <w:right w:val="none" w:color="000000" w:sz="4" w:space="0"/>
           <w:bottom w:val="single" w:color="000000" w:sz="4" w:space="0" w:themeColor="accent1" w:themeTint="80"/>
         </w:tcBorders>
       </w:tcPr>
@@ -5444,9 +5977,9 @@
         <w:shd w:color="FFFFFF"/>
         <w:tcBorders>
           <w:left w:val="single" w:color="000000" w:sz="4" w:space="0" w:themeColor="accent1" w:themeTint="80"/>
-          <w:top w:val="none"/>
-          <w:right w:val="none"/>
-          <w:bottom w:val="none"/>
+          <w:top w:val="none" w:color="000000" w:sz="4" w:space="0"/>
+          <w:right w:val="none" w:color="000000" w:sz="4" w:space="0"/>
+          <w:bottom w:val="none" w:color="000000" w:sz="4" w:space="0"/>
         </w:tcBorders>
       </w:tcPr>
     </w:tblStylePr>
@@ -5460,17 +5993,17 @@
       <w:tcPr>
         <w:shd w:val="clear" w:color="FFFFFF" w:themeFill="light1" w:themeColor="light1"/>
         <w:tcBorders>
-          <w:left w:val="none"/>
+          <w:left w:val="none" w:color="000000" w:sz="4" w:space="0"/>
           <w:top w:val="single" w:color="000000" w:sz="4" w:space="0" w:themeColor="accent1" w:themeTint="80"/>
-          <w:right w:val="none"/>
-          <w:bottom w:val="none"/>
-        </w:tcBorders>
-      </w:tcPr>
-    </w:tblStylePr>
-  </w:style>
-  <w:style w:type="table" w:styleId="97">
+          <w:right w:val="none" w:color="000000" w:sz="4" w:space="0"/>
+          <w:bottom w:val="none" w:color="000000" w:sz="4" w:space="0"/>
+        </w:tcBorders>
+      </w:tcPr>
+    </w:tblStylePr>
+  </w:style>
+  <w:style w:type="table" w:styleId="719">
     <w:name w:val="Grid Table 7 Colorful - Accent 2"/>
-    <w:basedOn w:val="599"/>
+    <w:basedOn w:val="813"/>
     <w:uiPriority w:val="99"/>
     <w:pPr>
       <w:spacing w:lineRule="auto" w:line="240" w:after="0"/>
@@ -5521,10 +6054,10 @@
       <w:tcPr>
         <w:shd w:color="FFFFFF"/>
         <w:tcBorders>
-          <w:left w:val="none"/>
-          <w:top w:val="none"/>
+          <w:left w:val="none" w:color="000000" w:sz="4" w:space="0"/>
+          <w:top w:val="none" w:color="000000" w:sz="4" w:space="0"/>
           <w:right w:val="single" w:color="000000" w:sz="4" w:space="0" w:themeColor="accent2" w:themeTint="97"/>
-          <w:bottom w:val="none"/>
+          <w:bottom w:val="none" w:color="000000" w:sz="4" w:space="0"/>
         </w:tcBorders>
       </w:tcPr>
     </w:tblStylePr>
@@ -5538,9 +6071,9 @@
       <w:tcPr>
         <w:shd w:val="clear" w:color="FFFFFF" w:themeFill="light1" w:themeColor="light1"/>
         <w:tcBorders>
-          <w:left w:val="none"/>
-          <w:top w:val="none"/>
-          <w:right w:val="none"/>
+          <w:left w:val="none" w:color="000000" w:sz="4" w:space="0"/>
+          <w:top w:val="none" w:color="000000" w:sz="4" w:space="0"/>
+          <w:right w:val="none" w:color="000000" w:sz="4" w:space="0"/>
           <w:bottom w:val="single" w:color="000000" w:sz="4" w:space="0" w:themeColor="accent2" w:themeTint="97"/>
         </w:tcBorders>
       </w:tcPr>
@@ -5556,9 +6089,9 @@
         <w:shd w:color="FFFFFF"/>
         <w:tcBorders>
           <w:left w:val="single" w:color="000000" w:sz="4" w:space="0" w:themeColor="accent2" w:themeTint="97"/>
-          <w:top w:val="none"/>
-          <w:right w:val="none"/>
-          <w:bottom w:val="none"/>
+          <w:top w:val="none" w:color="000000" w:sz="4" w:space="0"/>
+          <w:right w:val="none" w:color="000000" w:sz="4" w:space="0"/>
+          <w:bottom w:val="none" w:color="000000" w:sz="4" w:space="0"/>
         </w:tcBorders>
       </w:tcPr>
     </w:tblStylePr>
@@ -5572,17 +6105,17 @@
       <w:tcPr>
         <w:shd w:val="clear" w:color="FFFFFF" w:themeFill="light1" w:themeColor="light1"/>
         <w:tcBorders>
-          <w:left w:val="none"/>
+          <w:left w:val="none" w:color="000000" w:sz="4" w:space="0"/>
           <w:top w:val="single" w:color="000000" w:sz="4" w:space="0" w:themeColor="accent2" w:themeTint="97"/>
-          <w:right w:val="none"/>
-          <w:bottom w:val="none"/>
-        </w:tcBorders>
-      </w:tcPr>
-    </w:tblStylePr>
-  </w:style>
-  <w:style w:type="table" w:styleId="98">
+          <w:right w:val="none" w:color="000000" w:sz="4" w:space="0"/>
+          <w:bottom w:val="none" w:color="000000" w:sz="4" w:space="0"/>
+        </w:tcBorders>
+      </w:tcPr>
+    </w:tblStylePr>
+  </w:style>
+  <w:style w:type="table" w:styleId="720">
     <w:name w:val="Grid Table 7 Colorful - Accent 3"/>
-    <w:basedOn w:val="599"/>
+    <w:basedOn w:val="813"/>
     <w:uiPriority w:val="99"/>
     <w:pPr>
       <w:spacing w:lineRule="auto" w:line="240" w:after="0"/>
@@ -5633,10 +6166,10 @@
       <w:tcPr>
         <w:shd w:color="FFFFFF"/>
         <w:tcBorders>
-          <w:left w:val="none"/>
-          <w:top w:val="none"/>
+          <w:left w:val="none" w:color="000000" w:sz="4" w:space="0"/>
+          <w:top w:val="none" w:color="000000" w:sz="4" w:space="0"/>
           <w:right w:val="single" w:color="000000" w:sz="4" w:space="0" w:themeColor="accent3" w:themeTint="FE"/>
-          <w:bottom w:val="none"/>
+          <w:bottom w:val="none" w:color="000000" w:sz="4" w:space="0"/>
         </w:tcBorders>
       </w:tcPr>
     </w:tblStylePr>
@@ -5650,9 +6183,9 @@
       <w:tcPr>
         <w:shd w:val="clear" w:color="FFFFFF" w:themeFill="light1" w:themeColor="light1"/>
         <w:tcBorders>
-          <w:left w:val="none"/>
-          <w:top w:val="none"/>
-          <w:right w:val="none"/>
+          <w:left w:val="none" w:color="000000" w:sz="4" w:space="0"/>
+          <w:top w:val="none" w:color="000000" w:sz="4" w:space="0"/>
+          <w:right w:val="none" w:color="000000" w:sz="4" w:space="0"/>
           <w:bottom w:val="single" w:color="000000" w:sz="4" w:space="0" w:themeColor="accent3" w:themeTint="FE"/>
         </w:tcBorders>
       </w:tcPr>
@@ -5668,9 +6201,9 @@
         <w:shd w:color="FFFFFF"/>
         <w:tcBorders>
           <w:left w:val="single" w:color="000000" w:sz="4" w:space="0" w:themeColor="accent3" w:themeTint="FE"/>
-          <w:top w:val="none"/>
-          <w:right w:val="none"/>
-          <w:bottom w:val="none"/>
+          <w:top w:val="none" w:color="000000" w:sz="4" w:space="0"/>
+          <w:right w:val="none" w:color="000000" w:sz="4" w:space="0"/>
+          <w:bottom w:val="none" w:color="000000" w:sz="4" w:space="0"/>
         </w:tcBorders>
       </w:tcPr>
     </w:tblStylePr>
@@ -5684,17 +6217,17 @@
       <w:tcPr>
         <w:shd w:val="clear" w:color="FFFFFF" w:themeFill="light1" w:themeColor="light1"/>
         <w:tcBorders>
-          <w:left w:val="none"/>
+          <w:left w:val="none" w:color="000000" w:sz="4" w:space="0"/>
           <w:top w:val="single" w:color="000000" w:sz="4" w:space="0" w:themeColor="accent3" w:themeTint="FE"/>
-          <w:right w:val="none"/>
-          <w:bottom w:val="none"/>
-        </w:tcBorders>
-      </w:tcPr>
-    </w:tblStylePr>
-  </w:style>
-  <w:style w:type="table" w:styleId="99">
+          <w:right w:val="none" w:color="000000" w:sz="4" w:space="0"/>
+          <w:bottom w:val="none" w:color="000000" w:sz="4" w:space="0"/>
+        </w:tcBorders>
+      </w:tcPr>
+    </w:tblStylePr>
+  </w:style>
+  <w:style w:type="table" w:styleId="721">
     <w:name w:val="Grid Table 7 Colorful - Accent 4"/>
-    <w:basedOn w:val="599"/>
+    <w:basedOn w:val="813"/>
     <w:uiPriority w:val="99"/>
     <w:pPr>
       <w:spacing w:lineRule="auto" w:line="240" w:after="0"/>
@@ -5745,10 +6278,10 @@
       <w:tcPr>
         <w:shd w:color="FFFFFF"/>
         <w:tcBorders>
-          <w:left w:val="none"/>
-          <w:top w:val="none"/>
+          <w:left w:val="none" w:color="000000" w:sz="4" w:space="0"/>
+          <w:top w:val="none" w:color="000000" w:sz="4" w:space="0"/>
           <w:right w:val="single" w:color="000000" w:sz="4" w:space="0" w:themeColor="accent4" w:themeTint="9A"/>
-          <w:bottom w:val="none"/>
+          <w:bottom w:val="none" w:color="000000" w:sz="4" w:space="0"/>
         </w:tcBorders>
       </w:tcPr>
     </w:tblStylePr>
@@ -5762,9 +6295,9 @@
       <w:tcPr>
         <w:shd w:val="clear" w:color="FFFFFF" w:themeFill="light1" w:themeColor="light1"/>
         <w:tcBorders>
-          <w:left w:val="none"/>
-          <w:top w:val="none"/>
-          <w:right w:val="none"/>
+          <w:left w:val="none" w:color="000000" w:sz="4" w:space="0"/>
+          <w:top w:val="none" w:color="000000" w:sz="4" w:space="0"/>
+          <w:right w:val="none" w:color="000000" w:sz="4" w:space="0"/>
           <w:bottom w:val="single" w:color="000000" w:sz="4" w:space="0" w:themeColor="accent4" w:themeTint="9A"/>
         </w:tcBorders>
       </w:tcPr>
@@ -5780,9 +6313,9 @@
         <w:shd w:color="FFFFFF"/>
         <w:tcBorders>
           <w:left w:val="single" w:color="000000" w:sz="4" w:space="0" w:themeColor="accent4" w:themeTint="9A"/>
-          <w:top w:val="none"/>
-          <w:right w:val="none"/>
-          <w:bottom w:val="none"/>
+          <w:top w:val="none" w:color="000000" w:sz="4" w:space="0"/>
+          <w:right w:val="none" w:color="000000" w:sz="4" w:space="0"/>
+          <w:bottom w:val="none" w:color="000000" w:sz="4" w:space="0"/>
         </w:tcBorders>
       </w:tcPr>
     </w:tblStylePr>
@@ -5796,17 +6329,17 @@
       <w:tcPr>
         <w:shd w:val="clear" w:color="FFFFFF" w:themeFill="light1" w:themeColor="light1"/>
         <w:tcBorders>
-          <w:left w:val="none"/>
+          <w:left w:val="none" w:color="000000" w:sz="4" w:space="0"/>
           <w:top w:val="single" w:color="000000" w:sz="4" w:space="0" w:themeColor="accent4" w:themeTint="9A"/>
-          <w:right w:val="none"/>
-          <w:bottom w:val="none"/>
-        </w:tcBorders>
-      </w:tcPr>
-    </w:tblStylePr>
-  </w:style>
-  <w:style w:type="table" w:styleId="100">
+          <w:right w:val="none" w:color="000000" w:sz="4" w:space="0"/>
+          <w:bottom w:val="none" w:color="000000" w:sz="4" w:space="0"/>
+        </w:tcBorders>
+      </w:tcPr>
+    </w:tblStylePr>
+  </w:style>
+  <w:style w:type="table" w:styleId="722">
     <w:name w:val="Grid Table 7 Colorful - Accent 5"/>
-    <w:basedOn w:val="599"/>
+    <w:basedOn w:val="813"/>
     <w:uiPriority w:val="99"/>
     <w:pPr>
       <w:spacing w:lineRule="auto" w:line="240" w:after="0"/>
@@ -5857,10 +6390,10 @@
       <w:tcPr>
         <w:shd w:color="FFFFFF"/>
         <w:tcBorders>
-          <w:left w:val="none"/>
-          <w:top w:val="none"/>
+          <w:left w:val="none" w:color="000000" w:sz="4" w:space="0"/>
+          <w:top w:val="none" w:color="000000" w:sz="4" w:space="0"/>
           <w:right w:val="single" w:color="000000" w:sz="4" w:space="0" w:themeColor="accent5" w:themeTint="90"/>
-          <w:bottom w:val="none"/>
+          <w:bottom w:val="none" w:color="000000" w:sz="4" w:space="0"/>
         </w:tcBorders>
       </w:tcPr>
     </w:tblStylePr>
@@ -5874,9 +6407,9 @@
       <w:tcPr>
         <w:shd w:val="clear" w:color="FFFFFF" w:themeFill="light1" w:themeColor="light1"/>
         <w:tcBorders>
-          <w:left w:val="none"/>
-          <w:top w:val="none"/>
-          <w:right w:val="none"/>
+          <w:left w:val="none" w:color="000000" w:sz="4" w:space="0"/>
+          <w:top w:val="none" w:color="000000" w:sz="4" w:space="0"/>
+          <w:right w:val="none" w:color="000000" w:sz="4" w:space="0"/>
           <w:bottom w:val="single" w:color="000000" w:sz="4" w:space="0" w:themeColor="accent5" w:themeTint="90"/>
         </w:tcBorders>
       </w:tcPr>
@@ -5892,9 +6425,9 @@
         <w:shd w:color="FFFFFF"/>
         <w:tcBorders>
           <w:left w:val="single" w:color="000000" w:sz="4" w:space="0" w:themeColor="accent5" w:themeTint="90"/>
-          <w:top w:val="none"/>
-          <w:right w:val="none"/>
-          <w:bottom w:val="none"/>
+          <w:top w:val="none" w:color="000000" w:sz="4" w:space="0"/>
+          <w:right w:val="none" w:color="000000" w:sz="4" w:space="0"/>
+          <w:bottom w:val="none" w:color="000000" w:sz="4" w:space="0"/>
         </w:tcBorders>
       </w:tcPr>
     </w:tblStylePr>
@@ -5908,17 +6441,17 @@
       <w:tcPr>
         <w:shd w:val="clear" w:color="FFFFFF" w:themeFill="light1" w:themeColor="light1"/>
         <w:tcBorders>
-          <w:left w:val="none"/>
+          <w:left w:val="none" w:color="000000" w:sz="4" w:space="0"/>
           <w:top w:val="single" w:color="000000" w:sz="4" w:space="0" w:themeColor="accent5" w:themeTint="90"/>
-          <w:right w:val="none"/>
-          <w:bottom w:val="none"/>
-        </w:tcBorders>
-      </w:tcPr>
-    </w:tblStylePr>
-  </w:style>
-  <w:style w:type="table" w:styleId="101">
+          <w:right w:val="none" w:color="000000" w:sz="4" w:space="0"/>
+          <w:bottom w:val="none" w:color="000000" w:sz="4" w:space="0"/>
+        </w:tcBorders>
+      </w:tcPr>
+    </w:tblStylePr>
+  </w:style>
+  <w:style w:type="table" w:styleId="723">
     <w:name w:val="Grid Table 7 Colorful - Accent 6"/>
-    <w:basedOn w:val="599"/>
+    <w:basedOn w:val="813"/>
     <w:uiPriority w:val="99"/>
     <w:pPr>
       <w:spacing w:lineRule="auto" w:line="240" w:after="0"/>
@@ -5969,10 +6502,10 @@
       <w:tcPr>
         <w:shd w:color="FFFFFF"/>
         <w:tcBorders>
-          <w:left w:val="none"/>
-          <w:top w:val="none"/>
+          <w:left w:val="none" w:color="000000" w:sz="4" w:space="0"/>
+          <w:top w:val="none" w:color="000000" w:sz="4" w:space="0"/>
           <w:right w:val="single" w:color="000000" w:sz="4" w:space="0" w:themeColor="accent6" w:themeTint="90"/>
-          <w:bottom w:val="none"/>
+          <w:bottom w:val="none" w:color="000000" w:sz="4" w:space="0"/>
         </w:tcBorders>
       </w:tcPr>
     </w:tblStylePr>
@@ -5986,9 +6519,9 @@
       <w:tcPr>
         <w:shd w:val="clear" w:color="FFFFFF" w:themeFill="light1" w:themeColor="light1"/>
         <w:tcBorders>
-          <w:left w:val="none"/>
-          <w:top w:val="none"/>
-          <w:right w:val="none"/>
+          <w:left w:val="none" w:color="000000" w:sz="4" w:space="0"/>
+          <w:top w:val="none" w:color="000000" w:sz="4" w:space="0"/>
+          <w:right w:val="none" w:color="000000" w:sz="4" w:space="0"/>
           <w:bottom w:val="single" w:color="000000" w:sz="4" w:space="0" w:themeColor="accent6" w:themeTint="90"/>
         </w:tcBorders>
       </w:tcPr>
@@ -6004,9 +6537,9 @@
         <w:shd w:color="FFFFFF"/>
         <w:tcBorders>
           <w:left w:val="single" w:color="000000" w:sz="4" w:space="0" w:themeColor="accent6" w:themeTint="90"/>
-          <w:top w:val="none"/>
-          <w:right w:val="none"/>
-          <w:bottom w:val="none"/>
+          <w:top w:val="none" w:color="000000" w:sz="4" w:space="0"/>
+          <w:right w:val="none" w:color="000000" w:sz="4" w:space="0"/>
+          <w:bottom w:val="none" w:color="000000" w:sz="4" w:space="0"/>
         </w:tcBorders>
       </w:tcPr>
     </w:tblStylePr>
@@ -6020,17 +6553,17 @@
       <w:tcPr>
         <w:shd w:val="clear" w:color="FFFFFF" w:themeFill="light1" w:themeColor="light1"/>
         <w:tcBorders>
-          <w:left w:val="none"/>
+          <w:left w:val="none" w:color="000000" w:sz="4" w:space="0"/>
           <w:top w:val="single" w:color="000000" w:sz="4" w:space="0" w:themeColor="accent6" w:themeTint="90"/>
-          <w:right w:val="none"/>
-          <w:bottom w:val="none"/>
-        </w:tcBorders>
-      </w:tcPr>
-    </w:tblStylePr>
-  </w:style>
-  <w:style w:type="table" w:styleId="102">
+          <w:right w:val="none" w:color="000000" w:sz="4" w:space="0"/>
+          <w:bottom w:val="none" w:color="000000" w:sz="4" w:space="0"/>
+        </w:tcBorders>
+      </w:tcPr>
+    </w:tblStylePr>
+  </w:style>
+  <w:style w:type="table" w:styleId="724">
     <w:name w:val="List Table 1 Light"/>
-    <w:basedOn w:val="599"/>
+    <w:basedOn w:val="813"/>
     <w:uiPriority w:val="99"/>
     <w:pPr>
       <w:spacing w:lineRule="auto" w:line="240" w:after="0"/>
@@ -6091,9 +6624,9 @@
       </w:tcPr>
     </w:tblStylePr>
   </w:style>
-  <w:style w:type="table" w:styleId="103">
+  <w:style w:type="table" w:styleId="725">
     <w:name w:val="List Table 1 Light - Accent 1"/>
-    <w:basedOn w:val="599"/>
+    <w:basedOn w:val="813"/>
     <w:uiPriority w:val="99"/>
     <w:pPr>
       <w:spacing w:lineRule="auto" w:line="240" w:after="0"/>
@@ -6154,9 +6687,9 @@
       </w:tcPr>
     </w:tblStylePr>
   </w:style>
-  <w:style w:type="table" w:styleId="104">
+  <w:style w:type="table" w:styleId="726">
     <w:name w:val="List Table 1 Light - Accent 2"/>
-    <w:basedOn w:val="599"/>
+    <w:basedOn w:val="813"/>
     <w:uiPriority w:val="99"/>
     <w:pPr>
       <w:spacing w:lineRule="auto" w:line="240" w:after="0"/>
@@ -6217,9 +6750,9 @@
       </w:tcPr>
     </w:tblStylePr>
   </w:style>
-  <w:style w:type="table" w:styleId="105">
+  <w:style w:type="table" w:styleId="727">
     <w:name w:val="List Table 1 Light - Accent 3"/>
-    <w:basedOn w:val="599"/>
+    <w:basedOn w:val="813"/>
     <w:uiPriority w:val="99"/>
     <w:pPr>
       <w:spacing w:lineRule="auto" w:line="240" w:after="0"/>
@@ -6280,9 +6813,9 @@
       </w:tcPr>
     </w:tblStylePr>
   </w:style>
-  <w:style w:type="table" w:styleId="106">
+  <w:style w:type="table" w:styleId="728">
     <w:name w:val="List Table 1 Light - Accent 4"/>
-    <w:basedOn w:val="599"/>
+    <w:basedOn w:val="813"/>
     <w:uiPriority w:val="99"/>
     <w:pPr>
       <w:spacing w:lineRule="auto" w:line="240" w:after="0"/>
@@ -6343,9 +6876,9 @@
       </w:tcPr>
     </w:tblStylePr>
   </w:style>
-  <w:style w:type="table" w:styleId="107">
+  <w:style w:type="table" w:styleId="729">
     <w:name w:val="List Table 1 Light - Accent 5"/>
-    <w:basedOn w:val="599"/>
+    <w:basedOn w:val="813"/>
     <w:uiPriority w:val="99"/>
     <w:pPr>
       <w:spacing w:lineRule="auto" w:line="240" w:after="0"/>
@@ -6406,9 +6939,9 @@
       </w:tcPr>
     </w:tblStylePr>
   </w:style>
-  <w:style w:type="table" w:styleId="108">
+  <w:style w:type="table" w:styleId="730">
     <w:name w:val="List Table 1 Light - Accent 6"/>
-    <w:basedOn w:val="599"/>
+    <w:basedOn w:val="813"/>
     <w:uiPriority w:val="99"/>
     <w:pPr>
       <w:spacing w:lineRule="auto" w:line="240" w:after="0"/>
@@ -6469,9 +7002,9 @@
       </w:tcPr>
     </w:tblStylePr>
   </w:style>
-  <w:style w:type="table" w:styleId="109">
+  <w:style w:type="table" w:styleId="731">
     <w:name w:val="List Table 2"/>
-    <w:basedOn w:val="599"/>
+    <w:basedOn w:val="813"/>
     <w:uiPriority w:val="99"/>
     <w:pPr>
       <w:spacing w:lineRule="auto" w:line="240" w:after="0"/>
@@ -6555,9 +7088,9 @@
       </w:tcPr>
     </w:tblStylePr>
   </w:style>
-  <w:style w:type="table" w:styleId="110">
+  <w:style w:type="table" w:styleId="732">
     <w:name w:val="List Table 2 - Accent 1"/>
-    <w:basedOn w:val="599"/>
+    <w:basedOn w:val="813"/>
     <w:uiPriority w:val="99"/>
     <w:pPr>
       <w:spacing w:lineRule="auto" w:line="240" w:after="0"/>
@@ -6641,9 +7174,9 @@
       </w:tcPr>
     </w:tblStylePr>
   </w:style>
-  <w:style w:type="table" w:styleId="111">
+  <w:style w:type="table" w:styleId="733">
     <w:name w:val="List Table 2 - Accent 2"/>
-    <w:basedOn w:val="599"/>
+    <w:basedOn w:val="813"/>
     <w:uiPriority w:val="99"/>
     <w:pPr>
       <w:spacing w:lineRule="auto" w:line="240" w:after="0"/>
@@ -6727,9 +7260,9 @@
       </w:tcPr>
     </w:tblStylePr>
   </w:style>
-  <w:style w:type="table" w:styleId="112">
+  <w:style w:type="table" w:styleId="734">
     <w:name w:val="List Table 2 - Accent 3"/>
-    <w:basedOn w:val="599"/>
+    <w:basedOn w:val="813"/>
     <w:uiPriority w:val="99"/>
     <w:pPr>
       <w:spacing w:lineRule="auto" w:line="240" w:after="0"/>
@@ -6813,9 +7346,9 @@
       </w:tcPr>
     </w:tblStylePr>
   </w:style>
-  <w:style w:type="table" w:styleId="113">
+  <w:style w:type="table" w:styleId="735">
     <w:name w:val="List Table 2 - Accent 4"/>
-    <w:basedOn w:val="599"/>
+    <w:basedOn w:val="813"/>
     <w:uiPriority w:val="99"/>
     <w:pPr>
       <w:spacing w:lineRule="auto" w:line="240" w:after="0"/>
@@ -6899,9 +7432,9 @@
       </w:tcPr>
     </w:tblStylePr>
   </w:style>
-  <w:style w:type="table" w:styleId="114">
+  <w:style w:type="table" w:styleId="736">
     <w:name w:val="List Table 2 - Accent 5"/>
-    <w:basedOn w:val="599"/>
+    <w:basedOn w:val="813"/>
     <w:uiPriority w:val="99"/>
     <w:pPr>
       <w:spacing w:lineRule="auto" w:line="240" w:after="0"/>
@@ -6985,9 +7518,9 @@
       </w:tcPr>
     </w:tblStylePr>
   </w:style>
-  <w:style w:type="table" w:styleId="115">
+  <w:style w:type="table" w:styleId="737">
     <w:name w:val="List Table 2 - Accent 6"/>
-    <w:basedOn w:val="599"/>
+    <w:basedOn w:val="813"/>
     <w:uiPriority w:val="99"/>
     <w:pPr>
       <w:spacing w:lineRule="auto" w:line="240" w:after="0"/>
@@ -7071,9 +7604,9 @@
       </w:tcPr>
     </w:tblStylePr>
   </w:style>
-  <w:style w:type="table" w:styleId="116">
+  <w:style w:type="table" w:styleId="738">
     <w:name w:val="List Table 3"/>
-    <w:basedOn w:val="599"/>
+    <w:basedOn w:val="813"/>
     <w:uiPriority w:val="99"/>
     <w:pPr>
       <w:spacing w:lineRule="auto" w:line="240" w:after="0"/>
@@ -7145,9 +7678,9 @@
       </w:rPr>
     </w:tblStylePr>
   </w:style>
-  <w:style w:type="table" w:styleId="117">
+  <w:style w:type="table" w:styleId="739">
     <w:name w:val="List Table 3 - Accent 1"/>
-    <w:basedOn w:val="599"/>
+    <w:basedOn w:val="813"/>
     <w:uiPriority w:val="99"/>
     <w:pPr>
       <w:spacing w:lineRule="auto" w:line="240" w:after="0"/>
@@ -7219,9 +7752,9 @@
       </w:rPr>
     </w:tblStylePr>
   </w:style>
-  <w:style w:type="table" w:styleId="118">
+  <w:style w:type="table" w:styleId="740">
     <w:name w:val="List Table 3 - Accent 2"/>
-    <w:basedOn w:val="599"/>
+    <w:basedOn w:val="813"/>
     <w:uiPriority w:val="99"/>
     <w:pPr>
       <w:spacing w:lineRule="auto" w:line="240" w:after="0"/>
@@ -7293,9 +7826,9 @@
       </w:rPr>
     </w:tblStylePr>
   </w:style>
-  <w:style w:type="table" w:styleId="119">
+  <w:style w:type="table" w:styleId="741">
     <w:name w:val="List Table 3 - Accent 3"/>
-    <w:basedOn w:val="599"/>
+    <w:basedOn w:val="813"/>
     <w:uiPriority w:val="99"/>
     <w:pPr>
       <w:spacing w:lineRule="auto" w:line="240" w:after="0"/>
@@ -7367,9 +7900,9 @@
       </w:rPr>
     </w:tblStylePr>
   </w:style>
-  <w:style w:type="table" w:styleId="120">
+  <w:style w:type="table" w:styleId="742">
     <w:name w:val="List Table 3 - Accent 4"/>
-    <w:basedOn w:val="599"/>
+    <w:basedOn w:val="813"/>
     <w:uiPriority w:val="99"/>
     <w:pPr>
       <w:spacing w:lineRule="auto" w:line="240" w:after="0"/>
@@ -7441,9 +7974,9 @@
       </w:rPr>
     </w:tblStylePr>
   </w:style>
-  <w:style w:type="table" w:styleId="121">
+  <w:style w:type="table" w:styleId="743">
     <w:name w:val="List Table 3 - Accent 5"/>
-    <w:basedOn w:val="599"/>
+    <w:basedOn w:val="813"/>
     <w:uiPriority w:val="99"/>
     <w:pPr>
       <w:spacing w:lineRule="auto" w:line="240" w:after="0"/>
@@ -7515,9 +8048,9 @@
       </w:rPr>
     </w:tblStylePr>
   </w:style>
-  <w:style w:type="table" w:styleId="122">
+  <w:style w:type="table" w:styleId="744">
     <w:name w:val="List Table 3 - Accent 6"/>
-    <w:basedOn w:val="599"/>
+    <w:basedOn w:val="813"/>
     <w:uiPriority w:val="99"/>
     <w:pPr>
       <w:spacing w:lineRule="auto" w:line="240" w:after="0"/>
@@ -7589,9 +8122,9 @@
       </w:rPr>
     </w:tblStylePr>
   </w:style>
-  <w:style w:type="table" w:styleId="123">
+  <w:style w:type="table" w:styleId="745">
     <w:name w:val="List Table 4"/>
-    <w:basedOn w:val="599"/>
+    <w:basedOn w:val="813"/>
     <w:uiPriority w:val="99"/>
     <w:pPr>
       <w:spacing w:lineRule="auto" w:line="240" w:after="0"/>
@@ -7658,9 +8191,9 @@
       </w:rPr>
     </w:tblStylePr>
   </w:style>
-  <w:style w:type="table" w:styleId="124">
+  <w:style w:type="table" w:styleId="746">
     <w:name w:val="List Table 4 - Accent 1"/>
-    <w:basedOn w:val="599"/>
+    <w:basedOn w:val="813"/>
     <w:uiPriority w:val="99"/>
     <w:pPr>
       <w:spacing w:lineRule="auto" w:line="240" w:after="0"/>
@@ -7727,9 +8260,9 @@
       </w:rPr>
     </w:tblStylePr>
   </w:style>
-  <w:style w:type="table" w:styleId="125">
+  <w:style w:type="table" w:styleId="747">
     <w:name w:val="List Table 4 - Accent 2"/>
-    <w:basedOn w:val="599"/>
+    <w:basedOn w:val="813"/>
     <w:uiPriority w:val="99"/>
     <w:pPr>
       <w:spacing w:lineRule="auto" w:line="240" w:after="0"/>
@@ -7796,9 +8329,9 @@
       </w:rPr>
     </w:tblStylePr>
   </w:style>
-  <w:style w:type="table" w:styleId="126">
+  <w:style w:type="table" w:styleId="748">
     <w:name w:val="List Table 4 - Accent 3"/>
-    <w:basedOn w:val="599"/>
+    <w:basedOn w:val="813"/>
     <w:uiPriority w:val="99"/>
     <w:pPr>
       <w:spacing w:lineRule="auto" w:line="240" w:after="0"/>
@@ -7865,9 +8398,9 @@
       </w:rPr>
     </w:tblStylePr>
   </w:style>
-  <w:style w:type="table" w:styleId="127">
+  <w:style w:type="table" w:styleId="749">
     <w:name w:val="List Table 4 - Accent 4"/>
-    <w:basedOn w:val="599"/>
+    <w:basedOn w:val="813"/>
     <w:uiPriority w:val="99"/>
     <w:pPr>
       <w:spacing w:lineRule="auto" w:line="240" w:after="0"/>
@@ -7934,9 +8467,9 @@
       </w:rPr>
     </w:tblStylePr>
   </w:style>
-  <w:style w:type="table" w:styleId="128">
+  <w:style w:type="table" w:styleId="750">
     <w:name w:val="List Table 4 - Accent 5"/>
-    <w:basedOn w:val="599"/>
+    <w:basedOn w:val="813"/>
     <w:uiPriority w:val="99"/>
     <w:pPr>
       <w:spacing w:lineRule="auto" w:line="240" w:after="0"/>
@@ -8003,9 +8536,9 @@
       </w:rPr>
     </w:tblStylePr>
   </w:style>
-  <w:style w:type="table" w:styleId="129">
+  <w:style w:type="table" w:styleId="751">
     <w:name w:val="List Table 4 - Accent 6"/>
-    <w:basedOn w:val="599"/>
+    <w:basedOn w:val="813"/>
     <w:uiPriority w:val="99"/>
     <w:pPr>
       <w:spacing w:lineRule="auto" w:line="240" w:after="0"/>
@@ -8072,9 +8605,9 @@
       </w:rPr>
     </w:tblStylePr>
   </w:style>
-  <w:style w:type="table" w:styleId="130">
+  <w:style w:type="table" w:styleId="752">
     <w:name w:val="List Table 5 Dark"/>
-    <w:basedOn w:val="599"/>
+    <w:basedOn w:val="813"/>
     <w:uiPriority w:val="99"/>
     <w:pPr>
       <w:spacing w:lineRule="auto" w:line="240" w:after="0"/>
@@ -8179,9 +8712,9 @@
       </w:rPr>
     </w:tblStylePr>
   </w:style>
-  <w:style w:type="table" w:styleId="131">
+  <w:style w:type="table" w:styleId="753">
     <w:name w:val="List Table 5 Dark - Accent 1"/>
-    <w:basedOn w:val="599"/>
+    <w:basedOn w:val="813"/>
     <w:uiPriority w:val="99"/>
     <w:pPr>
       <w:spacing w:lineRule="auto" w:line="240" w:after="0"/>
@@ -8286,9 +8819,9 @@
       </w:rPr>
     </w:tblStylePr>
   </w:style>
-  <w:style w:type="table" w:styleId="132">
+  <w:style w:type="table" w:styleId="754">
     <w:name w:val="List Table 5 Dark - Accent 2"/>
-    <w:basedOn w:val="599"/>
+    <w:basedOn w:val="813"/>
     <w:uiPriority w:val="99"/>
     <w:pPr>
       <w:spacing w:lineRule="auto" w:line="240" w:after="0"/>
@@ -8393,9 +8926,9 @@
       </w:rPr>
     </w:tblStylePr>
   </w:style>
-  <w:style w:type="table" w:styleId="133">
+  <w:style w:type="table" w:styleId="755">
     <w:name w:val="List Table 5 Dark - Accent 3"/>
-    <w:basedOn w:val="599"/>
+    <w:basedOn w:val="813"/>
     <w:uiPriority w:val="99"/>
     <w:pPr>
       <w:spacing w:lineRule="auto" w:line="240" w:after="0"/>
@@ -8500,9 +9033,9 @@
       </w:rPr>
     </w:tblStylePr>
   </w:style>
-  <w:style w:type="table" w:styleId="134">
+  <w:style w:type="table" w:styleId="756">
     <w:name w:val="List Table 5 Dark - Accent 4"/>
-    <w:basedOn w:val="599"/>
+    <w:basedOn w:val="813"/>
     <w:uiPriority w:val="99"/>
     <w:pPr>
       <w:spacing w:lineRule="auto" w:line="240" w:after="0"/>
@@ -8607,9 +9140,9 @@
       </w:rPr>
     </w:tblStylePr>
   </w:style>
-  <w:style w:type="table" w:styleId="135">
+  <w:style w:type="table" w:styleId="757">
     <w:name w:val="List Table 5 Dark - Accent 5"/>
-    <w:basedOn w:val="599"/>
+    <w:basedOn w:val="813"/>
     <w:uiPriority w:val="99"/>
     <w:pPr>
       <w:spacing w:lineRule="auto" w:line="240" w:after="0"/>
@@ -8714,9 +9247,9 @@
       </w:rPr>
     </w:tblStylePr>
   </w:style>
-  <w:style w:type="table" w:styleId="136">
+  <w:style w:type="table" w:styleId="758">
     <w:name w:val="List Table 5 Dark - Accent 6"/>
-    <w:basedOn w:val="599"/>
+    <w:basedOn w:val="813"/>
     <w:uiPriority w:val="99"/>
     <w:pPr>
       <w:spacing w:lineRule="auto" w:line="240" w:after="0"/>
@@ -8821,9 +9354,9 @@
       </w:rPr>
     </w:tblStylePr>
   </w:style>
-  <w:style w:type="table" w:styleId="137">
+  <w:style w:type="table" w:styleId="759">
     <w:name w:val="List Table 6 Colorful"/>
-    <w:basedOn w:val="599"/>
+    <w:basedOn w:val="813"/>
     <w:uiPriority w:val="99"/>
     <w:pPr>
       <w:spacing w:lineRule="auto" w:line="240" w:after="0"/>
@@ -8894,9 +9427,9 @@
       </w:tcPr>
     </w:tblStylePr>
   </w:style>
-  <w:style w:type="table" w:styleId="138">
+  <w:style w:type="table" w:styleId="760">
     <w:name w:val="List Table 6 Colorful - Accent 1"/>
-    <w:basedOn w:val="599"/>
+    <w:basedOn w:val="813"/>
     <w:uiPriority w:val="99"/>
     <w:pPr>
       <w:spacing w:lineRule="auto" w:line="240" w:after="0"/>
@@ -8967,9 +9500,9 @@
       </w:tcPr>
     </w:tblStylePr>
   </w:style>
-  <w:style w:type="table" w:styleId="139">
+  <w:style w:type="table" w:styleId="761">
     <w:name w:val="List Table 6 Colorful - Accent 2"/>
-    <w:basedOn w:val="599"/>
+    <w:basedOn w:val="813"/>
     <w:uiPriority w:val="99"/>
     <w:pPr>
       <w:spacing w:lineRule="auto" w:line="240" w:after="0"/>
@@ -9040,9 +9573,9 @@
       </w:tcPr>
     </w:tblStylePr>
   </w:style>
-  <w:style w:type="table" w:styleId="140">
+  <w:style w:type="table" w:styleId="762">
     <w:name w:val="List Table 6 Colorful - Accent 3"/>
-    <w:basedOn w:val="599"/>
+    <w:basedOn w:val="813"/>
     <w:uiPriority w:val="99"/>
     <w:pPr>
       <w:spacing w:lineRule="auto" w:line="240" w:after="0"/>
@@ -9113,9 +9646,9 @@
       </w:tcPr>
     </w:tblStylePr>
   </w:style>
-  <w:style w:type="table" w:styleId="141">
+  <w:style w:type="table" w:styleId="763">
     <w:name w:val="List Table 6 Colorful - Accent 4"/>
-    <w:basedOn w:val="599"/>
+    <w:basedOn w:val="813"/>
     <w:uiPriority w:val="99"/>
     <w:pPr>
       <w:spacing w:lineRule="auto" w:line="240" w:after="0"/>
@@ -9186,9 +9719,9 @@
       </w:tcPr>
     </w:tblStylePr>
   </w:style>
-  <w:style w:type="table" w:styleId="142">
+  <w:style w:type="table" w:styleId="764">
     <w:name w:val="List Table 6 Colorful - Accent 5"/>
-    <w:basedOn w:val="599"/>
+    <w:basedOn w:val="813"/>
     <w:uiPriority w:val="99"/>
     <w:pPr>
       <w:spacing w:lineRule="auto" w:line="240" w:after="0"/>
@@ -9259,9 +9792,9 @@
       </w:tcPr>
     </w:tblStylePr>
   </w:style>
-  <w:style w:type="table" w:styleId="143">
+  <w:style w:type="table" w:styleId="765">
     <w:name w:val="List Table 6 Colorful - Accent 6"/>
-    <w:basedOn w:val="599"/>
+    <w:basedOn w:val="813"/>
     <w:uiPriority w:val="99"/>
     <w:pPr>
       <w:spacing w:lineRule="auto" w:line="240" w:after="0"/>
@@ -9332,9 +9865,9 @@
       </w:tcPr>
     </w:tblStylePr>
   </w:style>
-  <w:style w:type="table" w:styleId="144">
+  <w:style w:type="table" w:styleId="766">
     <w:name w:val="List Table 7 Colorful"/>
-    <w:basedOn w:val="599"/>
+    <w:basedOn w:val="813"/>
     <w:uiPriority w:val="99"/>
     <w:pPr>
       <w:spacing w:lineRule="auto" w:line="240" w:after="0"/>
@@ -9382,10 +9915,10 @@
       <w:tcPr>
         <w:shd w:color="FFFFFF"/>
         <w:tcBorders>
-          <w:left w:val="none"/>
-          <w:top w:val="none"/>
+          <w:left w:val="none" w:color="000000" w:sz="4" w:space="0"/>
+          <w:top w:val="none" w:color="000000" w:sz="4" w:space="0"/>
           <w:right w:val="single" w:color="000000" w:sz="4" w:space="0" w:themeColor="text1" w:themeTint="80"/>
-          <w:bottom w:val="none"/>
+          <w:bottom w:val="none" w:color="000000" w:sz="4" w:space="0"/>
         </w:tcBorders>
       </w:tcPr>
     </w:tblStylePr>
@@ -9399,9 +9932,9 @@
       <w:tcPr>
         <w:shd w:val="clear" w:color="FFFFFF" w:themeFill="light1" w:themeColor="light1"/>
         <w:tcBorders>
-          <w:left w:val="none"/>
-          <w:top w:val="none"/>
-          <w:right w:val="none"/>
+          <w:left w:val="none" w:color="000000" w:sz="4" w:space="0"/>
+          <w:top w:val="none" w:color="000000" w:sz="4" w:space="0"/>
+          <w:right w:val="none" w:color="000000" w:sz="4" w:space="0"/>
           <w:bottom w:val="single" w:color="000000" w:sz="4" w:space="0" w:themeColor="text1" w:themeTint="80"/>
         </w:tcBorders>
       </w:tcPr>
@@ -9417,9 +9950,9 @@
         <w:shd w:color="FFFFFF"/>
         <w:tcBorders>
           <w:left w:val="single" w:color="000000" w:sz="4" w:space="0" w:themeColor="text1" w:themeTint="80"/>
-          <w:top w:val="none"/>
-          <w:right w:val="none"/>
-          <w:bottom w:val="none"/>
+          <w:top w:val="none" w:color="000000" w:sz="4" w:space="0"/>
+          <w:right w:val="none" w:color="000000" w:sz="4" w:space="0"/>
+          <w:bottom w:val="none" w:color="000000" w:sz="4" w:space="0"/>
         </w:tcBorders>
       </w:tcPr>
     </w:tblStylePr>
@@ -9433,10 +9966,10 @@
       <w:tcPr>
         <w:shd w:val="clear" w:color="FFFFFF" w:themeFill="light1" w:themeColor="light1"/>
         <w:tcBorders>
-          <w:left w:val="none"/>
+          <w:left w:val="none" w:color="000000" w:sz="4" w:space="0"/>
           <w:top w:val="single" w:color="000000" w:sz="4" w:space="0" w:themeColor="text1" w:themeTint="80"/>
-          <w:right w:val="none"/>
-          <w:bottom w:val="none"/>
+          <w:right w:val="none" w:color="000000" w:sz="4" w:space="0"/>
+          <w:bottom w:val="none" w:color="000000" w:sz="4" w:space="0"/>
         </w:tcBorders>
       </w:tcPr>
     </w:tblStylePr>
@@ -9448,9 +9981,9 @@
       </w:rPr>
     </w:tblStylePr>
   </w:style>
-  <w:style w:type="table" w:styleId="145">
+  <w:style w:type="table" w:styleId="767">
     <w:name w:val="List Table 7 Colorful - Accent 1"/>
-    <w:basedOn w:val="599"/>
+    <w:basedOn w:val="813"/>
     <w:uiPriority w:val="99"/>
     <w:pPr>
       <w:spacing w:lineRule="auto" w:line="240" w:after="0"/>
@@ -9498,10 +10031,10 @@
       <w:tcPr>
         <w:shd w:color="FFFFFF"/>
         <w:tcBorders>
-          <w:left w:val="none"/>
-          <w:top w:val="none"/>
+          <w:left w:val="none" w:color="000000" w:sz="4" w:space="0"/>
+          <w:top w:val="none" w:color="000000" w:sz="4" w:space="0"/>
           <w:right w:val="single" w:color="000000" w:sz="4" w:space="0" w:themeColor="accent1"/>
-          <w:bottom w:val="none"/>
+          <w:bottom w:val="none" w:color="000000" w:sz="4" w:space="0"/>
         </w:tcBorders>
       </w:tcPr>
     </w:tblStylePr>
@@ -9515,9 +10048,9 @@
       <w:tcPr>
         <w:shd w:val="clear" w:color="FFFFFF" w:themeFill="light1" w:themeColor="light1"/>
         <w:tcBorders>
-          <w:left w:val="none"/>
-          <w:top w:val="none"/>
-          <w:right w:val="none"/>
+          <w:left w:val="none" w:color="000000" w:sz="4" w:space="0"/>
+          <w:top w:val="none" w:color="000000" w:sz="4" w:space="0"/>
+          <w:right w:val="none" w:color="000000" w:sz="4" w:space="0"/>
           <w:bottom w:val="single" w:color="000000" w:sz="4" w:space="0" w:themeColor="accent1"/>
         </w:tcBorders>
       </w:tcPr>
@@ -9533,9 +10066,9 @@
         <w:shd w:color="FFFFFF"/>
         <w:tcBorders>
           <w:left w:val="single" w:color="000000" w:sz="4" w:space="0" w:themeColor="accent1"/>
-          <w:top w:val="none"/>
-          <w:right w:val="none"/>
-          <w:bottom w:val="none"/>
+          <w:top w:val="none" w:color="000000" w:sz="4" w:space="0"/>
+          <w:right w:val="none" w:color="000000" w:sz="4" w:space="0"/>
+          <w:bottom w:val="none" w:color="000000" w:sz="4" w:space="0"/>
         </w:tcBorders>
       </w:tcPr>
     </w:tblStylePr>
@@ -9549,10 +10082,10 @@
       <w:tcPr>
         <w:shd w:val="clear" w:color="FFFFFF" w:themeFill="light1" w:themeColor="light1"/>
         <w:tcBorders>
-          <w:left w:val="none"/>
+          <w:left w:val="none" w:color="000000" w:sz="4" w:space="0"/>
           <w:top w:val="single" w:color="000000" w:sz="4" w:space="0" w:themeColor="accent1"/>
-          <w:right w:val="none"/>
-          <w:bottom w:val="none"/>
+          <w:right w:val="none" w:color="000000" w:sz="4" w:space="0"/>
+          <w:bottom w:val="none" w:color="000000" w:sz="4" w:space="0"/>
         </w:tcBorders>
       </w:tcPr>
     </w:tblStylePr>
@@ -9564,9 +10097,9 @@
       </w:rPr>
     </w:tblStylePr>
   </w:style>
-  <w:style w:type="table" w:styleId="146">
+  <w:style w:type="table" w:styleId="768">
     <w:name w:val="List Table 7 Colorful - Accent 2"/>
-    <w:basedOn w:val="599"/>
+    <w:basedOn w:val="813"/>
     <w:uiPriority w:val="99"/>
     <w:pPr>
       <w:spacing w:lineRule="auto" w:line="240" w:after="0"/>
@@ -9614,10 +10147,10 @@
       <w:tcPr>
         <w:shd w:color="FFFFFF"/>
         <w:tcBorders>
-          <w:left w:val="none"/>
-          <w:top w:val="none"/>
+          <w:left w:val="none" w:color="000000" w:sz="4" w:space="0"/>
+          <w:top w:val="none" w:color="000000" w:sz="4" w:space="0"/>
           <w:right w:val="single" w:color="000000" w:sz="4" w:space="0" w:themeColor="accent2" w:themeTint="97"/>
-          <w:bottom w:val="none"/>
+          <w:bottom w:val="none" w:color="000000" w:sz="4" w:space="0"/>
         </w:tcBorders>
       </w:tcPr>
     </w:tblStylePr>
@@ -9631,9 +10164,9 @@
       <w:tcPr>
         <w:shd w:val="clear" w:color="FFFFFF" w:themeFill="light1" w:themeColor="light1"/>
         <w:tcBorders>
-          <w:left w:val="none"/>
-          <w:top w:val="none"/>
-          <w:right w:val="none"/>
+          <w:left w:val="none" w:color="000000" w:sz="4" w:space="0"/>
+          <w:top w:val="none" w:color="000000" w:sz="4" w:space="0"/>
+          <w:right w:val="none" w:color="000000" w:sz="4" w:space="0"/>
           <w:bottom w:val="single" w:color="000000" w:sz="4" w:space="0" w:themeColor="accent2" w:themeTint="97"/>
         </w:tcBorders>
       </w:tcPr>
@@ -9649,9 +10182,9 @@
         <w:shd w:color="FFFFFF"/>
         <w:tcBorders>
           <w:left w:val="single" w:color="000000" w:sz="4" w:space="0" w:themeColor="accent2" w:themeTint="97"/>
-          <w:top w:val="none"/>
-          <w:right w:val="none"/>
-          <w:bottom w:val="none"/>
+          <w:top w:val="none" w:color="000000" w:sz="4" w:space="0"/>
+          <w:right w:val="none" w:color="000000" w:sz="4" w:space="0"/>
+          <w:bottom w:val="none" w:color="000000" w:sz="4" w:space="0"/>
         </w:tcBorders>
       </w:tcPr>
     </w:tblStylePr>
@@ -9665,10 +10198,10 @@
       <w:tcPr>
         <w:shd w:val="clear" w:color="FFFFFF" w:themeFill="light1" w:themeColor="light1"/>
         <w:tcBorders>
-          <w:left w:val="none"/>
+          <w:left w:val="none" w:color="000000" w:sz="4" w:space="0"/>
           <w:top w:val="single" w:color="000000" w:sz="4" w:space="0" w:themeColor="accent2" w:themeTint="97"/>
-          <w:right w:val="none"/>
-          <w:bottom w:val="none"/>
+          <w:right w:val="none" w:color="000000" w:sz="4" w:space="0"/>
+          <w:bottom w:val="none" w:color="000000" w:sz="4" w:space="0"/>
         </w:tcBorders>
       </w:tcPr>
     </w:tblStylePr>
@@ -9680,9 +10213,9 @@
       </w:rPr>
     </w:tblStylePr>
   </w:style>
-  <w:style w:type="table" w:styleId="147">
+  <w:style w:type="table" w:styleId="769">
     <w:name w:val="List Table 7 Colorful - Accent 3"/>
-    <w:basedOn w:val="599"/>
+    <w:basedOn w:val="813"/>
     <w:uiPriority w:val="99"/>
     <w:pPr>
       <w:spacing w:lineRule="auto" w:line="240" w:after="0"/>
@@ -9730,10 +10263,10 @@
       <w:tcPr>
         <w:shd w:color="FFFFFF"/>
         <w:tcBorders>
-          <w:left w:val="none"/>
-          <w:top w:val="none"/>
+          <w:left w:val="none" w:color="000000" w:sz="4" w:space="0"/>
+          <w:top w:val="none" w:color="000000" w:sz="4" w:space="0"/>
           <w:right w:val="single" w:color="000000" w:sz="4" w:space="0" w:themeColor="accent3" w:themeTint="98"/>
-          <w:bottom w:val="none"/>
+          <w:bottom w:val="none" w:color="000000" w:sz="4" w:space="0"/>
         </w:tcBorders>
       </w:tcPr>
     </w:tblStylePr>
@@ -9747,9 +10280,9 @@
       <w:tcPr>
         <w:shd w:val="clear" w:color="FFFFFF" w:themeFill="light1" w:themeColor="light1"/>
         <w:tcBorders>
-          <w:left w:val="none"/>
-          <w:top w:val="none"/>
-          <w:right w:val="none"/>
+          <w:left w:val="none" w:color="000000" w:sz="4" w:space="0"/>
+          <w:top w:val="none" w:color="000000" w:sz="4" w:space="0"/>
+          <w:right w:val="none" w:color="000000" w:sz="4" w:space="0"/>
           <w:bottom w:val="single" w:color="000000" w:sz="4" w:space="0" w:themeColor="accent3" w:themeTint="98"/>
         </w:tcBorders>
       </w:tcPr>
@@ -9765,9 +10298,9 @@
         <w:shd w:color="FFFFFF"/>
         <w:tcBorders>
           <w:left w:val="single" w:color="000000" w:sz="4" w:space="0" w:themeColor="accent3" w:themeTint="98"/>
-          <w:top w:val="none"/>
-          <w:right w:val="none"/>
-          <w:bottom w:val="none"/>
+          <w:top w:val="none" w:color="000000" w:sz="4" w:space="0"/>
+          <w:right w:val="none" w:color="000000" w:sz="4" w:space="0"/>
+          <w:bottom w:val="none" w:color="000000" w:sz="4" w:space="0"/>
         </w:tcBorders>
       </w:tcPr>
     </w:tblStylePr>
@@ -9781,10 +10314,10 @@
       <w:tcPr>
         <w:shd w:val="clear" w:color="FFFFFF" w:themeFill="light1" w:themeColor="light1"/>
         <w:tcBorders>
-          <w:left w:val="none"/>
+          <w:left w:val="none" w:color="000000" w:sz="4" w:space="0"/>
           <w:top w:val="single" w:color="000000" w:sz="4" w:space="0" w:themeColor="accent3" w:themeTint="98"/>
-          <w:right w:val="none"/>
-          <w:bottom w:val="none"/>
+          <w:right w:val="none" w:color="000000" w:sz="4" w:space="0"/>
+          <w:bottom w:val="none" w:color="000000" w:sz="4" w:space="0"/>
         </w:tcBorders>
       </w:tcPr>
     </w:tblStylePr>
@@ -9796,9 +10329,9 @@
       </w:rPr>
     </w:tblStylePr>
   </w:style>
-  <w:style w:type="table" w:styleId="148">
+  <w:style w:type="table" w:styleId="770">
     <w:name w:val="List Table 7 Colorful - Accent 4"/>
-    <w:basedOn w:val="599"/>
+    <w:basedOn w:val="813"/>
     <w:uiPriority w:val="99"/>
     <w:pPr>
       <w:spacing w:lineRule="auto" w:line="240" w:after="0"/>
@@ -9846,10 +10379,10 @@
       <w:tcPr>
         <w:shd w:color="FFFFFF"/>
         <w:tcBorders>
-          <w:left w:val="none"/>
-          <w:top w:val="none"/>
+          <w:left w:val="none" w:color="000000" w:sz="4" w:space="0"/>
+          <w:top w:val="none" w:color="000000" w:sz="4" w:space="0"/>
           <w:right w:val="single" w:color="000000" w:sz="4" w:space="0" w:themeColor="accent4" w:themeTint="9A"/>
-          <w:bottom w:val="none"/>
+          <w:bottom w:val="none" w:color="000000" w:sz="4" w:space="0"/>
         </w:tcBorders>
       </w:tcPr>
     </w:tblStylePr>
@@ -9863,9 +10396,9 @@
       <w:tcPr>
         <w:shd w:val="clear" w:color="FFFFFF" w:themeFill="light1" w:themeColor="light1"/>
         <w:tcBorders>
-          <w:left w:val="none"/>
-          <w:top w:val="none"/>
-          <w:right w:val="none"/>
+          <w:left w:val="none" w:color="000000" w:sz="4" w:space="0"/>
+          <w:top w:val="none" w:color="000000" w:sz="4" w:space="0"/>
+          <w:right w:val="none" w:color="000000" w:sz="4" w:space="0"/>
           <w:bottom w:val="single" w:color="000000" w:sz="4" w:space="0" w:themeColor="accent4" w:themeTint="9A"/>
         </w:tcBorders>
       </w:tcPr>
@@ -9881,9 +10414,9 @@
         <w:shd w:color="FFFFFF"/>
         <w:tcBorders>
           <w:left w:val="single" w:color="000000" w:sz="4" w:space="0" w:themeColor="accent4" w:themeTint="9A"/>
-          <w:top w:val="none"/>
-          <w:right w:val="none"/>
-          <w:bottom w:val="none"/>
+          <w:top w:val="none" w:color="000000" w:sz="4" w:space="0"/>
+          <w:right w:val="none" w:color="000000" w:sz="4" w:space="0"/>
+          <w:bottom w:val="none" w:color="000000" w:sz="4" w:space="0"/>
         </w:tcBorders>
       </w:tcPr>
     </w:tblStylePr>
@@ -9897,10 +10430,10 @@
       <w:tcPr>
         <w:shd w:val="clear" w:color="FFFFFF" w:themeFill="light1" w:themeColor="light1"/>
         <w:tcBorders>
-          <w:left w:val="none"/>
+          <w:left w:val="none" w:color="000000" w:sz="4" w:space="0"/>
           <w:top w:val="single" w:color="000000" w:sz="4" w:space="0" w:themeColor="accent4" w:themeTint="9A"/>
-          <w:right w:val="none"/>
-          <w:bottom w:val="none"/>
+          <w:right w:val="none" w:color="000000" w:sz="4" w:space="0"/>
+          <w:bottom w:val="none" w:color="000000" w:sz="4" w:space="0"/>
         </w:tcBorders>
       </w:tcPr>
     </w:tblStylePr>
@@ -9912,9 +10445,9 @@
       </w:rPr>
     </w:tblStylePr>
   </w:style>
-  <w:style w:type="table" w:styleId="149">
+  <w:style w:type="table" w:styleId="771">
     <w:name w:val="List Table 7 Colorful - Accent 5"/>
-    <w:basedOn w:val="599"/>
+    <w:basedOn w:val="813"/>
     <w:uiPriority w:val="99"/>
     <w:pPr>
       <w:spacing w:lineRule="auto" w:line="240" w:after="0"/>
@@ -9962,10 +10495,10 @@
       <w:tcPr>
         <w:shd w:color="FFFFFF"/>
         <w:tcBorders>
-          <w:left w:val="none"/>
-          <w:top w:val="none"/>
+          <w:left w:val="none" w:color="000000" w:sz="4" w:space="0"/>
+          <w:top w:val="none" w:color="000000" w:sz="4" w:space="0"/>
           <w:right w:val="single" w:color="000000" w:sz="4" w:space="0" w:themeColor="accent5" w:themeTint="9A"/>
-          <w:bottom w:val="none"/>
+          <w:bottom w:val="none" w:color="000000" w:sz="4" w:space="0"/>
         </w:tcBorders>
       </w:tcPr>
     </w:tblStylePr>
@@ -9979,9 +10512,9 @@
       <w:tcPr>
         <w:shd w:val="clear" w:color="FFFFFF" w:themeFill="light1" w:themeColor="light1"/>
         <w:tcBorders>
-          <w:left w:val="none"/>
-          <w:top w:val="none"/>
-          <w:right w:val="none"/>
+          <w:left w:val="none" w:color="000000" w:sz="4" w:space="0"/>
+          <w:top w:val="none" w:color="000000" w:sz="4" w:space="0"/>
+          <w:right w:val="none" w:color="000000" w:sz="4" w:space="0"/>
           <w:bottom w:val="single" w:color="000000" w:sz="4" w:space="0" w:themeColor="accent5" w:themeTint="9A"/>
         </w:tcBorders>
       </w:tcPr>
@@ -9997,9 +10530,9 @@
         <w:shd w:color="FFFFFF"/>
         <w:tcBorders>
           <w:left w:val="single" w:color="000000" w:sz="4" w:space="0" w:themeColor="accent5" w:themeTint="9A"/>
-          <w:top w:val="none"/>
-          <w:right w:val="none"/>
-          <w:bottom w:val="none"/>
+          <w:top w:val="none" w:color="000000" w:sz="4" w:space="0"/>
+          <w:right w:val="none" w:color="000000" w:sz="4" w:space="0"/>
+          <w:bottom w:val="none" w:color="000000" w:sz="4" w:space="0"/>
         </w:tcBorders>
       </w:tcPr>
     </w:tblStylePr>
@@ -10013,10 +10546,10 @@
       <w:tcPr>
         <w:shd w:val="clear" w:color="FFFFFF" w:themeFill="light1" w:themeColor="light1"/>
         <w:tcBorders>
-          <w:left w:val="none"/>
+          <w:left w:val="none" w:color="000000" w:sz="4" w:space="0"/>
           <w:top w:val="single" w:color="000000" w:sz="4" w:space="0" w:themeColor="accent5" w:themeTint="9A"/>
-          <w:right w:val="none"/>
-          <w:bottom w:val="none"/>
+          <w:right w:val="none" w:color="000000" w:sz="4" w:space="0"/>
+          <w:bottom w:val="none" w:color="000000" w:sz="4" w:space="0"/>
         </w:tcBorders>
       </w:tcPr>
     </w:tblStylePr>
@@ -10028,9 +10561,9 @@
       </w:rPr>
     </w:tblStylePr>
   </w:style>
-  <w:style w:type="table" w:styleId="150">
+  <w:style w:type="table" w:styleId="772">
     <w:name w:val="List Table 7 Colorful - Accent 6"/>
-    <w:basedOn w:val="599"/>
+    <w:basedOn w:val="813"/>
     <w:uiPriority w:val="99"/>
     <w:pPr>
       <w:spacing w:lineRule="auto" w:line="240" w:after="0"/>
@@ -10078,10 +10611,10 @@
       <w:tcPr>
         <w:shd w:color="FFFFFF"/>
         <w:tcBorders>
-          <w:left w:val="none"/>
-          <w:top w:val="none"/>
+          <w:left w:val="none" w:color="000000" w:sz="4" w:space="0"/>
+          <w:top w:val="none" w:color="000000" w:sz="4" w:space="0"/>
           <w:right w:val="single" w:color="000000" w:sz="4" w:space="0" w:themeColor="accent6" w:themeTint="98"/>
-          <w:bottom w:val="none"/>
+          <w:bottom w:val="none" w:color="000000" w:sz="4" w:space="0"/>
         </w:tcBorders>
       </w:tcPr>
     </w:tblStylePr>
@@ -10095,9 +10628,9 @@
       <w:tcPr>
         <w:shd w:val="clear" w:color="FFFFFF" w:themeFill="light1" w:themeColor="light1"/>
         <w:tcBorders>
-          <w:left w:val="none"/>
-          <w:top w:val="none"/>
-          <w:right w:val="none"/>
+          <w:left w:val="none" w:color="000000" w:sz="4" w:space="0"/>
+          <w:top w:val="none" w:color="000000" w:sz="4" w:space="0"/>
+          <w:right w:val="none" w:color="000000" w:sz="4" w:space="0"/>
           <w:bottom w:val="single" w:color="000000" w:sz="4" w:space="0" w:themeColor="accent6" w:themeTint="98"/>
         </w:tcBorders>
       </w:tcPr>
@@ -10113,9 +10646,9 @@
         <w:shd w:color="FFFFFF"/>
         <w:tcBorders>
           <w:left w:val="single" w:color="000000" w:sz="4" w:space="0" w:themeColor="accent6" w:themeTint="98"/>
-          <w:top w:val="none"/>
-          <w:right w:val="none"/>
-          <w:bottom w:val="none"/>
+          <w:top w:val="none" w:color="000000" w:sz="4" w:space="0"/>
+          <w:right w:val="none" w:color="000000" w:sz="4" w:space="0"/>
+          <w:bottom w:val="none" w:color="000000" w:sz="4" w:space="0"/>
         </w:tcBorders>
       </w:tcPr>
     </w:tblStylePr>
@@ -10129,10 +10662,10 @@
       <w:tcPr>
         <w:shd w:val="clear" w:color="FFFFFF" w:themeFill="light1" w:themeColor="light1"/>
         <w:tcBorders>
-          <w:left w:val="none"/>
+          <w:left w:val="none" w:color="000000" w:sz="4" w:space="0"/>
           <w:top w:val="single" w:color="000000" w:sz="4" w:space="0" w:themeColor="accent6" w:themeTint="98"/>
-          <w:right w:val="none"/>
-          <w:bottom w:val="none"/>
+          <w:right w:val="none" w:color="000000" w:sz="4" w:space="0"/>
+          <w:bottom w:val="none" w:color="000000" w:sz="4" w:space="0"/>
         </w:tcBorders>
       </w:tcPr>
     </w:tblStylePr>
@@ -10144,9 +10677,9 @@
       </w:rPr>
     </w:tblStylePr>
   </w:style>
-  <w:style w:type="table" w:styleId="151">
+  <w:style w:type="table" w:styleId="773">
     <w:name w:val="Lined - Accent"/>
-    <w:basedOn w:val="599"/>
+    <w:basedOn w:val="813"/>
     <w:uiPriority w:val="99"/>
     <w:rPr>
       <w:color w:val="404040"/>
@@ -10234,9 +10767,9 @@
       </w:tcPr>
     </w:tblStylePr>
   </w:style>
-  <w:style w:type="table" w:styleId="152">
+  <w:style w:type="table" w:styleId="774">
     <w:name w:val="Lined - Accent 1"/>
-    <w:basedOn w:val="599"/>
+    <w:basedOn w:val="813"/>
     <w:uiPriority w:val="99"/>
     <w:rPr>
       <w:color w:val="404040"/>
@@ -10324,9 +10857,9 @@
       </w:tcPr>
     </w:tblStylePr>
   </w:style>
-  <w:style w:type="table" w:styleId="153">
+  <w:style w:type="table" w:styleId="775">
     <w:name w:val="Lined - Accent 2"/>
-    <w:basedOn w:val="599"/>
+    <w:basedOn w:val="813"/>
     <w:uiPriority w:val="99"/>
     <w:rPr>
       <w:color w:val="404040"/>
@@ -10414,9 +10947,9 @@
       </w:tcPr>
     </w:tblStylePr>
   </w:style>
-  <w:style w:type="table" w:styleId="154">
+  <w:style w:type="table" w:styleId="776">
     <w:name w:val="Lined - Accent 3"/>
-    <w:basedOn w:val="599"/>
+    <w:basedOn w:val="813"/>
     <w:uiPriority w:val="99"/>
     <w:rPr>
       <w:color w:val="404040"/>
@@ -10504,9 +11037,9 @@
       </w:tcPr>
     </w:tblStylePr>
   </w:style>
-  <w:style w:type="table" w:styleId="155">
+  <w:style w:type="table" w:styleId="777">
     <w:name w:val="Lined - Accent 4"/>
-    <w:basedOn w:val="599"/>
+    <w:basedOn w:val="813"/>
     <w:uiPriority w:val="99"/>
     <w:rPr>
       <w:color w:val="404040"/>
@@ -10594,9 +11127,9 @@
       </w:tcPr>
     </w:tblStylePr>
   </w:style>
-  <w:style w:type="table" w:styleId="156">
+  <w:style w:type="table" w:styleId="778">
     <w:name w:val="Lined - Accent 5"/>
-    <w:basedOn w:val="599"/>
+    <w:basedOn w:val="813"/>
     <w:uiPriority w:val="99"/>
     <w:rPr>
       <w:color w:val="404040"/>
@@ -10684,9 +11217,9 @@
       </w:tcPr>
     </w:tblStylePr>
   </w:style>
-  <w:style w:type="table" w:styleId="157">
+  <w:style w:type="table" w:styleId="779">
     <w:name w:val="Lined - Accent 6"/>
-    <w:basedOn w:val="599"/>
+    <w:basedOn w:val="813"/>
     <w:uiPriority w:val="99"/>
     <w:rPr>
       <w:color w:val="404040"/>
@@ -10774,9 +11307,9 @@
       </w:tcPr>
     </w:tblStylePr>
   </w:style>
-  <w:style w:type="table" w:styleId="158">
+  <w:style w:type="table" w:styleId="780">
     <w:name w:val="Bordered &amp; Lined - Accent"/>
-    <w:basedOn w:val="599"/>
+    <w:basedOn w:val="813"/>
     <w:uiPriority w:val="99"/>
     <w:rPr>
       <w:color w:val="404040"/>
@@ -10872,9 +11405,9 @@
       </w:tcPr>
     </w:tblStylePr>
   </w:style>
-  <w:style w:type="table" w:styleId="159">
+  <w:style w:type="table" w:styleId="781">
     <w:name w:val="Bordered &amp; Lined - Accent 1"/>
-    <w:basedOn w:val="599"/>
+    <w:basedOn w:val="813"/>
     <w:uiPriority w:val="99"/>
     <w:rPr>
       <w:color w:val="404040"/>
@@ -10970,9 +11503,9 @@
       </w:tcPr>
     </w:tblStylePr>
   </w:style>
-  <w:style w:type="table" w:styleId="160">
+  <w:style w:type="table" w:styleId="782">
     <w:name w:val="Bordered &amp; Lined - Accent 2"/>
-    <w:basedOn w:val="599"/>
+    <w:basedOn w:val="813"/>
     <w:uiPriority w:val="99"/>
     <w:rPr>
       <w:color w:val="404040"/>
@@ -11068,9 +11601,9 @@
       </w:tcPr>
     </w:tblStylePr>
   </w:style>
-  <w:style w:type="table" w:styleId="161">
+  <w:style w:type="table" w:styleId="783">
     <w:name w:val="Bordered &amp; Lined - Accent 3"/>
-    <w:basedOn w:val="599"/>
+    <w:basedOn w:val="813"/>
     <w:uiPriority w:val="99"/>
     <w:rPr>
       <w:color w:val="404040"/>
@@ -11166,9 +11699,9 @@
       </w:tcPr>
     </w:tblStylePr>
   </w:style>
-  <w:style w:type="table" w:styleId="162">
+  <w:style w:type="table" w:styleId="784">
     <w:name w:val="Bordered &amp; Lined - Accent 4"/>
-    <w:basedOn w:val="599"/>
+    <w:basedOn w:val="813"/>
     <w:uiPriority w:val="99"/>
     <w:rPr>
       <w:color w:val="404040"/>
@@ -11264,9 +11797,9 @@
       </w:tcPr>
     </w:tblStylePr>
   </w:style>
-  <w:style w:type="table" w:styleId="163">
+  <w:style w:type="table" w:styleId="785">
     <w:name w:val="Bordered &amp; Lined - Accent 5"/>
-    <w:basedOn w:val="599"/>
+    <w:basedOn w:val="813"/>
     <w:uiPriority w:val="99"/>
     <w:rPr>
       <w:color w:val="404040"/>
@@ -11362,9 +11895,9 @@
       </w:tcPr>
     </w:tblStylePr>
   </w:style>
-  <w:style w:type="table" w:styleId="164">
+  <w:style w:type="table" w:styleId="786">
     <w:name w:val="Bordered &amp; Lined - Accent 6"/>
-    <w:basedOn w:val="599"/>
+    <w:basedOn w:val="813"/>
     <w:uiPriority w:val="99"/>
     <w:rPr>
       <w:color w:val="404040"/>
@@ -11460,9 +11993,9 @@
       </w:tcPr>
     </w:tblStylePr>
   </w:style>
-  <w:style w:type="table" w:styleId="165">
+  <w:style w:type="table" w:styleId="787">
     <w:name w:val="Bordered"/>
-    <w:basedOn w:val="599"/>
+    <w:basedOn w:val="813"/>
     <w:uiPriority w:val="99"/>
     <w:pPr>
       <w:spacing w:lineRule="auto" w:line="240" w:after="0"/>
@@ -11539,9 +12072,9 @@
       </w:tcPr>
     </w:tblStylePr>
   </w:style>
-  <w:style w:type="table" w:styleId="166">
+  <w:style w:type="table" w:styleId="788">
     <w:name w:val="Bordered - Accent 1"/>
-    <w:basedOn w:val="599"/>
+    <w:basedOn w:val="813"/>
     <w:uiPriority w:val="99"/>
     <w:pPr>
       <w:spacing w:lineRule="auto" w:line="240" w:after="0"/>
@@ -11618,9 +12151,9 @@
       </w:tcPr>
     </w:tblStylePr>
   </w:style>
-  <w:style w:type="table" w:styleId="167">
+  <w:style w:type="table" w:styleId="789">
     <w:name w:val="Bordered - Accent 2"/>
-    <w:basedOn w:val="599"/>
+    <w:basedOn w:val="813"/>
     <w:uiPriority w:val="99"/>
     <w:pPr>
       <w:spacing w:lineRule="auto" w:line="240" w:after="0"/>
@@ -11697,9 +12230,9 @@
       </w:tcPr>
     </w:tblStylePr>
   </w:style>
-  <w:style w:type="table" w:styleId="168">
+  <w:style w:type="table" w:styleId="790">
     <w:name w:val="Bordered - Accent 3"/>
-    <w:basedOn w:val="599"/>
+    <w:basedOn w:val="813"/>
     <w:uiPriority w:val="99"/>
     <w:pPr>
       <w:spacing w:lineRule="auto" w:line="240" w:after="0"/>
@@ -11776,9 +12309,9 @@
       </w:tcPr>
     </w:tblStylePr>
   </w:style>
-  <w:style w:type="table" w:styleId="169">
+  <w:style w:type="table" w:styleId="791">
     <w:name w:val="Bordered - Accent 4"/>
-    <w:basedOn w:val="599"/>
+    <w:basedOn w:val="813"/>
     <w:uiPriority w:val="99"/>
     <w:pPr>
       <w:spacing w:lineRule="auto" w:line="240" w:after="0"/>
@@ -11855,9 +12388,9 @@
       </w:tcPr>
     </w:tblStylePr>
   </w:style>
-  <w:style w:type="table" w:styleId="170">
+  <w:style w:type="table" w:styleId="792">
     <w:name w:val="Bordered - Accent 5"/>
-    <w:basedOn w:val="599"/>
+    <w:basedOn w:val="813"/>
     <w:uiPriority w:val="99"/>
     <w:pPr>
       <w:spacing w:lineRule="auto" w:line="240" w:after="0"/>
@@ -11934,9 +12467,9 @@
       </w:tcPr>
     </w:tblStylePr>
   </w:style>
-  <w:style w:type="table" w:styleId="171">
+  <w:style w:type="table" w:styleId="793">
     <w:name w:val="Bordered - Accent 6"/>
-    <w:basedOn w:val="599"/>
+    <w:basedOn w:val="813"/>
     <w:uiPriority w:val="99"/>
     <w:pPr>
       <w:spacing w:lineRule="auto" w:line="240" w:after="0"/>
@@ -12013,7 +12546,7 @@
       </w:tcPr>
     </w:tblStylePr>
   </w:style>
-  <w:style w:type="character" w:styleId="172">
+  <w:style w:type="character" w:styleId="794">
     <w:name w:val="Hyperlink"/>
     <w:uiPriority w:val="99"/>
     <w:unhideWhenUsed/>
@@ -12022,10 +12555,10 @@
       <w:u w:val="single"/>
     </w:rPr>
   </w:style>
-  <w:style w:type="paragraph" w:styleId="173">
+  <w:style w:type="paragraph" w:styleId="795">
     <w:name w:val="footnote text"/>
-    <w:basedOn w:val="598"/>
-    <w:link w:val="174"/>
+    <w:basedOn w:val="812"/>
+    <w:link w:val="796"/>
     <w:uiPriority w:val="99"/>
     <w:semiHidden/>
     <w:unhideWhenUsed/>
@@ -12036,27 +12569,26 @@
       <w:spacing w:lineRule="auto" w:line="240" w:after="40"/>
     </w:pPr>
   </w:style>
-  <w:style w:type="character" w:styleId="174">
+  <w:style w:type="character" w:styleId="796">
     <w:name w:val="Footnote Text Char"/>
-    <w:link w:val="173"/>
+    <w:link w:val="795"/>
     <w:uiPriority w:val="99"/>
     <w:rPr>
       <w:sz w:val="18"/>
     </w:rPr>
   </w:style>
-  <w:style w:type="character" w:styleId="175">
+  <w:style w:type="character" w:styleId="797">
     <w:name w:val="footnote reference"/>
-    <w:basedOn w:val="9"/>
     <w:uiPriority w:val="99"/>
     <w:unhideWhenUsed/>
     <w:rPr>
       <w:vertAlign w:val="superscript"/>
     </w:rPr>
   </w:style>
-  <w:style w:type="paragraph" w:styleId="176">
+  <w:style w:type="paragraph" w:styleId="798">
     <w:name w:val="endnote text"/>
-    <w:basedOn w:val="598"/>
-    <w:link w:val="177"/>
+    <w:basedOn w:val="812"/>
+    <w:link w:val="799"/>
     <w:uiPriority w:val="99"/>
     <w:semiHidden/>
     <w:unhideWhenUsed/>
@@ -12067,17 +12599,16 @@
       <w:spacing w:lineRule="auto" w:line="240" w:after="0"/>
     </w:pPr>
   </w:style>
-  <w:style w:type="character" w:styleId="177">
+  <w:style w:type="character" w:styleId="799">
     <w:name w:val="Endnote Text Char"/>
-    <w:link w:val="176"/>
+    <w:link w:val="798"/>
     <w:uiPriority w:val="99"/>
     <w:rPr>
       <w:sz w:val="20"/>
     </w:rPr>
   </w:style>
-  <w:style w:type="character" w:styleId="178">
+  <w:style w:type="character" w:styleId="800">
     <w:name w:val="endnote reference"/>
-    <w:basedOn w:val="9"/>
     <w:uiPriority w:val="99"/>
     <w:semiHidden/>
     <w:unhideWhenUsed/>
@@ -12085,10 +12616,10 @@
       <w:vertAlign w:val="superscript"/>
     </w:rPr>
   </w:style>
-  <w:style w:type="paragraph" w:styleId="179">
+  <w:style w:type="paragraph" w:styleId="801">
     <w:name w:val="toc 1"/>
-    <w:basedOn w:val="598"/>
-    <w:next w:val="598"/>
+    <w:basedOn w:val="812"/>
+    <w:next w:val="812"/>
     <w:uiPriority w:val="39"/>
     <w:unhideWhenUsed/>
     <w:pPr>
@@ -12096,10 +12627,10 @@
       <w:spacing w:after="57"/>
     </w:pPr>
   </w:style>
-  <w:style w:type="paragraph" w:styleId="180">
+  <w:style w:type="paragraph" w:styleId="802">
     <w:name w:val="toc 2"/>
-    <w:basedOn w:val="598"/>
-    <w:next w:val="598"/>
+    <w:basedOn w:val="812"/>
+    <w:next w:val="812"/>
     <w:uiPriority w:val="39"/>
     <w:unhideWhenUsed/>
     <w:pPr>
@@ -12107,10 +12638,10 @@
       <w:spacing w:after="57"/>
     </w:pPr>
   </w:style>
-  <w:style w:type="paragraph" w:styleId="181">
+  <w:style w:type="paragraph" w:styleId="803">
     <w:name w:val="toc 3"/>
-    <w:basedOn w:val="598"/>
-    <w:next w:val="598"/>
+    <w:basedOn w:val="812"/>
+    <w:next w:val="812"/>
     <w:uiPriority w:val="39"/>
     <w:unhideWhenUsed/>
     <w:pPr>
@@ -12118,10 +12649,10 @@
       <w:spacing w:after="57"/>
     </w:pPr>
   </w:style>
-  <w:style w:type="paragraph" w:styleId="182">
+  <w:style w:type="paragraph" w:styleId="804">
     <w:name w:val="toc 4"/>
-    <w:basedOn w:val="598"/>
-    <w:next w:val="598"/>
+    <w:basedOn w:val="812"/>
+    <w:next w:val="812"/>
     <w:uiPriority w:val="39"/>
     <w:unhideWhenUsed/>
     <w:pPr>
@@ -12129,10 +12660,10 @@
       <w:spacing w:after="57"/>
     </w:pPr>
   </w:style>
-  <w:style w:type="paragraph" w:styleId="183">
+  <w:style w:type="paragraph" w:styleId="805">
     <w:name w:val="toc 5"/>
-    <w:basedOn w:val="598"/>
-    <w:next w:val="598"/>
+    <w:basedOn w:val="812"/>
+    <w:next w:val="812"/>
     <w:uiPriority w:val="39"/>
     <w:unhideWhenUsed/>
     <w:pPr>
@@ -12140,10 +12671,10 @@
       <w:spacing w:after="57"/>
     </w:pPr>
   </w:style>
-  <w:style w:type="paragraph" w:styleId="184">
+  <w:style w:type="paragraph" w:styleId="806">
     <w:name w:val="toc 6"/>
-    <w:basedOn w:val="598"/>
-    <w:next w:val="598"/>
+    <w:basedOn w:val="812"/>
+    <w:next w:val="812"/>
     <w:uiPriority w:val="39"/>
     <w:unhideWhenUsed/>
     <w:pPr>
@@ -12151,10 +12682,10 @@
       <w:spacing w:after="57"/>
     </w:pPr>
   </w:style>
-  <w:style w:type="paragraph" w:styleId="185">
+  <w:style w:type="paragraph" w:styleId="807">
     <w:name w:val="toc 7"/>
-    <w:basedOn w:val="598"/>
-    <w:next w:val="598"/>
+    <w:basedOn w:val="812"/>
+    <w:next w:val="812"/>
     <w:uiPriority w:val="39"/>
     <w:unhideWhenUsed/>
     <w:pPr>
@@ -12162,10 +12693,10 @@
       <w:spacing w:after="57"/>
     </w:pPr>
   </w:style>
-  <w:style w:type="paragraph" w:styleId="186">
+  <w:style w:type="paragraph" w:styleId="808">
     <w:name w:val="toc 8"/>
-    <w:basedOn w:val="598"/>
-    <w:next w:val="598"/>
+    <w:basedOn w:val="812"/>
+    <w:next w:val="812"/>
     <w:uiPriority w:val="39"/>
     <w:unhideWhenUsed/>
     <w:pPr>
@@ -12173,10 +12704,10 @@
       <w:spacing w:after="57"/>
     </w:pPr>
   </w:style>
-  <w:style w:type="paragraph" w:styleId="187">
+  <w:style w:type="paragraph" w:styleId="809">
     <w:name w:val="toc 9"/>
-    <w:basedOn w:val="598"/>
-    <w:next w:val="598"/>
+    <w:basedOn w:val="812"/>
+    <w:next w:val="812"/>
     <w:uiPriority w:val="39"/>
     <w:unhideWhenUsed/>
     <w:pPr>
@@ -12184,26 +12715,26 @@
       <w:spacing w:after="57"/>
     </w:pPr>
   </w:style>
-  <w:style w:type="paragraph" w:styleId="188">
+  <w:style w:type="paragraph" w:styleId="810">
     <w:name w:val="TOC Heading"/>
     <w:uiPriority w:val="39"/>
     <w:unhideWhenUsed/>
   </w:style>
-  <w:style w:type="paragraph" w:styleId="189">
+  <w:style w:type="paragraph" w:styleId="811">
     <w:name w:val="table of figures"/>
-    <w:basedOn w:val="598"/>
-    <w:next w:val="598"/>
+    <w:basedOn w:val="812"/>
+    <w:next w:val="812"/>
     <w:uiPriority w:val="99"/>
     <w:unhideWhenUsed/>
     <w:pPr>
       <w:spacing w:after="0" w:afterAutospacing="0"/>
     </w:pPr>
   </w:style>
-  <w:style w:type="paragraph" w:styleId="598" w:default="1">
+  <w:style w:type="paragraph" w:styleId="812" w:default="1">
     <w:name w:val="Normal"/>
     <w:qFormat/>
   </w:style>
-  <w:style w:type="table" w:styleId="599" w:default="1">
+  <w:style w:type="table" w:styleId="813" w:default="1">
     <w:name w:val="Normal Table"/>
     <w:uiPriority w:val="99"/>
     <w:semiHidden/>
@@ -12218,24 +12749,24 @@
       </w:tblCellMar>
     </w:tblPr>
   </w:style>
-  <w:style w:type="numbering" w:styleId="600" w:default="1">
+  <w:style w:type="numbering" w:styleId="814" w:default="1">
     <w:name w:val="No List"/>
     <w:uiPriority w:val="99"/>
     <w:semiHidden/>
     <w:unhideWhenUsed/>
   </w:style>
-  <w:style w:type="paragraph" w:styleId="601">
+  <w:style w:type="paragraph" w:styleId="815">
     <w:name w:val="No Spacing"/>
-    <w:basedOn w:val="598"/>
+    <w:basedOn w:val="812"/>
     <w:qFormat/>
     <w:uiPriority w:val="1"/>
     <w:pPr>
       <w:spacing w:lineRule="auto" w:line="240" w:after="0"/>
     </w:pPr>
   </w:style>
-  <w:style w:type="paragraph" w:styleId="602">
+  <w:style w:type="paragraph" w:styleId="816">
     <w:name w:val="List Paragraph"/>
-    <w:basedOn w:val="598"/>
+    <w:basedOn w:val="812"/>
     <w:qFormat/>
     <w:uiPriority w:val="34"/>
     <w:pPr>
@@ -12243,7 +12774,7 @@
       <w:ind w:left="720"/>
     </w:pPr>
   </w:style>
-  <w:style w:type="character" w:styleId="607" w:default="1">
+  <w:style w:type="character" w:styleId="817" w:default="1">
     <w:name w:val="Default Paragraph Font"/>
     <w:uiPriority w:val="1"/>
     <w:semiHidden/>

</xml_diff>

<commit_message>
Added title to algebra CGW
</commit_message>
<xml_diff>
--- a/1 semester/Algebra/CGW.docx
+++ b/1 semester/Algebra/CGW.docx
@@ -4,10 +4,2078 @@
   <w:body>
     <w:p>
       <w:pPr>
+        <w:jc w:val="center"/>
+        <w:shd w:val="nil" w:color="auto"/>
+        <w:rPr>
+          <w:rFonts w:ascii="Noto Serif" w:hAnsi="Noto Serif" w:cs="Noto Serif" w:eastAsia="Noto Serif"/>
+          <w:b w:val="false"/>
+          <w:sz w:val="24"/>
+          <w:highlight w:val="none"/>
+          <w:u w:val="none"/>
+        </w:rPr>
+      </w:pPr>
+      <w:r>
+        <w:rPr>
+          <w:rFonts w:ascii="Noto Serif" w:hAnsi="Noto Serif" w:cs="Noto Serif" w:eastAsia="Noto Serif"/>
+          <w:b w:val="false"/>
+          <w:sz w:val="24"/>
+          <w:highlight w:val="none"/>
+          <w:u w:val="none"/>
+        </w:rPr>
+        <w:t xml:space="preserve">МИНИСТЕРСТВО НАУКИ И ВЫСШЕГО ОБРАЗОВАНИЯ РОССИЙСКОЙ ФЕДЕРАЦИИ</w:t>
+      </w:r>
+      <w:r>
+        <w:rPr>
+          <w:rFonts w:ascii="Noto Serif" w:hAnsi="Noto Serif" w:cs="Noto Serif" w:eastAsia="Noto Serif"/>
+          <w:b w:val="false"/>
+          <w:sz w:val="24"/>
+          <w:u w:val="none"/>
+        </w:rPr>
+      </w:r>
+      <w:r>
+        <w:rPr>
+          <w:b w:val="false"/>
+          <w:sz w:val="24"/>
+          <w:u w:val="none"/>
+        </w:rPr>
+      </w:r>
+    </w:p>
+    <w:p>
+      <w:pPr>
+        <w:jc w:val="center"/>
+        <w:shd w:val="nil" w:color="000000"/>
+        <w:rPr>
+          <w:rFonts w:ascii="Noto Serif" w:hAnsi="Noto Serif" w:cs="Noto Serif" w:eastAsia="Noto Serif"/>
+          <w:b w:val="false"/>
+          <w:sz w:val="24"/>
+          <w:highlight w:val="none"/>
+          <w:u w:val="none"/>
+        </w:rPr>
+      </w:pPr>
+      <w:r>
+        <w:rPr>
+          <w:rFonts w:ascii="Noto Serif" w:hAnsi="Noto Serif" w:cs="Noto Serif" w:eastAsia="Noto Serif"/>
+          <w:b w:val="false"/>
+          <w:sz w:val="24"/>
+          <w:highlight w:val="none"/>
+          <w:u w:val="none"/>
+        </w:rPr>
+        <w:t xml:space="preserve">Федеральное государственное образовательное учреждение высшего образования «Омский государственный технический университет»</w:t>
+      </w:r>
+      <w:r>
+        <w:rPr>
+          <w:rFonts w:ascii="Noto Serif" w:hAnsi="Noto Serif" w:cs="Noto Serif" w:eastAsia="Noto Serif"/>
+          <w:b w:val="false"/>
+          <w:sz w:val="24"/>
+          <w:u w:val="none"/>
+        </w:rPr>
+      </w:r>
+      <w:r>
+        <w:rPr>
+          <w:b w:val="false"/>
+          <w:sz w:val="24"/>
+          <w:u w:val="none"/>
+        </w:rPr>
+      </w:r>
+    </w:p>
+    <w:p>
+      <w:pPr>
+        <w:jc w:val="center"/>
+        <w:shd w:val="nil" w:color="000000"/>
+        <w:rPr>
+          <w:rFonts w:ascii="Noto Serif" w:hAnsi="Noto Serif" w:cs="Noto Serif" w:eastAsia="Noto Serif"/>
+          <w:b w:val="false"/>
+          <w:sz w:val="24"/>
+          <w:highlight w:val="none"/>
+          <w:u w:val="none"/>
+        </w:rPr>
+      </w:pPr>
+      <w:r>
+        <w:rPr>
+          <w:rFonts w:ascii="Noto Serif" w:hAnsi="Noto Serif" w:cs="Noto Serif" w:eastAsia="Noto Serif"/>
+          <w:b w:val="false"/>
+          <w:sz w:val="24"/>
+          <w:highlight w:val="none"/>
+          <w:u w:val="none"/>
+        </w:rPr>
+      </w:r>
+      <w:r>
+        <w:rPr>
+          <w:rFonts w:ascii="Noto Serif" w:hAnsi="Noto Serif" w:cs="Noto Serif" w:eastAsia="Noto Serif"/>
+          <w:b w:val="false"/>
+          <w:sz w:val="24"/>
+          <w:highlight w:val="none"/>
+          <w:u w:val="none"/>
+        </w:rPr>
+        <w:t xml:space="preserve">Факультет информационных технологий и компьютерных систем</w:t>
+      </w:r>
+      <w:r>
+        <w:rPr>
+          <w:rFonts w:ascii="Noto Serif" w:hAnsi="Noto Serif" w:cs="Noto Serif" w:eastAsia="Noto Serif"/>
+          <w:b w:val="false"/>
+          <w:sz w:val="24"/>
+          <w:u w:val="none"/>
+        </w:rPr>
+      </w:r>
+      <w:r>
+        <w:rPr>
+          <w:b w:val="false"/>
+          <w:sz w:val="24"/>
+          <w:u w:val="none"/>
+        </w:rPr>
+      </w:r>
+    </w:p>
+    <w:p>
+      <w:pPr>
+        <w:jc w:val="center"/>
+        <w:shd w:val="nil" w:color="000000"/>
+        <w:rPr>
+          <w:rFonts w:ascii="Noto Serif" w:hAnsi="Noto Serif" w:cs="Noto Serif" w:eastAsia="Noto Serif"/>
+          <w:b w:val="false"/>
+          <w:sz w:val="24"/>
+          <w:highlight w:val="none"/>
+          <w:u w:val="none"/>
+        </w:rPr>
+      </w:pPr>
+      <w:r>
+        <w:rPr>
+          <w:rFonts w:ascii="Noto Serif" w:hAnsi="Noto Serif" w:cs="Noto Serif" w:eastAsia="Noto Serif"/>
+          <w:b w:val="false"/>
+          <w:sz w:val="24"/>
+          <w:highlight w:val="none"/>
+          <w:u w:val="none"/>
+        </w:rPr>
+        <w:t xml:space="preserve">Кафедра </w:t>
+      </w:r>
+      <w:r>
+        <w:rPr>
+          <w:rFonts w:ascii="Noto Serif" w:hAnsi="Noto Serif" w:cs="Noto Serif" w:eastAsia="Noto Serif"/>
+          <w:b w:val="false"/>
+          <w:sz w:val="24"/>
+          <w:highlight w:val="none"/>
+          <w:u w:val="none"/>
+        </w:rPr>
+        <w:t xml:space="preserve">«Прикладная математика и фундаментальная информатика»</w:t>
+      </w:r>
+      <w:r>
+        <w:rPr>
+          <w:rFonts w:ascii="Noto Serif" w:hAnsi="Noto Serif" w:cs="Noto Serif" w:eastAsia="Noto Serif"/>
+          <w:b w:val="false"/>
+          <w:sz w:val="24"/>
+          <w:u w:val="none"/>
+        </w:rPr>
+      </w:r>
+      <w:r>
+        <w:rPr>
+          <w:b w:val="false"/>
+          <w:sz w:val="24"/>
+          <w:u w:val="none"/>
+        </w:rPr>
+      </w:r>
+    </w:p>
+    <w:p>
+      <w:pPr>
+        <w:jc w:val="center"/>
+        <w:shd w:val="nil" w:color="000000"/>
+        <w:rPr>
+          <w:rFonts w:ascii="Noto Serif" w:hAnsi="Noto Serif" w:cs="Noto Serif" w:eastAsia="Noto Serif"/>
+          <w:b w:val="false"/>
+          <w:sz w:val="24"/>
+          <w:highlight w:val="none"/>
+          <w:u w:val="none"/>
+        </w:rPr>
+      </w:pPr>
+      <w:r>
+        <w:rPr>
+          <w:rFonts w:ascii="Noto Serif" w:hAnsi="Noto Serif" w:cs="Noto Serif" w:eastAsia="Noto Serif"/>
+          <w:b w:val="false"/>
+          <w:sz w:val="24"/>
+          <w:highlight w:val="none"/>
+          <w:u w:val="none"/>
+        </w:rPr>
+      </w:r>
+      <w:r>
+        <w:rPr>
+          <w:rFonts w:ascii="Noto Serif" w:hAnsi="Noto Serif" w:cs="Noto Serif" w:eastAsia="Noto Serif"/>
+          <w:b w:val="false"/>
+          <w:sz w:val="24"/>
+          <w:highlight w:val="none"/>
+          <w:u w:val="none"/>
+        </w:rPr>
+      </w:r>
+    </w:p>
+    <w:p>
+      <w:pPr>
+        <w:jc w:val="center"/>
+        <w:shd w:val="nil" w:color="000000"/>
+        <w:rPr>
+          <w:rFonts w:ascii="Noto Serif" w:hAnsi="Noto Serif" w:cs="Noto Serif" w:eastAsia="Noto Serif"/>
+          <w:b w:val="false"/>
+          <w:sz w:val="24"/>
+          <w:highlight w:val="none"/>
+          <w:u w:val="none"/>
+        </w:rPr>
+      </w:pPr>
+      <w:r>
+        <w:rPr>
+          <w:rFonts w:ascii="Noto Serif" w:hAnsi="Noto Serif" w:cs="Noto Serif" w:eastAsia="Noto Serif"/>
+          <w:b w:val="false"/>
+          <w:sz w:val="24"/>
+          <w:highlight w:val="none"/>
+          <w:u w:val="none"/>
+        </w:rPr>
+      </w:r>
+      <w:r>
+        <w:rPr>
+          <w:rFonts w:ascii="Noto Serif" w:hAnsi="Noto Serif" w:cs="Noto Serif" w:eastAsia="Noto Serif"/>
+          <w:b w:val="false"/>
+          <w:sz w:val="24"/>
+          <w:highlight w:val="none"/>
+          <w:u w:val="none"/>
+        </w:rPr>
+      </w:r>
+    </w:p>
+    <w:p>
+      <w:pPr>
+        <w:jc w:val="center"/>
+        <w:shd w:val="nil" w:color="000000"/>
+        <w:rPr>
+          <w:rFonts w:ascii="Noto Serif" w:hAnsi="Noto Serif" w:cs="Noto Serif" w:eastAsia="Noto Serif"/>
+          <w:b w:val="false"/>
+          <w:sz w:val="24"/>
+          <w:highlight w:val="none"/>
+          <w:u w:val="none"/>
+        </w:rPr>
+      </w:pPr>
+      <w:r>
+        <w:rPr>
+          <w:rFonts w:ascii="Noto Serif" w:hAnsi="Noto Serif" w:cs="Noto Serif" w:eastAsia="Noto Serif"/>
+          <w:b w:val="false"/>
+          <w:sz w:val="24"/>
+          <w:highlight w:val="none"/>
+          <w:u w:val="none"/>
+        </w:rPr>
+      </w:r>
+      <w:r>
+        <w:rPr>
+          <w:rFonts w:ascii="Noto Serif" w:hAnsi="Noto Serif" w:cs="Noto Serif" w:eastAsia="Noto Serif"/>
+          <w:b w:val="false"/>
+          <w:sz w:val="24"/>
+          <w:highlight w:val="none"/>
+          <w:u w:val="none"/>
+        </w:rPr>
+      </w:r>
+    </w:p>
+    <w:p>
+      <w:pPr>
+        <w:jc w:val="center"/>
+        <w:shd w:val="nil" w:color="000000"/>
+        <w:rPr>
+          <w:rFonts w:ascii="Noto Serif" w:hAnsi="Noto Serif" w:cs="Noto Serif" w:eastAsia="Noto Serif"/>
+          <w:b w:val="false"/>
+          <w:sz w:val="24"/>
+          <w:highlight w:val="none"/>
+          <w:u w:val="none"/>
+        </w:rPr>
+      </w:pPr>
+      <w:r>
+        <w:rPr>
+          <w:rFonts w:ascii="Noto Serif" w:hAnsi="Noto Serif" w:cs="Noto Serif" w:eastAsia="Noto Serif"/>
+          <w:b w:val="false"/>
+          <w:sz w:val="24"/>
+          <w:highlight w:val="none"/>
+          <w:u w:val="none"/>
+        </w:rPr>
+      </w:r>
+      <w:r>
+        <w:rPr>
+          <w:rFonts w:ascii="Noto Serif" w:hAnsi="Noto Serif" w:cs="Noto Serif" w:eastAsia="Noto Serif"/>
+          <w:b w:val="false"/>
+          <w:sz w:val="24"/>
+          <w:highlight w:val="none"/>
+          <w:u w:val="none"/>
+        </w:rPr>
+      </w:r>
+    </w:p>
+    <w:p>
+      <w:pPr>
+        <w:jc w:val="center"/>
+        <w:shd w:val="nil" w:color="000000"/>
+        <w:rPr>
+          <w:rFonts w:ascii="Noto Serif" w:hAnsi="Noto Serif" w:cs="Noto Serif" w:eastAsia="Noto Serif"/>
+          <w:b/>
+          <w:sz w:val="24"/>
+          <w:highlight w:val="none"/>
+          <w:u w:val="none"/>
+        </w:rPr>
+      </w:pPr>
+      <w:r>
+        <w:rPr>
+          <w:rFonts w:ascii="Noto Serif" w:hAnsi="Noto Serif" w:cs="Noto Serif" w:eastAsia="Noto Serif"/>
+          <w:b/>
+          <w:sz w:val="24"/>
+          <w:highlight w:val="none"/>
+          <w:u w:val="none"/>
+        </w:rPr>
+        <w:t xml:space="preserve">Расчётно-графическая работа</w:t>
+      </w:r>
+      <w:r>
+        <w:rPr>
+          <w:rFonts w:ascii="Noto Serif" w:hAnsi="Noto Serif" w:cs="Noto Serif" w:eastAsia="Noto Serif"/>
+          <w:b/>
+          <w:sz w:val="24"/>
+          <w:highlight w:val="none"/>
+          <w:u w:val="none"/>
+        </w:rPr>
+      </w:r>
+      <w:r>
+        <w:rPr>
+          <w:rFonts w:ascii="Noto Serif" w:hAnsi="Noto Serif" w:cs="Noto Serif" w:eastAsia="Noto Serif"/>
+          <w:b/>
+          <w:sz w:val="24"/>
+          <w:highlight w:val="none"/>
+          <w:u w:val="none"/>
+        </w:rPr>
+      </w:r>
+    </w:p>
+    <w:tbl>
+      <w:tblPr>
+        <w:tblStyle w:val="668"/>
+        <w:tblW w:w="0" w:type="auto"/>
+        <w:tblLayout w:type="fixed"/>
+        <w:tblLook w:val="04A0" w:firstRow="1" w:lastRow="0" w:firstColumn="1" w:lastColumn="0" w:noHBand="0" w:noVBand="1"/>
+      </w:tblPr>
+      <w:tblGrid>
+        <w:gridCol w:w="2976"/>
+        <w:gridCol w:w="6095"/>
+      </w:tblGrid>
+      <w:tr>
+        <w:trPr/>
+        <w:tc>
+          <w:tcPr>
+            <w:tcBorders>
+              <w:left w:val="none" w:color="000000" w:sz="4" w:space="0"/>
+              <w:top w:val="none" w:color="000000" w:sz="4" w:space="0"/>
+              <w:right w:val="none" w:color="000000" w:sz="4" w:space="0"/>
+              <w:bottom w:val="none" w:color="000000" w:sz="4" w:space="0"/>
+            </w:tcBorders>
+            <w:tcW w:w="2976" w:type="dxa"/>
+            <w:textDirection w:val="lrTb"/>
+            <w:noWrap w:val="false"/>
+          </w:tcPr>
+          <w:p>
+            <w:pPr>
+              <w:shd w:val="nil" w:color="000000"/>
+              <w:rPr>
+                <w:rFonts w:ascii="Noto Serif" w:hAnsi="Noto Serif" w:cs="Noto Serif" w:eastAsia="Noto Serif"/>
+                <w:b w:val="false"/>
+                <w:sz w:val="24"/>
+                <w:highlight w:val="none"/>
+                <w:u w:val="none"/>
+              </w:rPr>
+            </w:pPr>
+            <w:r>
+              <w:rPr>
+                <w:rFonts w:ascii="Noto Serif" w:hAnsi="Noto Serif" w:cs="Noto Serif" w:eastAsia="Noto Serif"/>
+                <w:b w:val="false"/>
+                <w:sz w:val="24"/>
+                <w:highlight w:val="none"/>
+                <w:u w:val="none"/>
+              </w:rPr>
+              <w:t xml:space="preserve">по дисциплине</w:t>
+            </w:r>
+            <w:r>
+              <w:rPr>
+                <w:rFonts w:ascii="Noto Serif" w:hAnsi="Noto Serif" w:cs="Noto Serif" w:eastAsia="Noto Serif"/>
+                <w:b w:val="false"/>
+                <w:sz w:val="24"/>
+                <w:highlight w:val="none"/>
+                <w:u w:val="none"/>
+              </w:rPr>
+            </w:r>
+          </w:p>
+        </w:tc>
+        <w:tc>
+          <w:tcPr>
+            <w:tcBorders>
+              <w:left w:val="none" w:color="000000" w:sz="4" w:space="0"/>
+              <w:top w:val="none" w:color="000000" w:sz="4" w:space="0"/>
+              <w:right w:val="none" w:color="000000" w:sz="4" w:space="0"/>
+              <w:bottom w:val="single" w:color="000000" w:sz="4" w:space="0"/>
+            </w:tcBorders>
+            <w:tcW w:w="6095" w:type="dxa"/>
+            <w:textDirection w:val="lrTb"/>
+            <w:noWrap w:val="false"/>
+          </w:tcPr>
+          <w:p>
+            <w:pPr>
+              <w:shd w:val="nil" w:color="000000"/>
+              <w:rPr>
+                <w:rFonts w:ascii="Noto Serif" w:hAnsi="Noto Serif" w:cs="Noto Serif" w:eastAsia="Noto Serif"/>
+                <w:b w:val="false"/>
+                <w:sz w:val="24"/>
+                <w:highlight w:val="none"/>
+                <w:u w:val="none"/>
+              </w:rPr>
+            </w:pPr>
+            <w:r>
+              <w:rPr>
+                <w:rFonts w:ascii="Noto Serif" w:hAnsi="Noto Serif" w:cs="Noto Serif" w:eastAsia="Noto Serif"/>
+                <w:b w:val="false"/>
+                <w:sz w:val="24"/>
+                <w:highlight w:val="none"/>
+                <w:u w:val="none"/>
+              </w:rPr>
+              <w:t xml:space="preserve">Алгебра</w:t>
+            </w:r>
+            <w:r>
+              <w:rPr>
+                <w:rFonts w:ascii="Noto Serif" w:hAnsi="Noto Serif" w:cs="Noto Serif" w:eastAsia="Noto Serif"/>
+                <w:b w:val="false"/>
+                <w:sz w:val="24"/>
+                <w:highlight w:val="none"/>
+                <w:u w:val="none"/>
+              </w:rPr>
+            </w:r>
+          </w:p>
+        </w:tc>
+      </w:tr>
+      <w:tr>
+        <w:trPr/>
+        <w:tc>
+          <w:tcPr>
+            <w:tcBorders>
+              <w:left w:val="none" w:color="000000" w:sz="4" w:space="0"/>
+              <w:top w:val="none" w:color="000000" w:sz="4" w:space="0"/>
+              <w:right w:val="none" w:color="000000" w:sz="4" w:space="0"/>
+              <w:bottom w:val="none" w:color="000000" w:sz="4" w:space="0"/>
+            </w:tcBorders>
+            <w:tcW w:w="2976" w:type="dxa"/>
+            <w:textDirection w:val="lrTb"/>
+            <w:noWrap w:val="false"/>
+          </w:tcPr>
+          <w:p>
+            <w:pPr>
+              <w:shd w:val="nil" w:color="000000"/>
+              <w:rPr>
+                <w:rFonts w:ascii="Noto Serif" w:hAnsi="Noto Serif" w:cs="Noto Serif" w:eastAsia="Noto Serif"/>
+                <w:b w:val="false"/>
+                <w:sz w:val="24"/>
+                <w:highlight w:val="none"/>
+                <w:u w:val="none"/>
+              </w:rPr>
+            </w:pPr>
+            <w:r>
+              <w:rPr>
+                <w:rFonts w:ascii="Noto Serif" w:hAnsi="Noto Serif" w:cs="Noto Serif" w:eastAsia="Noto Serif"/>
+                <w:b w:val="false"/>
+                <w:sz w:val="24"/>
+                <w:highlight w:val="none"/>
+                <w:u w:val="none"/>
+              </w:rPr>
+              <w:t xml:space="preserve">на тему</w:t>
+            </w:r>
+            <w:r>
+              <w:rPr>
+                <w:rFonts w:ascii="Noto Serif" w:hAnsi="Noto Serif" w:cs="Noto Serif" w:eastAsia="Noto Serif"/>
+                <w:b w:val="false"/>
+                <w:sz w:val="24"/>
+                <w:highlight w:val="none"/>
+                <w:u w:val="none"/>
+              </w:rPr>
+            </w:r>
+          </w:p>
+        </w:tc>
+        <w:tc>
+          <w:tcPr>
+            <w:tcBorders>
+              <w:left w:val="none" w:color="000000" w:sz="4" w:space="0"/>
+              <w:top w:val="single" w:color="000000" w:sz="4" w:space="0"/>
+              <w:right w:val="none" w:color="000000" w:sz="4" w:space="0"/>
+              <w:bottom w:val="single" w:color="000000" w:sz="4" w:space="0"/>
+            </w:tcBorders>
+            <w:tcW w:w="6095" w:type="dxa"/>
+            <w:textDirection w:val="lrTb"/>
+            <w:noWrap w:val="false"/>
+          </w:tcPr>
+          <w:p>
+            <w:pPr>
+              <w:shd w:val="nil" w:color="000000"/>
+              <w:rPr>
+                <w:rFonts w:ascii="Noto Serif" w:hAnsi="Noto Serif" w:cs="Noto Serif" w:eastAsia="Noto Serif"/>
+                <w:b w:val="false"/>
+                <w:sz w:val="24"/>
+                <w:highlight w:val="none"/>
+                <w:u w:val="none"/>
+              </w:rPr>
+            </w:pPr>
+            <w:r>
+              <w:rPr>
+                <w:rFonts w:ascii="Noto Serif" w:hAnsi="Noto Serif" w:cs="Noto Serif" w:eastAsia="Noto Serif"/>
+                <w:b w:val="false"/>
+                <w:sz w:val="24"/>
+                <w:highlight w:val="none"/>
+                <w:u w:val="none"/>
+              </w:rPr>
+              <w:t xml:space="preserve">Линейные пространства</w:t>
+            </w:r>
+            <w:r>
+              <w:rPr>
+                <w:rFonts w:ascii="Noto Serif" w:hAnsi="Noto Serif" w:cs="Noto Serif" w:eastAsia="Noto Serif"/>
+                <w:b w:val="false"/>
+                <w:sz w:val="24"/>
+                <w:highlight w:val="none"/>
+                <w:u w:val="none"/>
+              </w:rPr>
+            </w:r>
+          </w:p>
+        </w:tc>
+      </w:tr>
+    </w:tbl>
+    <w:p>
+      <w:pPr>
+        <w:jc w:val="center"/>
+        <w:shd w:val="nil" w:color="000000"/>
+        <w:rPr>
+          <w:rFonts w:ascii="Noto Serif" w:hAnsi="Noto Serif" w:cs="Noto Serif" w:eastAsia="Noto Serif"/>
+          <w:b w:val="false"/>
+          <w:sz w:val="24"/>
+          <w:highlight w:val="none"/>
+          <w:u w:val="none"/>
+        </w:rPr>
+      </w:pPr>
+      <w:r>
+        <w:rPr>
+          <w:rFonts w:ascii="Noto Serif" w:hAnsi="Noto Serif" w:cs="Noto Serif" w:eastAsia="Noto Serif"/>
+          <w:b w:val="false"/>
+          <w:sz w:val="24"/>
+          <w:highlight w:val="none"/>
+          <w:u w:val="none"/>
+        </w:rPr>
+      </w:r>
+      <w:r>
+        <w:rPr>
+          <w:rFonts w:ascii="Noto Serif" w:hAnsi="Noto Serif" w:cs="Noto Serif" w:eastAsia="Noto Serif"/>
+          <w:b w:val="false"/>
+          <w:sz w:val="24"/>
+          <w:highlight w:val="none"/>
+          <w:u w:val="none"/>
+        </w:rPr>
+      </w:r>
+    </w:p>
+    <w:p>
+      <w:pPr>
+        <w:jc w:val="left"/>
+        <w:shd w:val="nil" w:color="000000"/>
+        <w:rPr>
+          <w:rFonts w:ascii="Noto Serif" w:hAnsi="Noto Serif" w:cs="Noto Serif" w:eastAsia="Noto Serif"/>
+          <w:b w:val="false"/>
+          <w:sz w:val="24"/>
+          <w:highlight w:val="none"/>
+          <w:u w:val="none"/>
+        </w:rPr>
+      </w:pPr>
+      <w:r>
+        <w:rPr>
+          <w:rFonts w:ascii="Noto Serif" w:hAnsi="Noto Serif" w:cs="Noto Serif" w:eastAsia="Noto Serif"/>
+          <w:b w:val="false"/>
+          <w:sz w:val="24"/>
+          <w:highlight w:val="none"/>
+          <w:u w:val="none"/>
+        </w:rPr>
+      </w:r>
+      <w:r>
+        <w:rPr>
+          <w:rFonts w:ascii="Noto Serif" w:hAnsi="Noto Serif" w:cs="Noto Serif" w:eastAsia="Noto Serif"/>
+          <w:b w:val="false"/>
+          <w:sz w:val="24"/>
+          <w:highlight w:val="none"/>
+          <w:u w:val="none"/>
+        </w:rPr>
+      </w:r>
+    </w:p>
+    <w:tbl>
+      <w:tblPr>
+        <w:tblStyle w:val="668"/>
+        <w:tblW w:w="0" w:type="auto"/>
+        <w:tblInd w:w="1363" w:type="dxa"/>
+        <w:tblLayout w:type="fixed"/>
+        <w:tblLook w:val="04A0" w:firstRow="1" w:lastRow="0" w:firstColumn="1" w:lastColumn="0" w:noHBand="0" w:noVBand="1"/>
+      </w:tblPr>
+      <w:tblGrid>
+        <w:gridCol w:w="1937"/>
+        <w:gridCol w:w="1937"/>
+        <w:gridCol w:w="1937"/>
+        <w:gridCol w:w="1937"/>
+      </w:tblGrid>
+      <w:tr>
+        <w:trPr>
+          <w:trHeight w:val="330"/>
+        </w:trPr>
+        <w:tc>
+          <w:tcPr>
+            <w:tcBorders>
+              <w:left w:val="none" w:color="000000" w:sz="4" w:space="0"/>
+              <w:top w:val="none" w:color="000000" w:sz="4" w:space="0"/>
+              <w:right w:val="none" w:color="000000" w:sz="4" w:space="0"/>
+              <w:bottom w:val="none" w:color="000000" w:sz="4" w:space="0"/>
+            </w:tcBorders>
+            <w:tcW w:w="1937" w:type="dxa"/>
+            <w:textDirection w:val="lrTb"/>
+            <w:noWrap w:val="false"/>
+          </w:tcPr>
+          <w:p>
+            <w:pPr>
+              <w:jc w:val="left"/>
+              <w:shd w:val="nil" w:color="000000"/>
+              <w:rPr>
+                <w:rFonts w:ascii="Noto Serif" w:hAnsi="Noto Serif" w:cs="Noto Serif" w:eastAsia="Noto Serif"/>
+                <w:b w:val="false"/>
+                <w:sz w:val="24"/>
+                <w:highlight w:val="none"/>
+                <w:u w:val="none"/>
+              </w:rPr>
+            </w:pPr>
+            <w:r>
+              <w:rPr>
+                <w:rFonts w:ascii="Noto Serif" w:hAnsi="Noto Serif" w:cs="Noto Serif" w:eastAsia="Noto Serif"/>
+                <w:b w:val="false"/>
+                <w:sz w:val="24"/>
+                <w:highlight w:val="none"/>
+                <w:u w:val="none"/>
+              </w:rPr>
+              <w:t xml:space="preserve">Студента</w:t>
+            </w:r>
+            <w:r>
+              <w:rPr>
+                <w:rFonts w:ascii="Noto Serif" w:hAnsi="Noto Serif" w:cs="Noto Serif" w:eastAsia="Noto Serif"/>
+                <w:b w:val="false"/>
+                <w:sz w:val="24"/>
+                <w:highlight w:val="none"/>
+                <w:u w:val="none"/>
+              </w:rPr>
+            </w:r>
+          </w:p>
+        </w:tc>
+        <w:tc>
+          <w:tcPr>
+            <w:gridSpan w:val="3"/>
+            <w:tcBorders>
+              <w:left w:val="none" w:color="000000" w:sz="4" w:space="0"/>
+              <w:top w:val="none" w:color="000000" w:sz="4" w:space="0"/>
+              <w:right w:val="none" w:color="000000" w:sz="4" w:space="0"/>
+              <w:bottom w:val="single" w:color="000000" w:sz="4" w:space="0"/>
+            </w:tcBorders>
+            <w:tcW w:w="5810" w:type="dxa"/>
+            <w:textDirection w:val="lrTb"/>
+            <w:noWrap w:val="false"/>
+          </w:tcPr>
+          <w:p>
+            <w:pPr>
+              <w:jc w:val="left"/>
+              <w:shd w:val="nil" w:color="000000"/>
+              <w:rPr>
+                <w:rFonts w:ascii="Noto Serif" w:hAnsi="Noto Serif" w:cs="Noto Serif" w:eastAsia="Noto Serif"/>
+                <w:b w:val="false"/>
+                <w:sz w:val="24"/>
+                <w:highlight w:val="none"/>
+                <w:u w:val="none"/>
+              </w:rPr>
+            </w:pPr>
+            <w:r>
+              <w:rPr>
+                <w:rFonts w:ascii="Noto Serif" w:hAnsi="Noto Serif" w:cs="Noto Serif" w:eastAsia="Noto Serif"/>
+                <w:b w:val="false"/>
+                <w:sz w:val="24"/>
+                <w:highlight w:val="none"/>
+                <w:u w:val="none"/>
+              </w:rPr>
+              <w:t xml:space="preserve">Курпенова Куата Ибраимовича</w:t>
+            </w:r>
+            <w:r>
+              <w:rPr>
+                <w:rFonts w:ascii="Noto Serif" w:hAnsi="Noto Serif" w:cs="Noto Serif" w:eastAsia="Noto Serif"/>
+                <w:b w:val="false"/>
+                <w:sz w:val="24"/>
+                <w:highlight w:val="none"/>
+                <w:u w:val="none"/>
+              </w:rPr>
+            </w:r>
+          </w:p>
+        </w:tc>
+      </w:tr>
+      <w:tr>
+        <w:trPr>
+          <w:trHeight w:val="326"/>
+        </w:trPr>
+        <w:tc>
+          <w:tcPr>
+            <w:tcBorders>
+              <w:left w:val="none" w:color="000000" w:sz="4" w:space="0"/>
+              <w:top w:val="none" w:color="000000" w:sz="4" w:space="0"/>
+              <w:right w:val="none" w:color="000000" w:sz="4" w:space="0"/>
+              <w:bottom w:val="none" w:color="000000" w:sz="4" w:space="0"/>
+            </w:tcBorders>
+            <w:tcW w:w="1937" w:type="dxa"/>
+            <w:textDirection w:val="lrTb"/>
+            <w:noWrap w:val="false"/>
+          </w:tcPr>
+          <w:p>
+            <w:pPr>
+              <w:shd w:val="nil" w:color="000000"/>
+              <w:rPr>
+                <w:rFonts w:ascii="Noto Serif" w:hAnsi="Noto Serif" w:cs="Noto Serif" w:eastAsia="Noto Serif"/>
+                <w:b w:val="false"/>
+                <w:sz w:val="24"/>
+                <w:highlight w:val="none"/>
+                <w:u w:val="none"/>
+              </w:rPr>
+            </w:pPr>
+            <w:r>
+              <w:rPr>
+                <w:rFonts w:ascii="Noto Serif" w:hAnsi="Noto Serif" w:cs="Noto Serif" w:eastAsia="Noto Serif"/>
+                <w:b w:val="false"/>
+                <w:sz w:val="24"/>
+                <w:highlight w:val="none"/>
+                <w:u w:val="none"/>
+              </w:rPr>
+            </w:r>
+            <w:r>
+              <w:rPr>
+                <w:rFonts w:ascii="Noto Serif" w:hAnsi="Noto Serif" w:cs="Noto Serif" w:eastAsia="Noto Serif"/>
+                <w:b w:val="false"/>
+                <w:sz w:val="24"/>
+                <w:highlight w:val="none"/>
+                <w:u w:val="none"/>
+              </w:rPr>
+            </w:r>
+          </w:p>
+        </w:tc>
+        <w:tc>
+          <w:tcPr>
+            <w:gridSpan w:val="3"/>
+            <w:tcBorders>
+              <w:left w:val="none" w:color="000000" w:sz="4" w:space="0"/>
+              <w:top w:val="single" w:color="000000" w:sz="4" w:space="0"/>
+              <w:right w:val="none" w:color="000000" w:sz="4" w:space="0"/>
+              <w:bottom w:val="none" w:color="000000" w:sz="4" w:space="0"/>
+            </w:tcBorders>
+            <w:tcW w:w="5810" w:type="dxa"/>
+            <w:textDirection w:val="lrTb"/>
+            <w:noWrap w:val="false"/>
+          </w:tcPr>
+          <w:p>
+            <w:pPr>
+              <w:jc w:val="center"/>
+              <w:shd w:val="nil" w:color="000000"/>
+              <w:rPr>
+                <w:rFonts w:ascii="Noto Serif" w:hAnsi="Noto Serif" w:cs="Noto Serif" w:eastAsia="Noto Serif"/>
+                <w:b w:val="false"/>
+                <w:sz w:val="24"/>
+                <w:highlight w:val="none"/>
+                <w:u w:val="none"/>
+                <w:vertAlign w:val="superscript"/>
+              </w:rPr>
+            </w:pPr>
+            <w:r>
+              <w:rPr>
+                <w:rFonts w:ascii="Noto Serif" w:hAnsi="Noto Serif" w:cs="Noto Serif" w:eastAsia="Noto Serif"/>
+                <w:b w:val="false"/>
+                <w:sz w:val="24"/>
+                <w:highlight w:val="none"/>
+                <w:u w:val="none"/>
+                <w:vertAlign w:val="superscript"/>
+              </w:rPr>
+              <w:t xml:space="preserve">фамилия, имя, отчество полностью</w:t>
+            </w:r>
+            <w:r>
+              <w:rPr>
+                <w:rFonts w:ascii="Noto Serif" w:hAnsi="Noto Serif" w:cs="Noto Serif" w:eastAsia="Noto Serif"/>
+                <w:b w:val="false"/>
+                <w:sz w:val="24"/>
+                <w:highlight w:val="none"/>
+                <w:u w:val="none"/>
+                <w:vertAlign w:val="superscript"/>
+              </w:rPr>
+            </w:r>
+          </w:p>
+        </w:tc>
+      </w:tr>
+      <w:tr>
+        <w:trPr>
+          <w:trHeight w:val="379"/>
+        </w:trPr>
+        <w:tc>
+          <w:tcPr>
+            <w:tcBorders>
+              <w:left w:val="none" w:color="000000" w:sz="4" w:space="0"/>
+              <w:top w:val="none" w:color="000000" w:sz="4" w:space="0"/>
+              <w:right w:val="none" w:color="000000" w:sz="4" w:space="0"/>
+              <w:bottom w:val="none" w:color="000000" w:sz="4" w:space="0"/>
+            </w:tcBorders>
+            <w:tcW w:w="1937" w:type="dxa"/>
+            <w:textDirection w:val="lrTb"/>
+            <w:noWrap w:val="false"/>
+          </w:tcPr>
+          <w:p>
+            <w:pPr>
+              <w:shd w:val="nil" w:color="000000"/>
+              <w:rPr>
+                <w:rFonts w:ascii="Noto Serif" w:hAnsi="Noto Serif" w:cs="Noto Serif" w:eastAsia="Noto Serif"/>
+                <w:b w:val="false"/>
+                <w:sz w:val="24"/>
+                <w:highlight w:val="none"/>
+                <w:u w:val="none"/>
+              </w:rPr>
+            </w:pPr>
+            <w:r>
+              <w:rPr>
+                <w:rFonts w:ascii="Noto Serif" w:hAnsi="Noto Serif" w:cs="Noto Serif" w:eastAsia="Noto Serif"/>
+                <w:b w:val="false"/>
+                <w:sz w:val="24"/>
+                <w:highlight w:val="none"/>
+                <w:u w:val="none"/>
+              </w:rPr>
+              <w:t xml:space="preserve">Курс</w:t>
+            </w:r>
+            <w:r>
+              <w:rPr>
+                <w:rFonts w:ascii="Noto Serif" w:hAnsi="Noto Serif" w:cs="Noto Serif" w:eastAsia="Noto Serif"/>
+                <w:b w:val="false"/>
+                <w:sz w:val="24"/>
+                <w:highlight w:val="none"/>
+                <w:u w:val="none"/>
+              </w:rPr>
+            </w:r>
+          </w:p>
+        </w:tc>
+        <w:tc>
+          <w:tcPr>
+            <w:tcBorders>
+              <w:left w:val="none" w:color="000000" w:sz="4" w:space="0"/>
+              <w:top w:val="none" w:color="000000" w:sz="4" w:space="0"/>
+              <w:right w:val="none" w:color="000000" w:sz="4" w:space="0"/>
+              <w:bottom w:val="none" w:color="000000" w:sz="4" w:space="0"/>
+            </w:tcBorders>
+            <w:tcW w:w="1937" w:type="dxa"/>
+            <w:textDirection w:val="lrTb"/>
+            <w:noWrap w:val="false"/>
+          </w:tcPr>
+          <w:p>
+            <w:pPr>
+              <w:shd w:val="nil" w:color="000000"/>
+              <w:rPr>
+                <w:rFonts w:ascii="Noto Serif" w:hAnsi="Noto Serif" w:cs="Noto Serif" w:eastAsia="Noto Serif"/>
+                <w:b w:val="false"/>
+                <w:sz w:val="24"/>
+                <w:highlight w:val="none"/>
+                <w:u w:val="none"/>
+              </w:rPr>
+            </w:pPr>
+            <w:r>
+              <w:rPr>
+                <w:rFonts w:ascii="Noto Serif" w:hAnsi="Noto Serif" w:cs="Noto Serif" w:eastAsia="Noto Serif"/>
+                <w:b w:val="false"/>
+                <w:sz w:val="24"/>
+                <w:highlight w:val="none"/>
+                <w:u w:val="none"/>
+              </w:rPr>
+              <w:t xml:space="preserve">1</w:t>
+            </w:r>
+            <w:r>
+              <w:rPr>
+                <w:rFonts w:ascii="Noto Serif" w:hAnsi="Noto Serif" w:cs="Noto Serif" w:eastAsia="Noto Serif"/>
+                <w:b w:val="false"/>
+                <w:sz w:val="24"/>
+                <w:highlight w:val="none"/>
+                <w:u w:val="none"/>
+              </w:rPr>
+            </w:r>
+          </w:p>
+        </w:tc>
+        <w:tc>
+          <w:tcPr>
+            <w:tcBorders>
+              <w:left w:val="none" w:color="000000" w:sz="4" w:space="0"/>
+              <w:top w:val="none" w:color="000000" w:sz="4" w:space="0"/>
+              <w:right w:val="none" w:color="000000" w:sz="4" w:space="0"/>
+              <w:bottom w:val="none" w:color="000000" w:sz="4" w:space="0"/>
+            </w:tcBorders>
+            <w:tcW w:w="1937" w:type="dxa"/>
+            <w:textDirection w:val="lrTb"/>
+            <w:noWrap w:val="false"/>
+          </w:tcPr>
+          <w:p>
+            <w:pPr>
+              <w:shd w:val="nil" w:color="000000"/>
+              <w:rPr>
+                <w:rFonts w:ascii="Noto Serif" w:hAnsi="Noto Serif" w:cs="Noto Serif" w:eastAsia="Noto Serif"/>
+                <w:b w:val="false"/>
+                <w:sz w:val="24"/>
+                <w:highlight w:val="none"/>
+                <w:u w:val="none"/>
+              </w:rPr>
+            </w:pPr>
+            <w:r>
+              <w:rPr>
+                <w:rFonts w:ascii="Noto Serif" w:hAnsi="Noto Serif" w:cs="Noto Serif" w:eastAsia="Noto Serif"/>
+                <w:b w:val="false"/>
+                <w:sz w:val="24"/>
+                <w:highlight w:val="none"/>
+                <w:u w:val="none"/>
+              </w:rPr>
+              <w:t xml:space="preserve">Группа</w:t>
+            </w:r>
+            <w:r>
+              <w:rPr>
+                <w:rFonts w:ascii="Noto Serif" w:hAnsi="Noto Serif" w:cs="Noto Serif" w:eastAsia="Noto Serif"/>
+                <w:b w:val="false"/>
+                <w:sz w:val="24"/>
+                <w:highlight w:val="none"/>
+                <w:u w:val="none"/>
+              </w:rPr>
+            </w:r>
+          </w:p>
+        </w:tc>
+        <w:tc>
+          <w:tcPr>
+            <w:tcBorders>
+              <w:left w:val="none" w:color="000000" w:sz="4" w:space="0"/>
+              <w:top w:val="none" w:color="000000" w:sz="4" w:space="0"/>
+              <w:right w:val="none" w:color="000000" w:sz="4" w:space="0"/>
+              <w:bottom w:val="none" w:color="000000" w:sz="4" w:space="0"/>
+            </w:tcBorders>
+            <w:tcW w:w="1937" w:type="dxa"/>
+            <w:textDirection w:val="lrTb"/>
+            <w:noWrap w:val="false"/>
+          </w:tcPr>
+          <w:p>
+            <w:pPr>
+              <w:shd w:val="nil" w:color="000000"/>
+              <w:rPr>
+                <w:rFonts w:ascii="Noto Serif" w:hAnsi="Noto Serif" w:cs="Noto Serif" w:eastAsia="Noto Serif"/>
+                <w:b w:val="false"/>
+                <w:sz w:val="24"/>
+                <w:highlight w:val="none"/>
+                <w:u w:val="none"/>
+              </w:rPr>
+            </w:pPr>
+            <w:r>
+              <w:rPr>
+                <w:rFonts w:ascii="Noto Serif" w:hAnsi="Noto Serif" w:cs="Noto Serif" w:eastAsia="Noto Serif"/>
+                <w:b w:val="false"/>
+                <w:sz w:val="24"/>
+                <w:highlight w:val="none"/>
+                <w:u w:val="none"/>
+              </w:rPr>
+              <w:t xml:space="preserve">ФИТ-212</w:t>
+            </w:r>
+            <w:r>
+              <w:rPr>
+                <w:rFonts w:ascii="Noto Serif" w:hAnsi="Noto Serif" w:cs="Noto Serif" w:eastAsia="Noto Serif"/>
+                <w:b w:val="false"/>
+                <w:sz w:val="24"/>
+                <w:highlight w:val="none"/>
+                <w:u w:val="none"/>
+              </w:rPr>
+            </w:r>
+          </w:p>
+        </w:tc>
+      </w:tr>
+      <w:tr>
+        <w:trPr>
+          <w:trHeight w:val="653"/>
+        </w:trPr>
+        <w:tc>
+          <w:tcPr>
+            <w:tcBorders>
+              <w:left w:val="none" w:color="000000" w:sz="4" w:space="0"/>
+              <w:top w:val="none" w:color="000000" w:sz="4" w:space="0"/>
+              <w:right w:val="none" w:color="000000" w:sz="4" w:space="0"/>
+              <w:bottom w:val="none" w:color="000000" w:sz="4" w:space="0"/>
+            </w:tcBorders>
+            <w:tcW w:w="1937" w:type="dxa"/>
+            <w:textDirection w:val="lrTb"/>
+            <w:noWrap w:val="false"/>
+          </w:tcPr>
+          <w:p>
+            <w:pPr>
+              <w:shd w:val="nil" w:color="000000"/>
+              <w:rPr>
+                <w:rFonts w:ascii="Noto Serif" w:hAnsi="Noto Serif" w:cs="Noto Serif" w:eastAsia="Noto Serif"/>
+                <w:b w:val="false"/>
+                <w:sz w:val="24"/>
+                <w:highlight w:val="none"/>
+                <w:u w:val="none"/>
+              </w:rPr>
+            </w:pPr>
+            <w:r>
+              <w:rPr>
+                <w:rFonts w:ascii="Noto Serif" w:hAnsi="Noto Serif" w:cs="Noto Serif" w:eastAsia="Noto Serif"/>
+                <w:b w:val="false"/>
+                <w:sz w:val="24"/>
+                <w:highlight w:val="none"/>
+                <w:u w:val="none"/>
+              </w:rPr>
+              <w:t xml:space="preserve">Направление</w:t>
+            </w:r>
+            <w:r>
+              <w:rPr>
+                <w:rFonts w:ascii="Noto Serif" w:hAnsi="Noto Serif" w:cs="Noto Serif" w:eastAsia="Noto Serif"/>
+                <w:b w:val="false"/>
+                <w:sz w:val="24"/>
+                <w:highlight w:val="none"/>
+                <w:u w:val="none"/>
+              </w:rPr>
+            </w:r>
+          </w:p>
+        </w:tc>
+        <w:tc>
+          <w:tcPr>
+            <w:gridSpan w:val="3"/>
+            <w:tcBorders>
+              <w:left w:val="none" w:color="000000" w:sz="4" w:space="0"/>
+              <w:top w:val="none" w:color="000000" w:sz="4" w:space="0"/>
+              <w:right w:val="none" w:color="000000" w:sz="4" w:space="0"/>
+              <w:bottom w:val="single" w:color="000000" w:sz="4" w:space="0"/>
+            </w:tcBorders>
+            <w:tcW w:w="5810" w:type="dxa"/>
+            <w:textDirection w:val="lrTb"/>
+            <w:noWrap w:val="false"/>
+          </w:tcPr>
+          <w:p>
+            <w:pPr>
+              <w:shd w:val="nil" w:color="000000"/>
+              <w:rPr>
+                <w:rFonts w:ascii="Noto Serif" w:hAnsi="Noto Serif" w:cs="Noto Serif" w:eastAsia="Noto Serif"/>
+                <w:b w:val="false"/>
+                <w:sz w:val="24"/>
+                <w:highlight w:val="none"/>
+                <w:u w:val="none"/>
+              </w:rPr>
+            </w:pPr>
+            <w:r>
+              <w:rPr>
+                <w:rFonts w:ascii="Noto Serif" w:hAnsi="Noto Serif" w:cs="Noto Serif" w:eastAsia="Noto Serif"/>
+                <w:b w:val="false"/>
+                <w:sz w:val="24"/>
+                <w:highlight w:val="none"/>
+                <w:u w:val="none"/>
+              </w:rPr>
+              <w:t xml:space="preserve">02.03.02 Фундаментальная информатика и информационные технологии</w:t>
+            </w:r>
+            <w:r>
+              <w:rPr>
+                <w:rFonts w:ascii="Noto Serif" w:hAnsi="Noto Serif" w:cs="Noto Serif" w:eastAsia="Noto Serif"/>
+                <w:b w:val="false"/>
+                <w:sz w:val="24"/>
+                <w:highlight w:val="none"/>
+                <w:u w:val="none"/>
+              </w:rPr>
+            </w:r>
+            <w:r>
+              <w:rPr>
+                <w:rFonts w:ascii="Noto Serif" w:hAnsi="Noto Serif" w:cs="Noto Serif" w:eastAsia="Noto Serif"/>
+                <w:sz w:val="24"/>
+              </w:rPr>
+            </w:r>
+            <w:r>
+              <w:rPr>
+                <w:rFonts w:ascii="Noto Serif" w:hAnsi="Noto Serif" w:cs="Noto Serif" w:eastAsia="Noto Serif"/>
+                <w:sz w:val="24"/>
+              </w:rPr>
+            </w:r>
+            <w:r>
+              <w:rPr>
+                <w:rFonts w:ascii="Noto Serif" w:hAnsi="Noto Serif" w:cs="Noto Serif" w:eastAsia="Noto Serif"/>
+                <w:sz w:val="24"/>
+              </w:rPr>
+            </w:r>
+          </w:p>
+        </w:tc>
+      </w:tr>
+      <w:tr>
+        <w:trPr>
+          <w:trHeight w:val="326"/>
+        </w:trPr>
+        <w:tc>
+          <w:tcPr>
+            <w:tcBorders>
+              <w:left w:val="none" w:color="000000" w:sz="4" w:space="0"/>
+              <w:top w:val="none" w:color="000000" w:sz="4" w:space="0"/>
+              <w:right w:val="none" w:color="000000" w:sz="4" w:space="0"/>
+              <w:bottom w:val="none" w:color="000000" w:sz="4" w:space="0"/>
+            </w:tcBorders>
+            <w:tcW w:w="1937" w:type="dxa"/>
+            <w:textDirection w:val="lrTb"/>
+            <w:noWrap w:val="false"/>
+          </w:tcPr>
+          <w:p>
+            <w:pPr>
+              <w:shd w:val="nil" w:color="000000"/>
+              <w:rPr>
+                <w:rFonts w:ascii="Noto Serif" w:hAnsi="Noto Serif" w:cs="Noto Serif" w:eastAsia="Noto Serif"/>
+                <w:b w:val="false"/>
+                <w:sz w:val="24"/>
+                <w:highlight w:val="none"/>
+                <w:u w:val="none"/>
+              </w:rPr>
+            </w:pPr>
+            <w:r>
+              <w:rPr>
+                <w:rFonts w:ascii="Noto Serif" w:hAnsi="Noto Serif" w:cs="Noto Serif" w:eastAsia="Noto Serif"/>
+                <w:b w:val="false"/>
+                <w:sz w:val="24"/>
+                <w:highlight w:val="none"/>
+                <w:u w:val="none"/>
+              </w:rPr>
+            </w:r>
+            <w:r>
+              <w:rPr>
+                <w:rFonts w:ascii="Noto Serif" w:hAnsi="Noto Serif" w:cs="Noto Serif" w:eastAsia="Noto Serif"/>
+                <w:b w:val="false"/>
+                <w:sz w:val="24"/>
+                <w:highlight w:val="none"/>
+                <w:u w:val="none"/>
+              </w:rPr>
+            </w:r>
+          </w:p>
+        </w:tc>
+        <w:tc>
+          <w:tcPr>
+            <w:gridSpan w:val="3"/>
+            <w:tcBorders>
+              <w:left w:val="none" w:color="000000" w:sz="4" w:space="0"/>
+              <w:top w:val="single" w:color="000000" w:sz="4" w:space="0"/>
+              <w:right w:val="none" w:color="000000" w:sz="4" w:space="0"/>
+              <w:bottom w:val="none" w:color="000000" w:sz="4" w:space="0"/>
+            </w:tcBorders>
+            <w:tcW w:w="5810" w:type="dxa"/>
+            <w:textDirection w:val="lrTb"/>
+            <w:noWrap w:val="false"/>
+          </w:tcPr>
+          <w:p>
+            <w:pPr>
+              <w:jc w:val="center"/>
+              <w:shd w:val="nil" w:color="000000"/>
+              <w:rPr>
+                <w:rFonts w:ascii="Noto Serif" w:hAnsi="Noto Serif" w:cs="Noto Serif" w:eastAsia="Noto Serif"/>
+                <w:b w:val="false"/>
+                <w:sz w:val="24"/>
+                <w:highlight w:val="none"/>
+                <w:u w:val="none"/>
+                <w:vertAlign w:val="superscript"/>
+              </w:rPr>
+            </w:pPr>
+            <w:r>
+              <w:rPr>
+                <w:rFonts w:ascii="Noto Serif" w:hAnsi="Noto Serif" w:cs="Noto Serif" w:eastAsia="Noto Serif"/>
+                <w:b w:val="false"/>
+                <w:sz w:val="24"/>
+                <w:highlight w:val="none"/>
+                <w:u w:val="none"/>
+                <w:vertAlign w:val="superscript"/>
+              </w:rPr>
+              <w:t xml:space="preserve">код, наименование</w:t>
+            </w:r>
+            <w:r>
+              <w:rPr>
+                <w:rFonts w:ascii="Noto Serif" w:hAnsi="Noto Serif" w:cs="Noto Serif" w:eastAsia="Noto Serif"/>
+                <w:b w:val="false"/>
+                <w:sz w:val="24"/>
+                <w:highlight w:val="none"/>
+                <w:u w:val="none"/>
+                <w:vertAlign w:val="superscript"/>
+              </w:rPr>
+            </w:r>
+          </w:p>
+        </w:tc>
+      </w:tr>
+      <w:tr>
+        <w:trPr>
+          <w:trHeight w:val="407"/>
+        </w:trPr>
+        <w:tc>
+          <w:tcPr>
+            <w:tcBorders>
+              <w:left w:val="none" w:color="000000" w:sz="4" w:space="0"/>
+              <w:top w:val="none" w:color="000000" w:sz="4" w:space="0"/>
+              <w:right w:val="none" w:color="000000" w:sz="4" w:space="0"/>
+              <w:bottom w:val="none" w:color="000000" w:sz="4" w:space="0"/>
+            </w:tcBorders>
+            <w:tcW w:w="1937" w:type="dxa"/>
+            <w:textDirection w:val="lrTb"/>
+            <w:noWrap w:val="false"/>
+          </w:tcPr>
+          <w:p>
+            <w:pPr>
+              <w:shd w:val="nil" w:color="000000"/>
+              <w:rPr>
+                <w:rFonts w:ascii="Noto Serif" w:hAnsi="Noto Serif" w:cs="Noto Serif" w:eastAsia="Noto Serif"/>
+                <w:b w:val="false"/>
+                <w:sz w:val="24"/>
+                <w:highlight w:val="none"/>
+                <w:u w:val="none"/>
+              </w:rPr>
+            </w:pPr>
+            <w:r>
+              <w:rPr>
+                <w:rFonts w:ascii="Noto Serif" w:hAnsi="Noto Serif" w:cs="Noto Serif" w:eastAsia="Noto Serif"/>
+                <w:b w:val="false"/>
+                <w:sz w:val="24"/>
+                <w:highlight w:val="none"/>
+                <w:u w:val="none"/>
+              </w:rPr>
+              <w:t xml:space="preserve">Руководитель</w:t>
+            </w:r>
+            <w:r>
+              <w:rPr>
+                <w:rFonts w:ascii="Noto Serif" w:hAnsi="Noto Serif" w:cs="Noto Serif" w:eastAsia="Noto Serif"/>
+                <w:b w:val="false"/>
+                <w:sz w:val="24"/>
+                <w:highlight w:val="none"/>
+                <w:u w:val="none"/>
+              </w:rPr>
+            </w:r>
+          </w:p>
+        </w:tc>
+        <w:tc>
+          <w:tcPr>
+            <w:gridSpan w:val="3"/>
+            <w:tcBorders>
+              <w:left w:val="none" w:color="000000" w:sz="4" w:space="0"/>
+              <w:top w:val="none" w:color="000000" w:sz="4" w:space="0"/>
+              <w:right w:val="none" w:color="000000" w:sz="4" w:space="0"/>
+              <w:bottom w:val="single" w:color="000000" w:sz="4" w:space="0"/>
+            </w:tcBorders>
+            <w:tcW w:w="5810" w:type="dxa"/>
+            <w:textDirection w:val="lrTb"/>
+            <w:noWrap w:val="false"/>
+          </w:tcPr>
+          <w:p>
+            <w:pPr>
+              <w:jc w:val="left"/>
+              <w:rPr>
+                <w:rFonts w:ascii="Noto Serif" w:hAnsi="Noto Serif" w:cs="Noto Serif" w:eastAsia="Noto Serif"/>
+                <w:sz w:val="24"/>
+                <w:szCs w:val="20"/>
+              </w:rPr>
+            </w:pPr>
+            <w:r>
+              <w:rPr>
+                <w:rFonts w:ascii="Noto Serif" w:hAnsi="Noto Serif" w:cs="Noto Serif" w:eastAsia="Noto Serif"/>
+                <w:sz w:val="24"/>
+              </w:rPr>
+              <w:t xml:space="preserve">доц., канд. физ.-мат. наук</w:t>
+            </w:r>
+            <w:r>
+              <w:rPr>
+                <w:rFonts w:ascii="Noto Serif" w:hAnsi="Noto Serif" w:cs="Noto Serif" w:eastAsia="Noto Serif"/>
+                <w:sz w:val="24"/>
+              </w:rPr>
+            </w:r>
+          </w:p>
+        </w:tc>
+      </w:tr>
+      <w:tr>
+        <w:trPr>
+          <w:trHeight w:val="379"/>
+        </w:trPr>
+        <w:tc>
+          <w:tcPr>
+            <w:tcBorders>
+              <w:left w:val="none" w:color="000000" w:sz="4" w:space="0"/>
+              <w:top w:val="none" w:color="000000" w:sz="4" w:space="0"/>
+              <w:right w:val="none" w:color="000000" w:sz="4" w:space="0"/>
+              <w:bottom w:val="none" w:color="000000" w:sz="4" w:space="0"/>
+            </w:tcBorders>
+            <w:tcW w:w="1937" w:type="dxa"/>
+            <w:textDirection w:val="lrTb"/>
+            <w:noWrap w:val="false"/>
+          </w:tcPr>
+          <w:p>
+            <w:pPr>
+              <w:shd w:val="nil" w:color="000000"/>
+              <w:rPr>
+                <w:rFonts w:ascii="Noto Serif" w:hAnsi="Noto Serif" w:cs="Noto Serif" w:eastAsia="Noto Serif"/>
+                <w:b w:val="false"/>
+                <w:sz w:val="24"/>
+                <w:highlight w:val="none"/>
+                <w:u w:val="none"/>
+              </w:rPr>
+            </w:pPr>
+            <w:r>
+              <w:rPr>
+                <w:rFonts w:ascii="Noto Serif" w:hAnsi="Noto Serif" w:cs="Noto Serif" w:eastAsia="Noto Serif"/>
+                <w:b w:val="false"/>
+                <w:sz w:val="24"/>
+                <w:highlight w:val="none"/>
+                <w:u w:val="none"/>
+              </w:rPr>
+            </w:r>
+            <w:r>
+              <w:rPr>
+                <w:rFonts w:ascii="Noto Serif" w:hAnsi="Noto Serif" w:cs="Noto Serif" w:eastAsia="Noto Serif"/>
+                <w:b w:val="false"/>
+                <w:sz w:val="24"/>
+                <w:highlight w:val="none"/>
+                <w:u w:val="none"/>
+              </w:rPr>
+            </w:r>
+          </w:p>
+        </w:tc>
+        <w:tc>
+          <w:tcPr>
+            <w:gridSpan w:val="3"/>
+            <w:tcBorders>
+              <w:left w:val="none" w:color="000000" w:sz="4" w:space="0"/>
+              <w:top w:val="single" w:color="000000" w:sz="4" w:space="0"/>
+              <w:right w:val="none" w:color="000000" w:sz="4" w:space="0"/>
+              <w:bottom w:val="none" w:color="000000" w:sz="4" w:space="0"/>
+            </w:tcBorders>
+            <w:tcW w:w="5810" w:type="dxa"/>
+            <w:textDirection w:val="lrTb"/>
+            <w:noWrap w:val="false"/>
+          </w:tcPr>
+          <w:p>
+            <w:pPr>
+              <w:jc w:val="center"/>
+              <w:rPr>
+                <w:rFonts w:ascii="Noto Serif" w:hAnsi="Noto Serif" w:cs="Noto Serif" w:eastAsia="Noto Serif"/>
+                <w:sz w:val="24"/>
+                <w:vertAlign w:val="superscript"/>
+              </w:rPr>
+            </w:pPr>
+            <w:r>
+              <w:rPr>
+                <w:rFonts w:ascii="Noto Serif" w:hAnsi="Noto Serif" w:cs="Noto Serif" w:eastAsia="Noto Serif"/>
+                <w:sz w:val="24"/>
+                <w:vertAlign w:val="superscript"/>
+              </w:rPr>
+              <w:t xml:space="preserve">должность, учёная степень, звание</w:t>
+            </w:r>
+            <w:r>
+              <w:rPr>
+                <w:rFonts w:ascii="Noto Serif" w:hAnsi="Noto Serif" w:cs="Noto Serif" w:eastAsia="Noto Serif"/>
+                <w:sz w:val="24"/>
+                <w:vertAlign w:val="superscript"/>
+              </w:rPr>
+            </w:r>
+          </w:p>
+        </w:tc>
+      </w:tr>
+      <w:tr>
+        <w:trPr>
+          <w:trHeight w:val="320"/>
+        </w:trPr>
+        <w:tc>
+          <w:tcPr>
+            <w:tcBorders>
+              <w:left w:val="none" w:color="000000" w:sz="4" w:space="0"/>
+              <w:top w:val="none" w:color="000000" w:sz="4" w:space="0"/>
+              <w:right w:val="none" w:color="000000" w:sz="4" w:space="0"/>
+              <w:bottom w:val="none" w:color="000000" w:sz="4" w:space="0"/>
+            </w:tcBorders>
+            <w:tcW w:w="1937" w:type="dxa"/>
+            <w:textDirection w:val="lrTb"/>
+            <w:noWrap w:val="false"/>
+          </w:tcPr>
+          <w:p>
+            <w:pPr>
+              <w:shd w:val="nil" w:color="000000"/>
+              <w:rPr>
+                <w:rFonts w:ascii="Noto Serif" w:hAnsi="Noto Serif" w:cs="Noto Serif" w:eastAsia="Noto Serif"/>
+                <w:b w:val="false"/>
+                <w:sz w:val="24"/>
+                <w:highlight w:val="none"/>
+                <w:u w:val="none"/>
+              </w:rPr>
+            </w:pPr>
+            <w:r>
+              <w:rPr>
+                <w:rFonts w:ascii="Noto Serif" w:hAnsi="Noto Serif" w:cs="Noto Serif" w:eastAsia="Noto Serif"/>
+                <w:b w:val="false"/>
+                <w:sz w:val="24"/>
+                <w:highlight w:val="none"/>
+                <w:u w:val="none"/>
+              </w:rPr>
+            </w:r>
+            <w:r>
+              <w:rPr>
+                <w:rFonts w:ascii="Noto Serif" w:hAnsi="Noto Serif" w:cs="Noto Serif" w:eastAsia="Noto Serif"/>
+                <w:b w:val="false"/>
+                <w:sz w:val="24"/>
+                <w:highlight w:val="none"/>
+                <w:u w:val="none"/>
+              </w:rPr>
+            </w:r>
+          </w:p>
+        </w:tc>
+        <w:tc>
+          <w:tcPr>
+            <w:gridSpan w:val="3"/>
+            <w:tcBorders>
+              <w:left w:val="none" w:color="000000" w:sz="4" w:space="0"/>
+              <w:top w:val="none" w:color="000000" w:sz="4" w:space="0"/>
+              <w:right w:val="none" w:color="000000" w:sz="4" w:space="0"/>
+              <w:bottom w:val="single" w:color="000000" w:sz="4" w:space="0"/>
+            </w:tcBorders>
+            <w:tcW w:w="5810" w:type="dxa"/>
+            <w:textDirection w:val="lrTb"/>
+            <w:noWrap w:val="false"/>
+          </w:tcPr>
+          <w:p>
+            <w:pPr>
+              <w:shd w:val="nil" w:color="000000"/>
+              <w:rPr>
+                <w:rFonts w:ascii="Noto Serif" w:hAnsi="Noto Serif" w:cs="Noto Serif" w:eastAsia="Noto Serif"/>
+                <w:b w:val="false"/>
+                <w:sz w:val="24"/>
+                <w:highlight w:val="none"/>
+                <w:u w:val="none"/>
+              </w:rPr>
+            </w:pPr>
+            <w:r>
+              <w:rPr>
+                <w:rFonts w:ascii="Noto Serif" w:hAnsi="Noto Serif" w:cs="Noto Serif" w:eastAsia="Noto Serif"/>
+                <w:b w:val="false"/>
+                <w:sz w:val="24"/>
+                <w:highlight w:val="none"/>
+                <w:u w:val="none"/>
+              </w:rPr>
+              <w:t xml:space="preserve">Финк Т. Ю.</w:t>
+            </w:r>
+            <w:r>
+              <w:rPr>
+                <w:rFonts w:ascii="Noto Serif" w:hAnsi="Noto Serif" w:cs="Noto Serif" w:eastAsia="Noto Serif"/>
+                <w:b w:val="false"/>
+                <w:sz w:val="24"/>
+                <w:highlight w:val="none"/>
+                <w:u w:val="none"/>
+              </w:rPr>
+            </w:r>
+          </w:p>
+        </w:tc>
+      </w:tr>
+      <w:tr>
+        <w:trPr>
+          <w:trHeight w:val="326"/>
+        </w:trPr>
+        <w:tc>
+          <w:tcPr>
+            <w:tcBorders>
+              <w:left w:val="none" w:color="000000" w:sz="4" w:space="0"/>
+              <w:top w:val="none" w:color="000000" w:sz="4" w:space="0"/>
+              <w:right w:val="none" w:color="000000" w:sz="4" w:space="0"/>
+              <w:bottom w:val="none" w:color="000000" w:sz="4" w:space="0"/>
+            </w:tcBorders>
+            <w:tcW w:w="1937" w:type="dxa"/>
+            <w:vMerge w:val="restart"/>
+            <w:textDirection w:val="lrTb"/>
+            <w:noWrap w:val="false"/>
+          </w:tcPr>
+          <w:p>
+            <w:pPr>
+              <w:shd w:val="nil" w:color="000000"/>
+              <w:rPr>
+                <w:rFonts w:ascii="Noto Serif" w:hAnsi="Noto Serif" w:cs="Noto Serif" w:eastAsia="Noto Serif"/>
+                <w:b w:val="false"/>
+                <w:sz w:val="24"/>
+                <w:highlight w:val="none"/>
+                <w:u w:val="none"/>
+              </w:rPr>
+            </w:pPr>
+            <w:r>
+              <w:rPr>
+                <w:rFonts w:ascii="Noto Serif" w:hAnsi="Noto Serif" w:cs="Noto Serif" w:eastAsia="Noto Serif"/>
+                <w:b w:val="false"/>
+                <w:sz w:val="24"/>
+                <w:highlight w:val="none"/>
+                <w:u w:val="none"/>
+              </w:rPr>
+            </w:r>
+            <w:r>
+              <w:rPr>
+                <w:rFonts w:ascii="Noto Serif" w:hAnsi="Noto Serif" w:cs="Noto Serif" w:eastAsia="Noto Serif"/>
+                <w:b w:val="false"/>
+                <w:sz w:val="24"/>
+                <w:highlight w:val="none"/>
+                <w:u w:val="none"/>
+              </w:rPr>
+            </w:r>
+          </w:p>
+        </w:tc>
+        <w:tc>
+          <w:tcPr>
+            <w:gridSpan w:val="3"/>
+            <w:tcBorders>
+              <w:left w:val="none" w:color="000000" w:sz="4" w:space="0"/>
+              <w:top w:val="single" w:color="000000" w:sz="4" w:space="0"/>
+              <w:right w:val="none" w:color="000000" w:sz="4" w:space="0"/>
+              <w:bottom w:val="none" w:color="000000" w:sz="4" w:space="0"/>
+            </w:tcBorders>
+            <w:tcW w:w="5810" w:type="dxa"/>
+            <w:vMerge w:val="restart"/>
+            <w:textDirection w:val="lrTb"/>
+            <w:noWrap w:val="false"/>
+          </w:tcPr>
+          <w:p>
+            <w:pPr>
+              <w:jc w:val="center"/>
+              <w:shd w:val="nil" w:color="000000"/>
+              <w:rPr>
+                <w:rFonts w:ascii="Noto Serif" w:hAnsi="Noto Serif" w:cs="Noto Serif" w:eastAsia="Noto Serif"/>
+                <w:b w:val="false"/>
+                <w:sz w:val="24"/>
+                <w:highlight w:val="none"/>
+                <w:u w:val="none"/>
+                <w:vertAlign w:val="superscript"/>
+              </w:rPr>
+            </w:pPr>
+            <w:r>
+              <w:rPr>
+                <w:rFonts w:ascii="Noto Serif" w:hAnsi="Noto Serif" w:cs="Noto Serif" w:eastAsia="Noto Serif"/>
+                <w:b w:val="false"/>
+                <w:sz w:val="24"/>
+                <w:highlight w:val="none"/>
+                <w:u w:val="none"/>
+                <w:vertAlign w:val="superscript"/>
+              </w:rPr>
+              <w:t xml:space="preserve">фамилия, инициалы</w:t>
+            </w:r>
+            <w:r>
+              <w:rPr>
+                <w:rFonts w:ascii="Noto Serif" w:hAnsi="Noto Serif" w:cs="Noto Serif" w:eastAsia="Noto Serif"/>
+                <w:b w:val="false"/>
+                <w:sz w:val="24"/>
+                <w:highlight w:val="none"/>
+                <w:u w:val="none"/>
+                <w:vertAlign w:val="superscript"/>
+              </w:rPr>
+            </w:r>
+          </w:p>
+        </w:tc>
+      </w:tr>
+      <w:tr>
+        <w:trPr>
+          <w:trHeight w:val="326"/>
+        </w:trPr>
+        <w:tc>
+          <w:tcPr>
+            <w:tcBorders>
+              <w:left w:val="none" w:color="000000" w:sz="4" w:space="0"/>
+              <w:top w:val="none" w:color="000000" w:sz="4" w:space="0"/>
+              <w:right w:val="none" w:color="000000" w:sz="4" w:space="0"/>
+              <w:bottom w:val="none" w:color="000000" w:sz="4" w:space="0"/>
+            </w:tcBorders>
+            <w:tcW w:w="1937" w:type="dxa"/>
+            <w:vMerge w:val="restart"/>
+            <w:textDirection w:val="lrTb"/>
+            <w:noWrap w:val="false"/>
+          </w:tcPr>
+          <w:p>
+            <w:pPr>
+              <w:shd w:val="nil" w:color="000000"/>
+              <w:rPr>
+                <w:rFonts w:ascii="Noto Serif" w:hAnsi="Noto Serif" w:cs="Noto Serif" w:eastAsia="Noto Serif"/>
+                <w:b w:val="false"/>
+                <w:sz w:val="24"/>
+                <w:highlight w:val="none"/>
+                <w:u w:val="none"/>
+              </w:rPr>
+            </w:pPr>
+            <w:r>
+              <w:rPr>
+                <w:rFonts w:ascii="Noto Serif" w:hAnsi="Noto Serif" w:cs="Noto Serif" w:eastAsia="Noto Serif"/>
+                <w:b w:val="false"/>
+                <w:sz w:val="24"/>
+                <w:highlight w:val="none"/>
+                <w:u w:val="none"/>
+              </w:rPr>
+              <w:t xml:space="preserve">Выполнил</w:t>
+            </w:r>
+            <w:r>
+              <w:rPr>
+                <w:rFonts w:ascii="Noto Serif" w:hAnsi="Noto Serif" w:cs="Noto Serif" w:eastAsia="Noto Serif"/>
+                <w:b w:val="false"/>
+                <w:sz w:val="24"/>
+                <w:highlight w:val="none"/>
+                <w:u w:val="none"/>
+              </w:rPr>
+            </w:r>
+          </w:p>
+        </w:tc>
+        <w:tc>
+          <w:tcPr>
+            <w:gridSpan w:val="3"/>
+            <w:tcBorders>
+              <w:left w:val="none" w:color="000000" w:sz="4" w:space="0"/>
+              <w:top w:val="none" w:color="000000" w:sz="4" w:space="0"/>
+              <w:right w:val="none" w:color="000000" w:sz="4" w:space="0"/>
+              <w:bottom w:val="single" w:color="000000" w:sz="4" w:space="0"/>
+            </w:tcBorders>
+            <w:tcW w:w="5810" w:type="dxa"/>
+            <w:vMerge w:val="restart"/>
+            <w:textDirection w:val="lrTb"/>
+            <w:noWrap w:val="false"/>
+          </w:tcPr>
+          <w:p>
+            <w:pPr>
+              <w:shd w:val="nil" w:color="000000"/>
+              <w:rPr>
+                <w:rFonts w:ascii="Noto Serif" w:hAnsi="Noto Serif" w:cs="Noto Serif" w:eastAsia="Noto Serif"/>
+                <w:b w:val="false"/>
+                <w:sz w:val="24"/>
+                <w:highlight w:val="none"/>
+                <w:u w:val="none"/>
+              </w:rPr>
+            </w:pPr>
+            <w:r>
+              <w:rPr>
+                <w:rFonts w:ascii="Noto Serif" w:hAnsi="Noto Serif" w:cs="Noto Serif" w:eastAsia="Noto Serif"/>
+                <w:b w:val="false"/>
+                <w:sz w:val="24"/>
+                <w:highlight w:val="none"/>
+                <w:u w:val="none"/>
+              </w:rPr>
+            </w:r>
+            <w:r>
+              <w:rPr>
+                <w:rFonts w:ascii="Noto Serif" w:hAnsi="Noto Serif" w:cs="Noto Serif" w:eastAsia="Noto Serif"/>
+                <w:b w:val="false"/>
+                <w:sz w:val="24"/>
+                <w:highlight w:val="none"/>
+                <w:u w:val="none"/>
+              </w:rPr>
+            </w:r>
+          </w:p>
+        </w:tc>
+      </w:tr>
+      <w:tr>
+        <w:trPr>
+          <w:trHeight w:val="326"/>
+        </w:trPr>
+        <w:tc>
+          <w:tcPr>
+            <w:tcBorders>
+              <w:left w:val="none" w:color="000000" w:sz="4" w:space="0"/>
+              <w:top w:val="none" w:color="000000" w:sz="4" w:space="0"/>
+              <w:right w:val="none" w:color="000000" w:sz="4" w:space="0"/>
+              <w:bottom w:val="none" w:color="000000" w:sz="4" w:space="0"/>
+            </w:tcBorders>
+            <w:tcW w:w="1937" w:type="dxa"/>
+            <w:vMerge w:val="restart"/>
+            <w:textDirection w:val="lrTb"/>
+            <w:noWrap w:val="false"/>
+          </w:tcPr>
+          <w:p>
+            <w:pPr>
+              <w:shd w:val="nil" w:color="000000"/>
+              <w:rPr>
+                <w:rFonts w:ascii="Noto Serif" w:hAnsi="Noto Serif" w:cs="Noto Serif" w:eastAsia="Noto Serif"/>
+                <w:b w:val="false"/>
+                <w:sz w:val="24"/>
+                <w:highlight w:val="none"/>
+                <w:u w:val="none"/>
+              </w:rPr>
+            </w:pPr>
+            <w:r>
+              <w:rPr>
+                <w:rFonts w:ascii="Noto Serif" w:hAnsi="Noto Serif" w:cs="Noto Serif" w:eastAsia="Noto Serif"/>
+                <w:b w:val="false"/>
+                <w:sz w:val="24"/>
+                <w:highlight w:val="none"/>
+                <w:u w:val="none"/>
+              </w:rPr>
+            </w:r>
+            <w:r>
+              <w:rPr>
+                <w:rFonts w:ascii="Noto Serif" w:hAnsi="Noto Serif" w:cs="Noto Serif" w:eastAsia="Noto Serif"/>
+                <w:b w:val="false"/>
+                <w:sz w:val="24"/>
+                <w:highlight w:val="none"/>
+                <w:u w:val="none"/>
+              </w:rPr>
+            </w:r>
+          </w:p>
+        </w:tc>
+        <w:tc>
+          <w:tcPr>
+            <w:gridSpan w:val="3"/>
+            <w:tcBorders>
+              <w:left w:val="none" w:color="000000" w:sz="4" w:space="0"/>
+              <w:top w:val="single" w:color="000000" w:sz="4" w:space="0"/>
+              <w:right w:val="none" w:color="000000" w:sz="4" w:space="0"/>
+              <w:bottom w:val="none" w:color="000000" w:sz="4" w:space="0"/>
+            </w:tcBorders>
+            <w:tcW w:w="5810" w:type="dxa"/>
+            <w:vMerge w:val="restart"/>
+            <w:textDirection w:val="lrTb"/>
+            <w:noWrap w:val="false"/>
+          </w:tcPr>
+          <w:p>
+            <w:pPr>
+              <w:jc w:val="center"/>
+              <w:shd w:val="nil" w:color="000000"/>
+              <w:rPr>
+                <w:rFonts w:ascii="Noto Serif" w:hAnsi="Noto Serif" w:cs="Noto Serif" w:eastAsia="Noto Serif"/>
+                <w:b w:val="false"/>
+                <w:sz w:val="24"/>
+                <w:highlight w:val="none"/>
+                <w:u w:val="none"/>
+                <w:vertAlign w:val="superscript"/>
+              </w:rPr>
+            </w:pPr>
+            <w:r>
+              <w:rPr>
+                <w:rFonts w:ascii="Noto Serif" w:hAnsi="Noto Serif" w:cs="Noto Serif" w:eastAsia="Noto Serif"/>
+                <w:b w:val="false"/>
+                <w:sz w:val="24"/>
+                <w:highlight w:val="none"/>
+                <w:u w:val="none"/>
+                <w:vertAlign w:val="superscript"/>
+              </w:rPr>
+              <w:t xml:space="preserve">дата, подпись студента</w:t>
+            </w:r>
+            <w:r>
+              <w:rPr>
+                <w:rFonts w:ascii="Noto Serif" w:hAnsi="Noto Serif" w:cs="Noto Serif" w:eastAsia="Noto Serif"/>
+                <w:b w:val="false"/>
+                <w:sz w:val="24"/>
+                <w:highlight w:val="none"/>
+                <w:u w:val="none"/>
+                <w:vertAlign w:val="superscript"/>
+              </w:rPr>
+            </w:r>
+          </w:p>
+        </w:tc>
+      </w:tr>
+      <w:tr>
+        <w:trPr>
+          <w:trHeight w:val="326"/>
+        </w:trPr>
+        <w:tc>
+          <w:tcPr>
+            <w:tcBorders>
+              <w:left w:val="none" w:color="000000" w:sz="4" w:space="0"/>
+              <w:top w:val="none" w:color="000000" w:sz="4" w:space="0"/>
+              <w:right w:val="none" w:color="000000" w:sz="4" w:space="0"/>
+              <w:bottom w:val="single" w:color="000000" w:sz="4" w:space="0"/>
+            </w:tcBorders>
+            <w:tcW w:w="1937" w:type="dxa"/>
+            <w:vMerge w:val="restart"/>
+            <w:textDirection w:val="lrTb"/>
+            <w:noWrap w:val="false"/>
+          </w:tcPr>
+          <w:p>
+            <w:pPr>
+              <w:shd w:val="nil" w:color="000000"/>
+              <w:rPr>
+                <w:rFonts w:ascii="Noto Serif" w:hAnsi="Noto Serif" w:cs="Noto Serif" w:eastAsia="Noto Serif"/>
+                <w:b w:val="false"/>
+                <w:sz w:val="24"/>
+                <w:highlight w:val="none"/>
+                <w:u w:val="none"/>
+              </w:rPr>
+            </w:pPr>
+            <w:r>
+              <w:rPr>
+                <w:rFonts w:ascii="Noto Serif" w:hAnsi="Noto Serif" w:cs="Noto Serif" w:eastAsia="Noto Serif"/>
+                <w:b w:val="false"/>
+                <w:sz w:val="24"/>
+                <w:highlight w:val="none"/>
+                <w:u w:val="none"/>
+              </w:rPr>
+            </w:r>
+            <w:r>
+              <w:rPr>
+                <w:rFonts w:ascii="Noto Serif" w:hAnsi="Noto Serif" w:cs="Noto Serif" w:eastAsia="Noto Serif"/>
+                <w:b w:val="false"/>
+                <w:sz w:val="24"/>
+                <w:highlight w:val="none"/>
+                <w:u w:val="none"/>
+              </w:rPr>
+            </w:r>
+          </w:p>
+        </w:tc>
+        <w:tc>
+          <w:tcPr>
+            <w:gridSpan w:val="3"/>
+            <w:tcBorders>
+              <w:left w:val="none" w:color="000000" w:sz="4" w:space="0"/>
+              <w:top w:val="none" w:color="000000" w:sz="4" w:space="0"/>
+              <w:right w:val="none" w:color="000000" w:sz="4" w:space="0"/>
+              <w:bottom w:val="single" w:color="000000" w:sz="4" w:space="0"/>
+            </w:tcBorders>
+            <w:tcW w:w="5810" w:type="dxa"/>
+            <w:vMerge w:val="restart"/>
+            <w:textDirection w:val="lrTb"/>
+            <w:noWrap w:val="false"/>
+          </w:tcPr>
+          <w:p>
+            <w:pPr>
+              <w:jc w:val="center"/>
+              <w:shd w:val="nil" w:color="000000"/>
+              <w:rPr>
+                <w:rFonts w:ascii="Noto Serif" w:hAnsi="Noto Serif" w:cs="Noto Serif" w:eastAsia="Noto Serif"/>
+                <w:b w:val="false"/>
+                <w:sz w:val="24"/>
+                <w:highlight w:val="none"/>
+                <w:u w:val="none"/>
+                <w:vertAlign w:val="baseline"/>
+              </w:rPr>
+            </w:pPr>
+            <w:r>
+              <w:rPr>
+                <w:rFonts w:ascii="Noto Serif" w:hAnsi="Noto Serif" w:cs="Noto Serif" w:eastAsia="Noto Serif"/>
+                <w:b w:val="false"/>
+                <w:sz w:val="24"/>
+                <w:highlight w:val="none"/>
+                <w:u w:val="none"/>
+                <w:vertAlign w:val="baseline"/>
+              </w:rPr>
+            </w:r>
+            <w:r>
+              <w:rPr>
+                <w:rFonts w:ascii="Noto Serif" w:hAnsi="Noto Serif" w:cs="Noto Serif" w:eastAsia="Noto Serif"/>
+                <w:b w:val="false"/>
+                <w:sz w:val="24"/>
+                <w:highlight w:val="none"/>
+                <w:u w:val="none"/>
+                <w:vertAlign w:val="baseline"/>
+              </w:rPr>
+            </w:r>
+          </w:p>
+        </w:tc>
+      </w:tr>
+      <w:tr>
+        <w:trPr>
+          <w:trHeight w:val="326"/>
+        </w:trPr>
+        <w:tc>
+          <w:tcPr>
+            <w:tcBorders>
+              <w:left w:val="none" w:color="000000" w:sz="4" w:space="0"/>
+              <w:top w:val="single" w:color="000000" w:sz="4" w:space="0"/>
+              <w:right w:val="none" w:color="000000" w:sz="4" w:space="0"/>
+              <w:bottom w:val="none" w:color="000000" w:sz="4" w:space="0"/>
+            </w:tcBorders>
+            <w:tcW w:w="1937" w:type="dxa"/>
+            <w:vMerge w:val="restart"/>
+            <w:textDirection w:val="lrTb"/>
+            <w:noWrap w:val="false"/>
+          </w:tcPr>
+          <w:p>
+            <w:pPr>
+              <w:jc w:val="center"/>
+              <w:shd w:val="nil" w:color="000000"/>
+              <w:rPr>
+                <w:rFonts w:ascii="Noto Serif" w:hAnsi="Noto Serif" w:cs="Noto Serif" w:eastAsia="Noto Serif"/>
+                <w:b w:val="false"/>
+                <w:sz w:val="24"/>
+                <w:highlight w:val="none"/>
+                <w:u w:val="none"/>
+                <w:vertAlign w:val="superscript"/>
+              </w:rPr>
+            </w:pPr>
+            <w:r>
+              <w:rPr>
+                <w:rFonts w:ascii="Noto Serif" w:hAnsi="Noto Serif" w:cs="Noto Serif" w:eastAsia="Noto Serif"/>
+                <w:b w:val="false"/>
+                <w:sz w:val="24"/>
+                <w:highlight w:val="none"/>
+                <w:u w:val="none"/>
+                <w:vertAlign w:val="superscript"/>
+              </w:rPr>
+              <w:t xml:space="preserve">баллы</w:t>
+            </w:r>
+            <w:r>
+              <w:rPr>
+                <w:rFonts w:ascii="Noto Serif" w:hAnsi="Noto Serif" w:cs="Noto Serif" w:eastAsia="Noto Serif"/>
+                <w:b w:val="false"/>
+                <w:sz w:val="24"/>
+                <w:highlight w:val="none"/>
+                <w:u w:val="none"/>
+                <w:vertAlign w:val="superscript"/>
+              </w:rPr>
+            </w:r>
+          </w:p>
+        </w:tc>
+        <w:tc>
+          <w:tcPr>
+            <w:gridSpan w:val="3"/>
+            <w:tcBorders>
+              <w:left w:val="none" w:color="000000" w:sz="4" w:space="0"/>
+              <w:top w:val="single" w:color="000000" w:sz="4" w:space="0"/>
+              <w:right w:val="none" w:color="000000" w:sz="4" w:space="0"/>
+              <w:bottom w:val="none" w:color="000000" w:sz="4" w:space="0"/>
+            </w:tcBorders>
+            <w:tcW w:w="5810" w:type="dxa"/>
+            <w:vMerge w:val="restart"/>
+            <w:textDirection w:val="lrTb"/>
+            <w:noWrap w:val="false"/>
+          </w:tcPr>
+          <w:p>
+            <w:pPr>
+              <w:jc w:val="center"/>
+              <w:shd w:val="nil" w:color="000000"/>
+              <w:rPr>
+                <w:rFonts w:ascii="Noto Serif" w:hAnsi="Noto Serif" w:cs="Noto Serif" w:eastAsia="Noto Serif"/>
+                <w:b w:val="false"/>
+                <w:sz w:val="24"/>
+                <w:highlight w:val="none"/>
+                <w:u w:val="none"/>
+                <w:vertAlign w:val="superscript"/>
+              </w:rPr>
+            </w:pPr>
+            <w:r>
+              <w:rPr>
+                <w:rFonts w:ascii="Noto Serif" w:hAnsi="Noto Serif" w:cs="Noto Serif" w:eastAsia="Noto Serif"/>
+                <w:b w:val="false"/>
+                <w:sz w:val="24"/>
+                <w:highlight w:val="none"/>
+                <w:u w:val="none"/>
+                <w:vertAlign w:val="superscript"/>
+              </w:rPr>
+              <w:t xml:space="preserve">дата, подпись руководителя</w:t>
+            </w:r>
+            <w:r>
+              <w:rPr>
+                <w:rFonts w:ascii="Noto Serif" w:hAnsi="Noto Serif" w:cs="Noto Serif" w:eastAsia="Noto Serif"/>
+                <w:b w:val="false"/>
+                <w:sz w:val="24"/>
+                <w:highlight w:val="none"/>
+                <w:u w:val="none"/>
+                <w:vertAlign w:val="superscript"/>
+              </w:rPr>
+            </w:r>
+          </w:p>
+        </w:tc>
+      </w:tr>
+    </w:tbl>
+    <w:p>
+      <w:pPr>
+        <w:jc w:val="center"/>
+        <w:shd w:val="nil" w:color="000000"/>
+        <w:rPr>
+          <w:rFonts w:ascii="Noto Serif" w:hAnsi="Noto Serif" w:cs="Noto Serif" w:eastAsia="Noto Serif"/>
+          <w:b w:val="false"/>
+          <w:sz w:val="24"/>
+          <w:highlight w:val="none"/>
+          <w:u w:val="none"/>
+        </w:rPr>
+      </w:pPr>
+      <w:r>
+        <w:rPr>
+          <w:rFonts w:ascii="Noto Serif" w:hAnsi="Noto Serif" w:cs="Noto Serif" w:eastAsia="Noto Serif"/>
+          <w:b w:val="false"/>
+          <w:sz w:val="24"/>
+          <w:highlight w:val="none"/>
+          <w:u w:val="none"/>
+        </w:rPr>
+      </w:r>
+      <w:r>
+        <w:rPr>
+          <w:rFonts w:ascii="Noto Serif" w:hAnsi="Noto Serif" w:cs="Noto Serif" w:eastAsia="Noto Serif"/>
+          <w:b w:val="false"/>
+          <w:sz w:val="24"/>
+          <w:highlight w:val="none"/>
+          <w:u w:val="none"/>
+        </w:rPr>
+      </w:r>
+    </w:p>
+    <w:p>
+      <w:pPr>
+        <w:jc w:val="center"/>
+        <w:shd w:val="nil" w:color="000000"/>
+        <w:rPr>
+          <w:rFonts w:ascii="Noto Serif" w:hAnsi="Noto Serif" w:cs="Noto Serif" w:eastAsia="Noto Serif"/>
+          <w:b w:val="false"/>
+          <w:sz w:val="24"/>
+          <w:highlight w:val="none"/>
+          <w:u w:val="none"/>
+        </w:rPr>
+      </w:pPr>
+      <w:r>
+        <w:rPr>
+          <w:rFonts w:ascii="Noto Serif" w:hAnsi="Noto Serif" w:cs="Noto Serif" w:eastAsia="Noto Serif"/>
+          <w:b w:val="false"/>
+          <w:sz w:val="24"/>
+          <w:highlight w:val="none"/>
+          <w:u w:val="none"/>
+        </w:rPr>
+      </w:r>
+      <w:r>
+        <w:rPr>
+          <w:rFonts w:ascii="Noto Serif" w:hAnsi="Noto Serif" w:cs="Noto Serif" w:eastAsia="Noto Serif"/>
+          <w:b w:val="false"/>
+          <w:sz w:val="24"/>
+          <w:highlight w:val="none"/>
+          <w:u w:val="none"/>
+        </w:rPr>
+      </w:r>
+    </w:p>
+    <w:p>
+      <w:pPr>
+        <w:jc w:val="center"/>
+        <w:shd w:val="nil"/>
+        <w:rPr>
+          <w:rFonts w:ascii="Noto Serif" w:hAnsi="Noto Serif" w:cs="Noto Serif" w:eastAsia="Noto Serif"/>
+          <w:b/>
+          <w:sz w:val="28"/>
+          <w:highlight w:val="none"/>
+          <w:u w:val="single"/>
+        </w:rPr>
+      </w:pPr>
+      <w:r>
+        <w:rPr>
+          <w:rFonts w:ascii="Noto Serif" w:hAnsi="Noto Serif" w:cs="Noto Serif" w:eastAsia="Noto Serif"/>
+          <w:b w:val="false"/>
+          <w:sz w:val="24"/>
+          <w:highlight w:val="none"/>
+          <w:u w:val="none"/>
+        </w:rPr>
+        <w:t xml:space="preserve">Омск 202</w:t>
+      </w:r>
+      <w:r>
+        <w:rPr>
+          <w:rFonts w:ascii="Noto Serif" w:hAnsi="Noto Serif" w:cs="Noto Serif" w:eastAsia="Noto Serif"/>
+          <w:b w:val="false"/>
+          <w:sz w:val="24"/>
+          <w:highlight w:val="none"/>
+          <w:u w:val="none"/>
+        </w:rPr>
+        <w:t xml:space="preserve">1</w:t>
+      </w:r>
+      <w:r>
+        <w:rPr>
+          <w:rFonts w:ascii="Noto Serif" w:hAnsi="Noto Serif" w:cs="Noto Serif" w:eastAsia="Noto Serif"/>
+          <w:b/>
+          <w:sz w:val="28"/>
+          <w:highlight w:val="none"/>
+          <w:u w:val="single"/>
+        </w:rPr>
+        <w:br w:type="page"/>
+      </w:r>
+      <w:r>
+        <w:rPr>
+          <w:rFonts w:ascii="Noto Serif" w:hAnsi="Noto Serif" w:cs="Noto Serif" w:eastAsia="Noto Serif"/>
+          <w:b/>
+          <w:sz w:val="28"/>
+          <w:highlight w:val="none"/>
+          <w:u w:val="single"/>
+        </w:rPr>
+      </w:r>
+    </w:p>
+    <w:p>
+      <w:pPr>
         <w:jc w:val="both"/>
         <w:rPr>
           <w:rFonts w:ascii="Noto Serif" w:hAnsi="Noto Serif" w:cs="Noto Serif" w:eastAsia="Noto Serif"/>
+          <w:b/>
           <w:sz w:val="28"/>
+          <w:highlight w:val="none"/>
+          <w:u w:val="single"/>
         </w:rPr>
       </w:pPr>
       <w:r>
@@ -645,6 +2713,7 @@
           <w:u w:val="none"/>
         </w:rPr>
       </w:r>
+      <w:r/>
     </w:p>
     <w:p>
       <w:pPr>
@@ -681,6 +2750,7 @@
           <w:u w:val="none"/>
         </w:rPr>
       </w:r>
+      <w:r/>
     </w:p>
     <w:p>
       <w:pPr>
@@ -717,6 +2787,7 @@
           <w:u w:val="none"/>
         </w:rPr>
       </w:r>
+      <w:r/>
     </w:p>
     <w:p>
       <w:pPr>
@@ -753,24 +2824,7 @@
           <w:u w:val="none"/>
         </w:rPr>
       </w:r>
-      <w:r>
-        <w:rPr>
-          <w:rFonts w:ascii="Noto Serif" w:hAnsi="Noto Serif" w:cs="Noto Serif" w:eastAsia="Noto Serif"/>
-          <w:b w:val="false"/>
-          <w:sz w:val="28"/>
-          <w:highlight w:val="none"/>
-          <w:u w:val="none"/>
-        </w:rPr>
-      </w:r>
-      <w:r>
-        <w:rPr>
-          <w:rFonts w:ascii="Noto Serif" w:hAnsi="Noto Serif" w:cs="Noto Serif" w:eastAsia="Noto Serif"/>
-          <w:b w:val="false"/>
-          <w:sz w:val="28"/>
-          <w:highlight w:val="none"/>
-          <w:u w:val="none"/>
-        </w:rPr>
-      </w:r>
+      <w:r/>
     </w:p>
     <w:p>
       <w:pPr>
@@ -796,7 +2850,17 @@
           <w:highlight w:val="none"/>
           <w:u w:val="none"/>
         </w:rPr>
-        <w:t xml:space="preserve">Заданные операции должны удовлетворять аксиомам векторного пространства (коммутативность и ассоциативность сложения, существование нейтрального элемента, ассоциативность умножения вектора на скаляр, унитарность, дистрибутивность умножения относительно сложения скляров и векторов)</w:t>
+        <w:t xml:space="preserve">Заданные операции должны</w:t>
+      </w:r>
+      <w:r>
+        <w:rPr>
+          <w:rFonts w:ascii="Noto Serif" w:hAnsi="Noto Serif" w:cs="Noto Serif" w:eastAsia="Noto Serif"/>
+          <w:b w:val="false"/>
+          <w:sz w:val="28"/>
+          <w:highlight w:val="none"/>
+          <w:u w:val="none"/>
+        </w:rPr>
+        <w:t xml:space="preserve"> удовлетворять аксиомам векторного пространства (коммутативность и ассоциативность сложения, существование нейтрального элемента, ассоциативность умножения вектора на скаляр, унитарность, дистрибутивность умножения относительно сложения скляров и векторов)</w:t>
       </w:r>
       <w:r>
         <w:rPr>
@@ -807,6 +2871,7 @@
           <w:u w:val="none"/>
         </w:rPr>
       </w:r>
+      <w:r/>
     </w:p>
     <w:p>
       <w:pPr>
@@ -843,6 +2908,7 @@
           <w:u w:val="none"/>
         </w:rPr>
       </w:r>
+      <w:r/>
     </w:p>
     <w:p>
       <w:pPr>
@@ -879,6 +2945,7 @@
           <w:u w:val="none"/>
         </w:rPr>
       </w:r>
+      <w:r/>
     </w:p>
     <w:p>
       <w:pPr>
@@ -915,6 +2982,7 @@
           <w:u w:val="none"/>
         </w:rPr>
       </w:r>
+      <w:r/>
     </w:p>
     <w:p>
       <w:pPr>
@@ -1045,15 +3113,7 @@
           <w:u w:val="none"/>
         </w:rPr>
       </w:r>
-      <w:r>
-        <w:rPr>
-          <w:rFonts w:ascii="Noto Serif" w:hAnsi="Noto Serif" w:cs="Noto Serif" w:eastAsia="Noto Serif"/>
-          <w:b w:val="false"/>
-          <w:sz w:val="28"/>
-          <w:highlight w:val="none"/>
-          <w:u w:val="none"/>
-        </w:rPr>
-      </w:r>
+      <w:r/>
     </w:p>
     <w:p>
       <w:pPr>
@@ -1138,33 +3198,7 @@
           <w:u w:val="none"/>
         </w:rPr>
       </w:r>
-      <w:r>
-        <w:rPr>
-          <w:rFonts w:ascii="Noto Serif" w:hAnsi="Noto Serif" w:cs="Noto Serif" w:eastAsia="Noto Serif"/>
-          <w:b w:val="false"/>
-          <w:sz w:val="28"/>
-          <w:highlight w:val="none"/>
-          <w:u w:val="none"/>
-        </w:rPr>
-      </w:r>
-      <w:r>
-        <w:rPr>
-          <w:rFonts w:ascii="Noto Serif" w:hAnsi="Noto Serif" w:cs="Noto Serif" w:eastAsia="Noto Serif"/>
-          <w:b w:val="false"/>
-          <w:sz w:val="28"/>
-          <w:highlight w:val="none"/>
-          <w:u w:val="none"/>
-        </w:rPr>
-      </w:r>
-      <w:r>
-        <w:rPr>
-          <w:rFonts w:ascii="Noto Serif" w:hAnsi="Noto Serif" w:cs="Noto Serif" w:eastAsia="Noto Serif"/>
-          <w:b w:val="false"/>
-          <w:sz w:val="28"/>
-          <w:highlight w:val="none"/>
-          <w:u w:val="none"/>
-        </w:rPr>
-      </w:r>
+      <w:r/>
     </w:p>
     <w:sectPr>
       <w:footnotePr/>
@@ -12779,6 +14813,180 @@
     <w:uiPriority w:val="1"/>
     <w:semiHidden/>
     <w:unhideWhenUsed/>
+  </w:style>
+  <w:style w:type="paragraph" w:styleId="818">
+    <w:name w:val="Body Text"/>
+    <w:basedOn w:val="709"/>
+    <w:link w:val="730"/>
+    <w:qFormat/>
+    <w:uiPriority w:val="1"/>
+    <w:rPr>
+      <w:rFonts w:ascii="Times New Roman" w:hAnsi="Times New Roman" w:cs="Times New Roman" w:eastAsia="Times New Roman"/>
+      <w:b w:val="false"/>
+      <w:bCs w:val="false"/>
+      <w:i w:val="false"/>
+      <w:iCs w:val="false"/>
+      <w:caps w:val="false"/>
+      <w:smallCaps w:val="false"/>
+      <w:strike w:val="false"/>
+      <w:vanish w:val="false"/>
+      <w:color w:val="auto"/>
+      <w:spacing w:val="0"/>
+      <w:position w:val="0"/>
+      <w:sz w:val="24"/>
+      <w:szCs w:val="24"/>
+      <w:highlight w:val="none"/>
+      <w:u w:val="none"/>
+      <w:vertAlign w:val="baseline"/>
+      <w:rtl w:val="false"/>
+      <w:cs w:val="false"/>
+      <w:lang w:val="ru-RU" w:bidi="ru-RU" w:eastAsia="ru-RU"/>
+    </w:rPr>
+    <w:pPr>
+      <w:contextualSpacing w:val="false"/>
+      <w:ind w:left="0" w:right="0" w:firstLine="0"/>
+      <w:jc w:val="left"/>
+      <w:keepLines w:val="false"/>
+      <w:keepNext w:val="false"/>
+      <w:pageBreakBefore w:val="false"/>
+      <w:spacing w:lineRule="auto" w:line="240" w:after="0" w:afterAutospacing="0" w:before="0" w:beforeAutospacing="0"/>
+      <w:shd w:val="nil" w:color="000000"/>
+      <w:widowControl w:val="off"/>
+      <w:pBdr>
+        <w:left w:val="none" w:color="000000" w:sz="4" w:space="0"/>
+        <w:top w:val="none" w:color="000000" w:sz="4" w:space="0"/>
+        <w:right w:val="none" w:color="000000" w:sz="4" w:space="0"/>
+        <w:bottom w:val="none" w:color="000000" w:sz="4" w:space="0"/>
+        <w:between w:val="none" w:color="000000" w:sz="4" w:space="0"/>
+      </w:pBdr>
+      <w:suppressLineNumbers w:val="0"/>
+    </w:pPr>
+  </w:style>
+  <w:style w:type="paragraph" w:styleId="819" w:customStyle="1">
+    <w:name w:val="Table Paragraph"/>
+    <w:basedOn w:val="709"/>
+    <w:qFormat/>
+    <w:uiPriority w:val="1"/>
+    <w:rPr>
+      <w:rFonts w:ascii="Times New Roman" w:hAnsi="Times New Roman" w:cs="Times New Roman" w:eastAsia="Times New Roman"/>
+      <w:b w:val="false"/>
+      <w:bCs w:val="false"/>
+      <w:i w:val="false"/>
+      <w:iCs w:val="false"/>
+      <w:caps w:val="false"/>
+      <w:smallCaps w:val="false"/>
+      <w:strike w:val="false"/>
+      <w:vanish w:val="false"/>
+      <w:color w:val="auto"/>
+      <w:spacing w:val="0"/>
+      <w:position w:val="0"/>
+      <w:sz w:val="22"/>
+      <w:szCs w:val="22"/>
+      <w:highlight w:val="none"/>
+      <w:u w:val="none"/>
+      <w:vertAlign w:val="baseline"/>
+      <w:rtl w:val="false"/>
+      <w:cs w:val="false"/>
+      <w:lang w:val="ru-RU" w:bidi="ru-RU" w:eastAsia="ru-RU"/>
+    </w:rPr>
+    <w:pPr>
+      <w:contextualSpacing w:val="false"/>
+      <w:ind w:left="0" w:right="0" w:firstLine="0"/>
+      <w:jc w:val="left"/>
+      <w:keepLines w:val="false"/>
+      <w:keepNext w:val="false"/>
+      <w:pageBreakBefore w:val="false"/>
+      <w:spacing w:lineRule="auto" w:line="240" w:after="0" w:afterAutospacing="0" w:before="0" w:beforeAutospacing="0"/>
+      <w:shd w:val="nil" w:color="000000"/>
+      <w:widowControl w:val="off"/>
+      <w:pBdr>
+        <w:left w:val="none" w:color="000000" w:sz="4" w:space="0"/>
+        <w:top w:val="none" w:color="000000" w:sz="4" w:space="0"/>
+        <w:right w:val="none" w:color="000000" w:sz="4" w:space="0"/>
+        <w:bottom w:val="none" w:color="000000" w:sz="4" w:space="0"/>
+        <w:between w:val="none" w:color="000000" w:sz="4" w:space="0"/>
+      </w:pBdr>
+      <w:suppressLineNumbers w:val="0"/>
+    </w:pPr>
+  </w:style>
+  <w:style w:type="table" w:styleId="820" w:customStyle="1">
+    <w:name w:val="Table Normal"/>
+    <w:qFormat/>
+    <w:uiPriority w:val="2"/>
+    <w:semiHidden/>
+    <w:unhideWhenUsed/>
+    <w:rPr>
+      <w:rFonts w:asciiTheme="minorHAnsi" w:hAnsiTheme="minorHAnsi" w:eastAsiaTheme="minorHAnsi" w:cstheme="minorBidi" w:hint="default"/>
+      <w:b w:val="false"/>
+      <w:bCs w:val="false"/>
+      <w:i w:val="false"/>
+      <w:iCs w:val="false"/>
+      <w:caps w:val="false"/>
+      <w:smallCaps w:val="false"/>
+      <w:strike w:val="false"/>
+      <w:vanish w:val="false"/>
+      <w:color w:val="auto"/>
+      <w:spacing w:val="0"/>
+      <w:position w:val="0"/>
+      <w:sz w:val="22"/>
+      <w:szCs w:val="22"/>
+      <w:highlight w:val="none"/>
+      <w:u w:val="none"/>
+      <w:vertAlign w:val="baseline"/>
+      <w:rtl w:val="false"/>
+      <w:cs w:val="false"/>
+      <w:lang w:val="en-US" w:bidi="ar-SA" w:eastAsia="en-US"/>
+    </w:rPr>
+    <w:pPr>
+      <w:contextualSpacing w:val="false"/>
+      <w:ind w:left="0" w:right="0" w:firstLine="0"/>
+      <w:jc w:val="left"/>
+      <w:keepLines w:val="false"/>
+      <w:keepNext w:val="false"/>
+      <w:pageBreakBefore w:val="false"/>
+      <w:spacing w:lineRule="auto" w:line="240" w:after="0" w:afterAutospacing="0" w:before="0" w:beforeAutospacing="0"/>
+      <w:shd w:val="nil" w:color="000000"/>
+      <w:widowControl w:val="off"/>
+      <w:pBdr>
+        <w:left w:val="none" w:color="000000" w:sz="4" w:space="0"/>
+        <w:top w:val="none" w:color="000000" w:sz="4" w:space="0"/>
+        <w:right w:val="none" w:color="000000" w:sz="4" w:space="0"/>
+        <w:bottom w:val="none" w:color="000000" w:sz="4" w:space="0"/>
+        <w:between w:val="none" w:color="000000" w:sz="4" w:space="0"/>
+      </w:pBdr>
+      <w:suppressLineNumbers w:val="0"/>
+    </w:pPr>
+    <w:tblPr>
+      <w:tblStyleRowBandSize w:val="1"/>
+      <w:tblStyleColBandSize w:val="1"/>
+      <w:tblW w:w="0" w:type="auto"/>
+      <w:tblInd w:w="0" w:type="dxa"/>
+      <w:tblBorders>
+        <w:left w:val="none" w:color="000000" w:sz="4" w:space="0"/>
+        <w:top w:val="none" w:color="000000" w:sz="4" w:space="0"/>
+        <w:right w:val="none" w:color="000000" w:sz="4" w:space="0"/>
+        <w:bottom w:val="none" w:color="000000" w:sz="4" w:space="0"/>
+        <w:insideV w:val="none" w:color="000000" w:sz="4" w:space="0"/>
+        <w:insideH w:val="none" w:color="000000" w:sz="4" w:space="0"/>
+      </w:tblBorders>
+      <w:tblLayout w:type="autofit"/>
+      <w:tblCellMar>
+        <w:left w:w="0" w:type="dxa"/>
+        <w:top w:w="0" w:type="dxa"/>
+        <w:right w:w="0" w:type="dxa"/>
+        <w:bottom w:w="0" w:type="dxa"/>
+      </w:tblCellMar>
+    </w:tblPr>
+    <w:trPr>
+      <w:cantSplit w:val="false"/>
+      <w:jc w:val="left"/>
+    </w:trPr>
+    <w:tcPr>
+      <w:tcW w:w="0" w:type="auto"/>
+      <w:vAlign w:val="top"/>
+      <w:vMerge w:val="restart"/>
+      <w:hMerge w:val="restart"/>
+    </w:tcPr>
   </w:style>
 </w:styles>
 </file>

</xml_diff>